<commit_message>
05.3 codelabs end from AA
</commit_message>
<xml_diff>
--- a/Android/Codelabs/A_A_in_Kot_05.2/5.2.docx
+++ b/Android/Codelabs/A_A_in_Kot_05.2/5.2.docx
@@ -166,7 +166,7 @@
           <v:shape id="_x0000_i1025" type="#_x0000_t75" style="width:86.45pt;height:43.05pt" o:ole="">
             <v:imagedata r:id="rId6" o:title=""/>
           </v:shape>
-          <o:OLEObject Type="Embed" ProgID="Package" ShapeID="_x0000_i1025" DrawAspect="Content" ObjectID="_1678984370" r:id="rId7"/>
+          <o:OLEObject Type="Embed" ProgID="Package" ShapeID="_x0000_i1025" DrawAspect="Content" ObjectID="_1679027077" r:id="rId7"/>
         </w:object>
       </w:r>
     </w:p>
@@ -12975,17 +12975,7 @@
           <w:szCs w:val="21"/>
           <w:shd w:val="clear" w:color="auto" w:fill="FFFFFF"/>
         </w:rPr>
-        <w:t>Эспрессо</w:t>
-      </w:r>
-      <w:r>
-        <w:rPr>
-          <w:rFonts w:ascii="Arial" w:hAnsi="Arial" w:cs="Arial"/>
-          <w:color w:val="5C5C5C"/>
-          <w:sz w:val="21"/>
-          <w:szCs w:val="21"/>
-          <w:shd w:val="clear" w:color="auto" w:fill="FFFFFF"/>
-        </w:rPr>
-        <w:t>:</w:t>
+        <w:t>Эспрессо:</w:t>
       </w:r>
     </w:p>
     <w:p>
@@ -13065,7 +13055,7 @@
           <w:color w:val="5C5C5C"/>
           <w:sz w:val="21"/>
           <w:szCs w:val="21"/>
-          <w:lang w:val="en-US" w:eastAsia="ru-RU"/>
+          <w:lang w:eastAsia="ru-RU"/>
         </w:rPr>
       </w:pPr>
     </w:p>
@@ -13078,7 +13068,7 @@
           <w:color w:val="5C5C5C"/>
           <w:sz w:val="21"/>
           <w:szCs w:val="21"/>
-          <w:lang w:val="en-US" w:eastAsia="ru-RU"/>
+          <w:lang w:eastAsia="ru-RU"/>
         </w:rPr>
       </w:pPr>
     </w:p>
@@ -13642,6 +13632,94 @@
           <w:szCs w:val="21"/>
           <w:lang w:val="en-US" w:eastAsia="ru-RU"/>
         </w:rPr>
+        <w:t xml:space="preserve"> scenario, </w:t>
+      </w:r>
+      <w:r>
+        <w:rPr>
+          <w:rFonts w:ascii="Arial" w:eastAsia="Times New Roman" w:hAnsi="Arial" w:cs="Arial"/>
+          <w:color w:val="5C5C5C"/>
+          <w:sz w:val="21"/>
+          <w:szCs w:val="21"/>
+          <w:lang w:val="en-US" w:eastAsia="ru-RU"/>
+        </w:rPr>
+        <w:t xml:space="preserve">mock, </w:t>
+      </w:r>
+      <w:r>
+        <w:rPr>
+          <w:rFonts w:ascii="Arial" w:eastAsia="Times New Roman" w:hAnsi="Arial" w:cs="Arial"/>
+          <w:color w:val="5C5C5C"/>
+          <w:sz w:val="21"/>
+          <w:szCs w:val="21"/>
+          <w:lang w:val="en-US" w:eastAsia="ru-RU"/>
+        </w:rPr>
+        <w:t>verify</w:t>
+      </w:r>
+    </w:p>
+    <w:p>
+      <w:pPr>
+        <w:shd w:val="clear" w:color="auto" w:fill="FFFFFF"/>
+        <w:spacing w:before="120" w:after="120" w:line="240" w:lineRule="auto"/>
+        <w:rPr>
+          <w:rFonts w:ascii="Arial" w:eastAsia="Times New Roman" w:hAnsi="Arial" w:cs="Arial"/>
+          <w:color w:val="5C5C5C"/>
+          <w:sz w:val="21"/>
+          <w:szCs w:val="21"/>
+          <w:lang w:val="en-US" w:eastAsia="ru-RU"/>
+        </w:rPr>
+      </w:pPr>
+      <w:r>
+        <w:rPr>
+          <w:rFonts w:ascii="Arial" w:eastAsia="Times New Roman" w:hAnsi="Arial" w:cs="Arial"/>
+          <w:color w:val="5C5C5C"/>
+          <w:sz w:val="21"/>
+          <w:szCs w:val="21"/>
+          <w:lang w:val="en-US" w:eastAsia="ru-RU"/>
+        </w:rPr>
+        <w:t xml:space="preserve">Espresso – </w:t>
+      </w:r>
+      <w:proofErr w:type="spellStart"/>
+      <w:r>
+        <w:rPr>
+          <w:rFonts w:ascii="Arial" w:eastAsia="Times New Roman" w:hAnsi="Arial" w:cs="Arial"/>
+          <w:color w:val="5C5C5C"/>
+          <w:sz w:val="21"/>
+          <w:szCs w:val="21"/>
+          <w:lang w:val="en-US" w:eastAsia="ru-RU"/>
+        </w:rPr>
+        <w:t>onView</w:t>
+      </w:r>
+      <w:proofErr w:type="spellEnd"/>
+    </w:p>
+    <w:p>
+      <w:pPr>
+        <w:shd w:val="clear" w:color="auto" w:fill="FFFFFF"/>
+        <w:spacing w:before="120" w:after="120" w:line="240" w:lineRule="auto"/>
+        <w:rPr>
+          <w:rFonts w:ascii="Arial" w:eastAsia="Times New Roman" w:hAnsi="Arial" w:cs="Arial"/>
+          <w:color w:val="5C5C5C"/>
+          <w:sz w:val="21"/>
+          <w:szCs w:val="21"/>
+          <w:lang w:eastAsia="ru-RU"/>
+        </w:rPr>
+      </w:pPr>
+      <w:r>
+        <w:rPr>
+          <w:rFonts w:ascii="Arial" w:eastAsia="Times New Roman" w:hAnsi="Arial" w:cs="Arial"/>
+          <w:color w:val="5C5C5C"/>
+          <w:sz w:val="21"/>
+          <w:szCs w:val="21"/>
+          <w:lang w:val="en-US" w:eastAsia="ru-RU"/>
+        </w:rPr>
+        <w:t>Junit</w:t>
+      </w:r>
+      <w:r>
+        <w:rPr>
+          <w:rFonts w:ascii="Arial" w:eastAsia="Times New Roman" w:hAnsi="Arial" w:cs="Arial"/>
+          <w:color w:val="5C5C5C"/>
+          <w:sz w:val="21"/>
+          <w:szCs w:val="21"/>
+          <w:lang w:eastAsia="ru-RU"/>
+        </w:rPr>
         <w:t xml:space="preserve"> </w:t>
       </w:r>
       <w:r>
@@ -13650,105 +13728,7 @@
           <w:color w:val="5C5C5C"/>
           <w:sz w:val="21"/>
           <w:szCs w:val="21"/>
-          <w:lang w:val="en-US" w:eastAsia="ru-RU"/>
-        </w:rPr>
-        <w:t>scenario</w:t>
-      </w:r>
-      <w:r>
-        <w:rPr>
-          <w:rFonts w:ascii="Arial" w:eastAsia="Times New Roman" w:hAnsi="Arial" w:cs="Arial"/>
-          <w:color w:val="5C5C5C"/>
-          <w:sz w:val="21"/>
-          <w:szCs w:val="21"/>
-          <w:lang w:val="en-US" w:eastAsia="ru-RU"/>
-        </w:rPr>
-        <w:t xml:space="preserve">, </w:t>
-      </w:r>
-      <w:r>
-        <w:rPr>
-          <w:rFonts w:ascii="Arial" w:eastAsia="Times New Roman" w:hAnsi="Arial" w:cs="Arial"/>
-          <w:color w:val="5C5C5C"/>
-          <w:sz w:val="21"/>
-          <w:szCs w:val="21"/>
-          <w:lang w:val="en-US" w:eastAsia="ru-RU"/>
-        </w:rPr>
-        <w:t xml:space="preserve">mock, </w:t>
-      </w:r>
-      <w:r>
-        <w:rPr>
-          <w:rFonts w:ascii="Arial" w:eastAsia="Times New Roman" w:hAnsi="Arial" w:cs="Arial"/>
-          <w:color w:val="5C5C5C"/>
-          <w:sz w:val="21"/>
-          <w:szCs w:val="21"/>
-          <w:lang w:val="en-US" w:eastAsia="ru-RU"/>
-        </w:rPr>
-        <w:t>verify</w:t>
-      </w:r>
-    </w:p>
-    <w:p>
-      <w:pPr>
-        <w:shd w:val="clear" w:color="auto" w:fill="FFFFFF"/>
-        <w:spacing w:before="120" w:after="120" w:line="240" w:lineRule="auto"/>
-        <w:rPr>
-          <w:rFonts w:ascii="Arial" w:eastAsia="Times New Roman" w:hAnsi="Arial" w:cs="Arial"/>
-          <w:color w:val="5C5C5C"/>
-          <w:sz w:val="21"/>
-          <w:szCs w:val="21"/>
-          <w:lang w:val="en-US" w:eastAsia="ru-RU"/>
-        </w:rPr>
-      </w:pPr>
-      <w:r>
-        <w:rPr>
-          <w:rFonts w:ascii="Arial" w:eastAsia="Times New Roman" w:hAnsi="Arial" w:cs="Arial"/>
-          <w:color w:val="5C5C5C"/>
-          <w:sz w:val="21"/>
-          <w:szCs w:val="21"/>
-          <w:lang w:val="en-US" w:eastAsia="ru-RU"/>
-        </w:rPr>
-        <w:t xml:space="preserve">Espresso – </w:t>
-      </w:r>
-      <w:proofErr w:type="spellStart"/>
-      <w:r>
-        <w:rPr>
-          <w:rFonts w:ascii="Arial" w:eastAsia="Times New Roman" w:hAnsi="Arial" w:cs="Arial"/>
-          <w:color w:val="5C5C5C"/>
-          <w:sz w:val="21"/>
-          <w:szCs w:val="21"/>
-          <w:lang w:val="en-US" w:eastAsia="ru-RU"/>
-        </w:rPr>
-        <w:t>onView</w:t>
-      </w:r>
-      <w:proofErr w:type="spellEnd"/>
-    </w:p>
-    <w:p>
-      <w:pPr>
-        <w:shd w:val="clear" w:color="auto" w:fill="FFFFFF"/>
-        <w:spacing w:before="120" w:after="120" w:line="240" w:lineRule="auto"/>
-        <w:rPr>
-          <w:rFonts w:ascii="Arial" w:eastAsia="Times New Roman" w:hAnsi="Arial" w:cs="Arial"/>
-          <w:color w:val="5C5C5C"/>
-          <w:sz w:val="21"/>
-          <w:szCs w:val="21"/>
-          <w:lang w:val="en-US" w:eastAsia="ru-RU"/>
-        </w:rPr>
-      </w:pPr>
-      <w:r>
-        <w:rPr>
-          <w:rFonts w:ascii="Arial" w:eastAsia="Times New Roman" w:hAnsi="Arial" w:cs="Arial"/>
-          <w:color w:val="5C5C5C"/>
-          <w:sz w:val="21"/>
-          <w:szCs w:val="21"/>
-          <w:lang w:val="en-US" w:eastAsia="ru-RU"/>
-        </w:rPr>
-        <w:t xml:space="preserve">Junit </w:t>
-      </w:r>
-      <w:r>
-        <w:rPr>
-          <w:rFonts w:ascii="Arial" w:eastAsia="Times New Roman" w:hAnsi="Arial" w:cs="Arial"/>
-          <w:color w:val="5C5C5C"/>
-          <w:sz w:val="21"/>
-          <w:szCs w:val="21"/>
-          <w:lang w:val="en-US" w:eastAsia="ru-RU"/>
+          <w:lang w:eastAsia="ru-RU"/>
         </w:rPr>
         <w:t>–</w:t>
       </w:r>
@@ -13758,7 +13738,7 @@
           <w:color w:val="5C5C5C"/>
           <w:sz w:val="21"/>
           <w:szCs w:val="21"/>
-          <w:lang w:val="en-US" w:eastAsia="ru-RU"/>
+          <w:lang w:eastAsia="ru-RU"/>
         </w:rPr>
         <w:t xml:space="preserve"> </w:t>
       </w:r>
@@ -14591,7 +14571,7 @@
           <w:lang w:eastAsia="ru-RU"/>
         </w:rPr>
       </w:pPr>
-      <w:hyperlink r:id="rId15" w:history="1">
+      <w:hyperlink r:id="rId15" w:anchor="12" w:history="1">
         <w:r>
           <w:rPr>
             <w:rStyle w:val="a6"/>
@@ -14616,21 +14596,4447 @@
           <w:lang w:eastAsia="ru-RU"/>
         </w:rPr>
       </w:pPr>
+    </w:p>
+    <w:p>
+      <w:pPr>
+        <w:shd w:val="clear" w:color="auto" w:fill="FFFFFF"/>
+        <w:spacing w:after="0" w:line="240" w:lineRule="auto"/>
+        <w:rPr>
+          <w:rFonts w:ascii="Arial" w:eastAsia="Times New Roman" w:hAnsi="Arial" w:cs="Arial"/>
+          <w:color w:val="5C5C5C"/>
+          <w:sz w:val="16"/>
+          <w:szCs w:val="16"/>
+          <w:lang w:val="en-US" w:eastAsia="ru-RU"/>
+        </w:rPr>
+      </w:pPr>
+      <w:r>
+        <w:rPr>
+          <w:rFonts w:ascii="Arial" w:eastAsia="Times New Roman" w:hAnsi="Arial" w:cs="Arial"/>
+          <w:color w:val="5C5C5C"/>
+          <w:sz w:val="16"/>
+          <w:szCs w:val="16"/>
+          <w:lang w:val="en-US" w:eastAsia="ru-RU"/>
+        </w:rPr>
+        <w:t>37 actionable tasks: 36 executed, 1 up-to-date</w:t>
+      </w:r>
+    </w:p>
+    <w:p>
+      <w:pPr>
+        <w:shd w:val="clear" w:color="auto" w:fill="FFFFFF"/>
+        <w:spacing w:after="0" w:line="240" w:lineRule="auto"/>
+        <w:rPr>
+          <w:rFonts w:ascii="Arial" w:eastAsia="Times New Roman" w:hAnsi="Arial" w:cs="Arial"/>
+          <w:color w:val="5C5C5C"/>
+          <w:sz w:val="16"/>
+          <w:szCs w:val="16"/>
+          <w:lang w:val="en-US" w:eastAsia="ru-RU"/>
+        </w:rPr>
+      </w:pPr>
+      <w:r>
+        <w:rPr>
+          <w:rFonts w:ascii="Arial" w:eastAsia="Times New Roman" w:hAnsi="Arial" w:cs="Arial"/>
+          <w:color w:val="5C5C5C"/>
+          <w:sz w:val="16"/>
+          <w:szCs w:val="16"/>
+          <w:lang w:val="en-US" w:eastAsia="ru-RU"/>
+        </w:rPr>
+        <w:t>Unable to watch the file system for changes</w:t>
+      </w:r>
+    </w:p>
+    <w:p>
+      <w:pPr>
+        <w:shd w:val="clear" w:color="auto" w:fill="FFFFFF"/>
+        <w:spacing w:after="0" w:line="240" w:lineRule="auto"/>
+        <w:rPr>
+          <w:rFonts w:ascii="Arial" w:eastAsia="Times New Roman" w:hAnsi="Arial" w:cs="Arial"/>
+          <w:color w:val="5C5C5C"/>
+          <w:sz w:val="16"/>
+          <w:szCs w:val="16"/>
+          <w:lang w:val="en-US" w:eastAsia="ru-RU"/>
+        </w:rPr>
+      </w:pPr>
+      <w:proofErr w:type="spellStart"/>
+      <w:proofErr w:type="gramStart"/>
+      <w:r>
+        <w:rPr>
+          <w:rFonts w:ascii="Arial" w:eastAsia="Times New Roman" w:hAnsi="Arial" w:cs="Arial"/>
+          <w:color w:val="5C5C5C"/>
+          <w:sz w:val="16"/>
+          <w:szCs w:val="16"/>
+          <w:lang w:val="en-US" w:eastAsia="ru-RU"/>
+        </w:rPr>
+        <w:t>net.rubygrapefruit</w:t>
+      </w:r>
+      <w:proofErr w:type="gramEnd"/>
+      <w:r>
+        <w:rPr>
+          <w:rFonts w:ascii="Arial" w:eastAsia="Times New Roman" w:hAnsi="Arial" w:cs="Arial"/>
+          <w:color w:val="5C5C5C"/>
+          <w:sz w:val="16"/>
+          <w:szCs w:val="16"/>
+          <w:lang w:val="en-US" w:eastAsia="ru-RU"/>
+        </w:rPr>
+        <w:t>.platform.NativeException</w:t>
+      </w:r>
+      <w:proofErr w:type="spellEnd"/>
+      <w:r>
+        <w:rPr>
+          <w:rFonts w:ascii="Arial" w:eastAsia="Times New Roman" w:hAnsi="Arial" w:cs="Arial"/>
+          <w:color w:val="5C5C5C"/>
+          <w:sz w:val="16"/>
+          <w:szCs w:val="16"/>
+          <w:lang w:val="en-US" w:eastAsia="ru-RU"/>
+        </w:rPr>
+        <w:t>: Could not query file systems: could not get volume information (</w:t>
+      </w:r>
+      <w:proofErr w:type="spellStart"/>
+      <w:r>
+        <w:rPr>
+          <w:rFonts w:ascii="Arial" w:eastAsia="Times New Roman" w:hAnsi="Arial" w:cs="Arial"/>
+          <w:color w:val="5C5C5C"/>
+          <w:sz w:val="16"/>
+          <w:szCs w:val="16"/>
+          <w:lang w:val="en-US" w:eastAsia="ru-RU"/>
+        </w:rPr>
+        <w:t>errno</w:t>
+      </w:r>
+      <w:proofErr w:type="spellEnd"/>
+      <w:r>
+        <w:rPr>
+          <w:rFonts w:ascii="Arial" w:eastAsia="Times New Roman" w:hAnsi="Arial" w:cs="Arial"/>
+          <w:color w:val="5C5C5C"/>
+          <w:sz w:val="16"/>
+          <w:szCs w:val="16"/>
+          <w:lang w:val="en-US" w:eastAsia="ru-RU"/>
+        </w:rPr>
+        <w:t xml:space="preserve"> 53)</w:t>
+      </w:r>
+    </w:p>
+    <w:p>
+      <w:pPr>
+        <w:shd w:val="clear" w:color="auto" w:fill="FFFFFF"/>
+        <w:spacing w:after="0" w:line="240" w:lineRule="auto"/>
+        <w:rPr>
+          <w:rFonts w:ascii="Arial" w:eastAsia="Times New Roman" w:hAnsi="Arial" w:cs="Arial"/>
+          <w:color w:val="5C5C5C"/>
+          <w:sz w:val="16"/>
+          <w:szCs w:val="16"/>
+          <w:lang w:val="en-US" w:eastAsia="ru-RU"/>
+        </w:rPr>
+      </w:pPr>
+      <w:r>
+        <w:rPr>
+          <w:rFonts w:ascii="Arial" w:eastAsia="Times New Roman" w:hAnsi="Arial" w:cs="Arial"/>
+          <w:color w:val="5C5C5C"/>
+          <w:sz w:val="16"/>
+          <w:szCs w:val="16"/>
+          <w:lang w:val="en-US" w:eastAsia="ru-RU"/>
+        </w:rPr>
+        <w:tab/>
+        <w:t xml:space="preserve">at </w:t>
+      </w:r>
+      <w:proofErr w:type="gramStart"/>
+      <w:r>
+        <w:rPr>
+          <w:rFonts w:ascii="Arial" w:eastAsia="Times New Roman" w:hAnsi="Arial" w:cs="Arial"/>
+          <w:color w:val="5C5C5C"/>
+          <w:sz w:val="16"/>
+          <w:szCs w:val="16"/>
+          <w:lang w:val="en-US" w:eastAsia="ru-RU"/>
+        </w:rPr>
+        <w:t>net.rubygrapefruit</w:t>
+      </w:r>
+      <w:proofErr w:type="gramEnd"/>
+      <w:r>
+        <w:rPr>
+          <w:rFonts w:ascii="Arial" w:eastAsia="Times New Roman" w:hAnsi="Arial" w:cs="Arial"/>
+          <w:color w:val="5C5C5C"/>
+          <w:sz w:val="16"/>
+          <w:szCs w:val="16"/>
+          <w:lang w:val="en-US" w:eastAsia="ru-RU"/>
+        </w:rPr>
+        <w:t>.platform.internal.PosixFileSystems.getFileSystems(PosixFileSystems.java:32)</w:t>
+      </w:r>
+    </w:p>
+    <w:p>
+      <w:pPr>
+        <w:shd w:val="clear" w:color="auto" w:fill="FFFFFF"/>
+        <w:spacing w:after="0" w:line="240" w:lineRule="auto"/>
+        <w:rPr>
+          <w:rFonts w:ascii="Arial" w:eastAsia="Times New Roman" w:hAnsi="Arial" w:cs="Arial"/>
+          <w:color w:val="5C5C5C"/>
+          <w:sz w:val="16"/>
+          <w:szCs w:val="16"/>
+          <w:lang w:val="en-US" w:eastAsia="ru-RU"/>
+        </w:rPr>
+      </w:pPr>
+      <w:r>
+        <w:rPr>
+          <w:rFonts w:ascii="Arial" w:eastAsia="Times New Roman" w:hAnsi="Arial" w:cs="Arial"/>
+          <w:color w:val="5C5C5C"/>
+          <w:sz w:val="16"/>
+          <w:szCs w:val="16"/>
+          <w:lang w:val="en-US" w:eastAsia="ru-RU"/>
+        </w:rPr>
+        <w:lastRenderedPageBreak/>
+        <w:tab/>
+        <w:t xml:space="preserve">at </w:t>
+      </w:r>
+      <w:proofErr w:type="gramStart"/>
+      <w:r>
+        <w:rPr>
+          <w:rFonts w:ascii="Arial" w:eastAsia="Times New Roman" w:hAnsi="Arial" w:cs="Arial"/>
+          <w:color w:val="5C5C5C"/>
+          <w:sz w:val="16"/>
+          <w:szCs w:val="16"/>
+          <w:lang w:val="en-US" w:eastAsia="ru-RU"/>
+        </w:rPr>
+        <w:t>org.gradle.internal.watch.vfs.impl</w:t>
+      </w:r>
+      <w:proofErr w:type="gramEnd"/>
+      <w:r>
+        <w:rPr>
+          <w:rFonts w:ascii="Arial" w:eastAsia="Times New Roman" w:hAnsi="Arial" w:cs="Arial"/>
+          <w:color w:val="5C5C5C"/>
+          <w:sz w:val="16"/>
+          <w:szCs w:val="16"/>
+          <w:lang w:val="en-US" w:eastAsia="ru-RU"/>
+        </w:rPr>
+        <w:t>.DefaultWatchableFileSystemDetector.detectUnsupportedFileSystems(DefaultWatchableFileSystemDetector.java:64)</w:t>
+      </w:r>
+    </w:p>
+    <w:p>
+      <w:pPr>
+        <w:shd w:val="clear" w:color="auto" w:fill="FFFFFF"/>
+        <w:spacing w:after="0" w:line="240" w:lineRule="auto"/>
+        <w:rPr>
+          <w:rFonts w:ascii="Arial" w:eastAsia="Times New Roman" w:hAnsi="Arial" w:cs="Arial"/>
+          <w:color w:val="5C5C5C"/>
+          <w:sz w:val="16"/>
+          <w:szCs w:val="16"/>
+          <w:lang w:val="en-US" w:eastAsia="ru-RU"/>
+        </w:rPr>
+      </w:pPr>
+      <w:r>
+        <w:rPr>
+          <w:rFonts w:ascii="Arial" w:eastAsia="Times New Roman" w:hAnsi="Arial" w:cs="Arial"/>
+          <w:color w:val="5C5C5C"/>
+          <w:sz w:val="16"/>
+          <w:szCs w:val="16"/>
+          <w:lang w:val="en-US" w:eastAsia="ru-RU"/>
+        </w:rPr>
+        <w:tab/>
+        <w:t xml:space="preserve">at </w:t>
+      </w:r>
+      <w:proofErr w:type="gramStart"/>
+      <w:r>
+        <w:rPr>
+          <w:rFonts w:ascii="Arial" w:eastAsia="Times New Roman" w:hAnsi="Arial" w:cs="Arial"/>
+          <w:color w:val="5C5C5C"/>
+          <w:sz w:val="16"/>
+          <w:szCs w:val="16"/>
+          <w:lang w:val="en-US" w:eastAsia="ru-RU"/>
+        </w:rPr>
+        <w:t>org.gradle</w:t>
+      </w:r>
+      <w:proofErr w:type="gramEnd"/>
+      <w:r>
+        <w:rPr>
+          <w:rFonts w:ascii="Arial" w:eastAsia="Times New Roman" w:hAnsi="Arial" w:cs="Arial"/>
+          <w:color w:val="5C5C5C"/>
+          <w:sz w:val="16"/>
+          <w:szCs w:val="16"/>
+          <w:lang w:val="en-US" w:eastAsia="ru-RU"/>
+        </w:rPr>
+        <w:t>.internal.watch.registry.impl.WatchableHierarchies.removeUnwatchableFileSystems(WatchableHierarchies.java:113)</w:t>
+      </w:r>
+    </w:p>
+    <w:p>
+      <w:pPr>
+        <w:shd w:val="clear" w:color="auto" w:fill="FFFFFF"/>
+        <w:spacing w:after="0" w:line="240" w:lineRule="auto"/>
+        <w:rPr>
+          <w:rFonts w:ascii="Arial" w:eastAsia="Times New Roman" w:hAnsi="Arial" w:cs="Arial"/>
+          <w:color w:val="5C5C5C"/>
+          <w:sz w:val="16"/>
+          <w:szCs w:val="16"/>
+          <w:lang w:val="en-US" w:eastAsia="ru-RU"/>
+        </w:rPr>
+      </w:pPr>
+      <w:r>
+        <w:rPr>
+          <w:rFonts w:ascii="Arial" w:eastAsia="Times New Roman" w:hAnsi="Arial" w:cs="Arial"/>
+          <w:color w:val="5C5C5C"/>
+          <w:sz w:val="16"/>
+          <w:szCs w:val="16"/>
+          <w:lang w:val="en-US" w:eastAsia="ru-RU"/>
+        </w:rPr>
+        <w:tab/>
+        <w:t xml:space="preserve">at </w:t>
+      </w:r>
+      <w:proofErr w:type="gramStart"/>
+      <w:r>
+        <w:rPr>
+          <w:rFonts w:ascii="Arial" w:eastAsia="Times New Roman" w:hAnsi="Arial" w:cs="Arial"/>
+          <w:color w:val="5C5C5C"/>
+          <w:sz w:val="16"/>
+          <w:szCs w:val="16"/>
+          <w:lang w:val="en-US" w:eastAsia="ru-RU"/>
+        </w:rPr>
+        <w:t>org.gradle</w:t>
+      </w:r>
+      <w:proofErr w:type="gramEnd"/>
+      <w:r>
+        <w:rPr>
+          <w:rFonts w:ascii="Arial" w:eastAsia="Times New Roman" w:hAnsi="Arial" w:cs="Arial"/>
+          <w:color w:val="5C5C5C"/>
+          <w:sz w:val="16"/>
+          <w:szCs w:val="16"/>
+          <w:lang w:val="en-US" w:eastAsia="ru-RU"/>
+        </w:rPr>
+        <w:t>.internal.watch.registry.impl.WatchableHierarchies.removeUnwatchableContent(WatchableHierarchies.java:82)</w:t>
+      </w:r>
+    </w:p>
+    <w:p>
+      <w:pPr>
+        <w:shd w:val="clear" w:color="auto" w:fill="FFFFFF"/>
+        <w:spacing w:after="0" w:line="240" w:lineRule="auto"/>
+        <w:rPr>
+          <w:rFonts w:ascii="Arial" w:eastAsia="Times New Roman" w:hAnsi="Arial" w:cs="Arial"/>
+          <w:color w:val="5C5C5C"/>
+          <w:sz w:val="16"/>
+          <w:szCs w:val="16"/>
+          <w:lang w:val="en-US" w:eastAsia="ru-RU"/>
+        </w:rPr>
+      </w:pPr>
+      <w:r>
+        <w:rPr>
+          <w:rFonts w:ascii="Arial" w:eastAsia="Times New Roman" w:hAnsi="Arial" w:cs="Arial"/>
+          <w:color w:val="5C5C5C"/>
+          <w:sz w:val="16"/>
+          <w:szCs w:val="16"/>
+          <w:lang w:val="en-US" w:eastAsia="ru-RU"/>
+        </w:rPr>
+        <w:tab/>
+        <w:t xml:space="preserve">at </w:t>
+      </w:r>
+      <w:proofErr w:type="gramStart"/>
+      <w:r>
+        <w:rPr>
+          <w:rFonts w:ascii="Arial" w:eastAsia="Times New Roman" w:hAnsi="Arial" w:cs="Arial"/>
+          <w:color w:val="5C5C5C"/>
+          <w:sz w:val="16"/>
+          <w:szCs w:val="16"/>
+          <w:lang w:val="en-US" w:eastAsia="ru-RU"/>
+        </w:rPr>
+        <w:t>org.gradle</w:t>
+      </w:r>
+      <w:proofErr w:type="gramEnd"/>
+      <w:r>
+        <w:rPr>
+          <w:rFonts w:ascii="Arial" w:eastAsia="Times New Roman" w:hAnsi="Arial" w:cs="Arial"/>
+          <w:color w:val="5C5C5C"/>
+          <w:sz w:val="16"/>
+          <w:szCs w:val="16"/>
+          <w:lang w:val="en-US" w:eastAsia="ru-RU"/>
+        </w:rPr>
+        <w:t>.internal.watch.registry.impl.HierarchicalFileWatcherUpdater.buildFinished(HierarchicalFileWatcherUpdater.java:98)</w:t>
+      </w:r>
+    </w:p>
+    <w:p>
+      <w:pPr>
+        <w:shd w:val="clear" w:color="auto" w:fill="FFFFFF"/>
+        <w:spacing w:after="0" w:line="240" w:lineRule="auto"/>
+        <w:rPr>
+          <w:rFonts w:ascii="Arial" w:eastAsia="Times New Roman" w:hAnsi="Arial" w:cs="Arial"/>
+          <w:color w:val="5C5C5C"/>
+          <w:sz w:val="16"/>
+          <w:szCs w:val="16"/>
+          <w:lang w:val="en-US" w:eastAsia="ru-RU"/>
+        </w:rPr>
+      </w:pPr>
+      <w:r>
+        <w:rPr>
+          <w:rFonts w:ascii="Arial" w:eastAsia="Times New Roman" w:hAnsi="Arial" w:cs="Arial"/>
+          <w:color w:val="5C5C5C"/>
+          <w:sz w:val="16"/>
+          <w:szCs w:val="16"/>
+          <w:lang w:val="en-US" w:eastAsia="ru-RU"/>
+        </w:rPr>
+        <w:tab/>
+        <w:t xml:space="preserve">at </w:t>
+      </w:r>
+      <w:proofErr w:type="gramStart"/>
+      <w:r>
+        <w:rPr>
+          <w:rFonts w:ascii="Arial" w:eastAsia="Times New Roman" w:hAnsi="Arial" w:cs="Arial"/>
+          <w:color w:val="5C5C5C"/>
+          <w:sz w:val="16"/>
+          <w:szCs w:val="16"/>
+          <w:lang w:val="en-US" w:eastAsia="ru-RU"/>
+        </w:rPr>
+        <w:t>org.gradle</w:t>
+      </w:r>
+      <w:proofErr w:type="gramEnd"/>
+      <w:r>
+        <w:rPr>
+          <w:rFonts w:ascii="Arial" w:eastAsia="Times New Roman" w:hAnsi="Arial" w:cs="Arial"/>
+          <w:color w:val="5C5C5C"/>
+          <w:sz w:val="16"/>
+          <w:szCs w:val="16"/>
+          <w:lang w:val="en-US" w:eastAsia="ru-RU"/>
+        </w:rPr>
+        <w:t>.internal.watch.registry.impl.DefaultFileWatcherRegistry.buildFinished(DefaultFileWatcherRegistry.java:146)</w:t>
+      </w:r>
+    </w:p>
+    <w:p>
+      <w:pPr>
+        <w:shd w:val="clear" w:color="auto" w:fill="FFFFFF"/>
+        <w:spacing w:after="0" w:line="240" w:lineRule="auto"/>
+        <w:rPr>
+          <w:rFonts w:ascii="Arial" w:eastAsia="Times New Roman" w:hAnsi="Arial" w:cs="Arial"/>
+          <w:color w:val="5C5C5C"/>
+          <w:sz w:val="16"/>
+          <w:szCs w:val="16"/>
+          <w:lang w:val="en-US" w:eastAsia="ru-RU"/>
+        </w:rPr>
+      </w:pPr>
+      <w:r>
+        <w:rPr>
+          <w:rFonts w:ascii="Arial" w:eastAsia="Times New Roman" w:hAnsi="Arial" w:cs="Arial"/>
+          <w:color w:val="5C5C5C"/>
+          <w:sz w:val="16"/>
+          <w:szCs w:val="16"/>
+          <w:lang w:val="en-US" w:eastAsia="ru-RU"/>
+        </w:rPr>
+        <w:tab/>
+        <w:t xml:space="preserve">at </w:t>
+      </w:r>
+      <w:proofErr w:type="gramStart"/>
+      <w:r>
+        <w:rPr>
+          <w:rFonts w:ascii="Arial" w:eastAsia="Times New Roman" w:hAnsi="Arial" w:cs="Arial"/>
+          <w:color w:val="5C5C5C"/>
+          <w:sz w:val="16"/>
+          <w:szCs w:val="16"/>
+          <w:lang w:val="en-US" w:eastAsia="ru-RU"/>
+        </w:rPr>
+        <w:t>org.gradle.internal.watch.vfs.impl</w:t>
+      </w:r>
+      <w:proofErr w:type="gramEnd"/>
+      <w:r>
+        <w:rPr>
+          <w:rFonts w:ascii="Arial" w:eastAsia="Times New Roman" w:hAnsi="Arial" w:cs="Arial"/>
+          <w:color w:val="5C5C5C"/>
+          <w:sz w:val="16"/>
+          <w:szCs w:val="16"/>
+          <w:lang w:val="en-US" w:eastAsia="ru-RU"/>
+        </w:rPr>
+        <w:t>.WatchingVirtualFileSystem$2.lambda$call$0(WatchingVirtualFileSystem.java:199)</w:t>
+      </w:r>
+    </w:p>
+    <w:p>
+      <w:pPr>
+        <w:shd w:val="clear" w:color="auto" w:fill="FFFFFF"/>
+        <w:spacing w:after="0" w:line="240" w:lineRule="auto"/>
+        <w:rPr>
+          <w:rFonts w:ascii="Arial" w:eastAsia="Times New Roman" w:hAnsi="Arial" w:cs="Arial"/>
+          <w:color w:val="5C5C5C"/>
+          <w:sz w:val="16"/>
+          <w:szCs w:val="16"/>
+          <w:lang w:val="en-US" w:eastAsia="ru-RU"/>
+        </w:rPr>
+      </w:pPr>
+      <w:r>
+        <w:rPr>
+          <w:rFonts w:ascii="Arial" w:eastAsia="Times New Roman" w:hAnsi="Arial" w:cs="Arial"/>
+          <w:color w:val="5C5C5C"/>
+          <w:sz w:val="16"/>
+          <w:szCs w:val="16"/>
+          <w:lang w:val="en-US" w:eastAsia="ru-RU"/>
+        </w:rPr>
+        <w:tab/>
+        <w:t xml:space="preserve">at </w:t>
+      </w:r>
+      <w:proofErr w:type="gramStart"/>
+      <w:r>
+        <w:rPr>
+          <w:rFonts w:ascii="Arial" w:eastAsia="Times New Roman" w:hAnsi="Arial" w:cs="Arial"/>
+          <w:color w:val="5C5C5C"/>
+          <w:sz w:val="16"/>
+          <w:szCs w:val="16"/>
+          <w:lang w:val="en-US" w:eastAsia="ru-RU"/>
+        </w:rPr>
+        <w:t>org.gradle.internal.watch.vfs.impl</w:t>
+      </w:r>
+      <w:proofErr w:type="gramEnd"/>
+      <w:r>
+        <w:rPr>
+          <w:rFonts w:ascii="Arial" w:eastAsia="Times New Roman" w:hAnsi="Arial" w:cs="Arial"/>
+          <w:color w:val="5C5C5C"/>
+          <w:sz w:val="16"/>
+          <w:szCs w:val="16"/>
+          <w:lang w:val="en-US" w:eastAsia="ru-RU"/>
+        </w:rPr>
+        <w:t>.WatchingVirtualFileSystem.withWatcherChangeErrorHandling(WatchingVirtualFileSystem.java:320)</w:t>
+      </w:r>
+    </w:p>
+    <w:p>
+      <w:pPr>
+        <w:shd w:val="clear" w:color="auto" w:fill="FFFFFF"/>
+        <w:spacing w:after="0" w:line="240" w:lineRule="auto"/>
+        <w:rPr>
+          <w:rFonts w:ascii="Arial" w:eastAsia="Times New Roman" w:hAnsi="Arial" w:cs="Arial"/>
+          <w:color w:val="5C5C5C"/>
+          <w:sz w:val="16"/>
+          <w:szCs w:val="16"/>
+          <w:lang w:val="en-US" w:eastAsia="ru-RU"/>
+        </w:rPr>
+      </w:pPr>
+      <w:r>
+        <w:rPr>
+          <w:rFonts w:ascii="Arial" w:eastAsia="Times New Roman" w:hAnsi="Arial" w:cs="Arial"/>
+          <w:color w:val="5C5C5C"/>
+          <w:sz w:val="16"/>
+          <w:szCs w:val="16"/>
+          <w:lang w:val="en-US" w:eastAsia="ru-RU"/>
+        </w:rPr>
+        <w:tab/>
+        <w:t xml:space="preserve">at </w:t>
+      </w:r>
+      <w:proofErr w:type="gramStart"/>
+      <w:r>
+        <w:rPr>
+          <w:rFonts w:ascii="Arial" w:eastAsia="Times New Roman" w:hAnsi="Arial" w:cs="Arial"/>
+          <w:color w:val="5C5C5C"/>
+          <w:sz w:val="16"/>
+          <w:szCs w:val="16"/>
+          <w:lang w:val="en-US" w:eastAsia="ru-RU"/>
+        </w:rPr>
+        <w:t>org.gradle.internal.watch.vfs.impl</w:t>
+      </w:r>
+      <w:proofErr w:type="gramEnd"/>
+      <w:r>
+        <w:rPr>
+          <w:rFonts w:ascii="Arial" w:eastAsia="Times New Roman" w:hAnsi="Arial" w:cs="Arial"/>
+          <w:color w:val="5C5C5C"/>
+          <w:sz w:val="16"/>
+          <w:szCs w:val="16"/>
+          <w:lang w:val="en-US" w:eastAsia="ru-RU"/>
+        </w:rPr>
+        <w:t>.WatchingVirtualFileSystem.access$1000(WatchingVirtualFileSystem.java:53)</w:t>
+      </w:r>
+    </w:p>
+    <w:p>
+      <w:pPr>
+        <w:shd w:val="clear" w:color="auto" w:fill="FFFFFF"/>
+        <w:spacing w:after="0" w:line="240" w:lineRule="auto"/>
+        <w:rPr>
+          <w:rFonts w:ascii="Arial" w:eastAsia="Times New Roman" w:hAnsi="Arial" w:cs="Arial"/>
+          <w:color w:val="5C5C5C"/>
+          <w:sz w:val="16"/>
+          <w:szCs w:val="16"/>
+          <w:lang w:val="en-US" w:eastAsia="ru-RU"/>
+        </w:rPr>
+      </w:pPr>
+      <w:r>
+        <w:rPr>
+          <w:rFonts w:ascii="Arial" w:eastAsia="Times New Roman" w:hAnsi="Arial" w:cs="Arial"/>
+          <w:color w:val="5C5C5C"/>
+          <w:sz w:val="16"/>
+          <w:szCs w:val="16"/>
+          <w:lang w:val="en-US" w:eastAsia="ru-RU"/>
+        </w:rPr>
+        <w:tab/>
+        <w:t xml:space="preserve">at </w:t>
+      </w:r>
+      <w:proofErr w:type="gramStart"/>
+      <w:r>
+        <w:rPr>
+          <w:rFonts w:ascii="Arial" w:eastAsia="Times New Roman" w:hAnsi="Arial" w:cs="Arial"/>
+          <w:color w:val="5C5C5C"/>
+          <w:sz w:val="16"/>
+          <w:szCs w:val="16"/>
+          <w:lang w:val="en-US" w:eastAsia="ru-RU"/>
+        </w:rPr>
+        <w:t>org.gradle.internal.watch.vfs.impl</w:t>
+      </w:r>
+      <w:proofErr w:type="gramEnd"/>
+      <w:r>
+        <w:rPr>
+          <w:rFonts w:ascii="Arial" w:eastAsia="Times New Roman" w:hAnsi="Arial" w:cs="Arial"/>
+          <w:color w:val="5C5C5C"/>
+          <w:sz w:val="16"/>
+          <w:szCs w:val="16"/>
+          <w:lang w:val="en-US" w:eastAsia="ru-RU"/>
+        </w:rPr>
+        <w:t>.WatchingVirtualFileSystem$2.call(WatchingVirtualFileSystem.java:199)</w:t>
+      </w:r>
+    </w:p>
+    <w:p>
+      <w:pPr>
+        <w:shd w:val="clear" w:color="auto" w:fill="FFFFFF"/>
+        <w:spacing w:after="0" w:line="240" w:lineRule="auto"/>
+        <w:rPr>
+          <w:rFonts w:ascii="Arial" w:eastAsia="Times New Roman" w:hAnsi="Arial" w:cs="Arial"/>
+          <w:color w:val="5C5C5C"/>
+          <w:sz w:val="16"/>
+          <w:szCs w:val="16"/>
+          <w:lang w:val="en-US" w:eastAsia="ru-RU"/>
+        </w:rPr>
+      </w:pPr>
+      <w:r>
+        <w:rPr>
+          <w:rFonts w:ascii="Arial" w:eastAsia="Times New Roman" w:hAnsi="Arial" w:cs="Arial"/>
+          <w:color w:val="5C5C5C"/>
+          <w:sz w:val="16"/>
+          <w:szCs w:val="16"/>
+          <w:lang w:val="en-US" w:eastAsia="ru-RU"/>
+        </w:rPr>
+        <w:tab/>
+        <w:t xml:space="preserve">at </w:t>
+      </w:r>
+      <w:proofErr w:type="gramStart"/>
+      <w:r>
+        <w:rPr>
+          <w:rFonts w:ascii="Arial" w:eastAsia="Times New Roman" w:hAnsi="Arial" w:cs="Arial"/>
+          <w:color w:val="5C5C5C"/>
+          <w:sz w:val="16"/>
+          <w:szCs w:val="16"/>
+          <w:lang w:val="en-US" w:eastAsia="ru-RU"/>
+        </w:rPr>
+        <w:t>org.gradle.internal.watch.vfs.impl</w:t>
+      </w:r>
+      <w:proofErr w:type="gramEnd"/>
+      <w:r>
+        <w:rPr>
+          <w:rFonts w:ascii="Arial" w:eastAsia="Times New Roman" w:hAnsi="Arial" w:cs="Arial"/>
+          <w:color w:val="5C5C5C"/>
+          <w:sz w:val="16"/>
+          <w:szCs w:val="16"/>
+          <w:lang w:val="en-US" w:eastAsia="ru-RU"/>
+        </w:rPr>
+        <w:t>.WatchingVirtualFileSystem$2.call(WatchingVirtualFileSystem.java:179)</w:t>
+      </w:r>
+    </w:p>
+    <w:p>
+      <w:pPr>
+        <w:shd w:val="clear" w:color="auto" w:fill="FFFFFF"/>
+        <w:spacing w:after="0" w:line="240" w:lineRule="auto"/>
+        <w:rPr>
+          <w:rFonts w:ascii="Arial" w:eastAsia="Times New Roman" w:hAnsi="Arial" w:cs="Arial"/>
+          <w:color w:val="5C5C5C"/>
+          <w:sz w:val="16"/>
+          <w:szCs w:val="16"/>
+          <w:lang w:val="en-US" w:eastAsia="ru-RU"/>
+        </w:rPr>
+      </w:pPr>
+      <w:r>
+        <w:rPr>
+          <w:rFonts w:ascii="Arial" w:eastAsia="Times New Roman" w:hAnsi="Arial" w:cs="Arial"/>
+          <w:color w:val="5C5C5C"/>
+          <w:sz w:val="16"/>
+          <w:szCs w:val="16"/>
+          <w:lang w:val="en-US" w:eastAsia="ru-RU"/>
+        </w:rPr>
+        <w:tab/>
+        <w:t xml:space="preserve">at </w:t>
+      </w:r>
+      <w:proofErr w:type="gramStart"/>
+      <w:r>
+        <w:rPr>
+          <w:rFonts w:ascii="Arial" w:eastAsia="Times New Roman" w:hAnsi="Arial" w:cs="Arial"/>
+          <w:color w:val="5C5C5C"/>
+          <w:sz w:val="16"/>
+          <w:szCs w:val="16"/>
+          <w:lang w:val="en-US" w:eastAsia="ru-RU"/>
+        </w:rPr>
+        <w:t>org.gradle</w:t>
+      </w:r>
+      <w:proofErr w:type="gramEnd"/>
+      <w:r>
+        <w:rPr>
+          <w:rFonts w:ascii="Arial" w:eastAsia="Times New Roman" w:hAnsi="Arial" w:cs="Arial"/>
+          <w:color w:val="5C5C5C"/>
+          <w:sz w:val="16"/>
+          <w:szCs w:val="16"/>
+          <w:lang w:val="en-US" w:eastAsia="ru-RU"/>
+        </w:rPr>
+        <w:t>.internal.operations.DefaultBuildOperationRunner$CallableBuildOperationWorker.execute(DefaultBuildOperationRunner.java:200)</w:t>
+      </w:r>
+    </w:p>
+    <w:p>
+      <w:pPr>
+        <w:shd w:val="clear" w:color="auto" w:fill="FFFFFF"/>
+        <w:spacing w:after="0" w:line="240" w:lineRule="auto"/>
+        <w:rPr>
+          <w:rFonts w:ascii="Arial" w:eastAsia="Times New Roman" w:hAnsi="Arial" w:cs="Arial"/>
+          <w:color w:val="5C5C5C"/>
+          <w:sz w:val="16"/>
+          <w:szCs w:val="16"/>
+          <w:lang w:val="en-US" w:eastAsia="ru-RU"/>
+        </w:rPr>
+      </w:pPr>
+      <w:r>
+        <w:rPr>
+          <w:rFonts w:ascii="Arial" w:eastAsia="Times New Roman" w:hAnsi="Arial" w:cs="Arial"/>
+          <w:color w:val="5C5C5C"/>
+          <w:sz w:val="16"/>
+          <w:szCs w:val="16"/>
+          <w:lang w:val="en-US" w:eastAsia="ru-RU"/>
+        </w:rPr>
+        <w:tab/>
+        <w:t xml:space="preserve">at </w:t>
+      </w:r>
+      <w:proofErr w:type="gramStart"/>
+      <w:r>
+        <w:rPr>
+          <w:rFonts w:ascii="Arial" w:eastAsia="Times New Roman" w:hAnsi="Arial" w:cs="Arial"/>
+          <w:color w:val="5C5C5C"/>
+          <w:sz w:val="16"/>
+          <w:szCs w:val="16"/>
+          <w:lang w:val="en-US" w:eastAsia="ru-RU"/>
+        </w:rPr>
+        <w:t>org.gradle</w:t>
+      </w:r>
+      <w:proofErr w:type="gramEnd"/>
+      <w:r>
+        <w:rPr>
+          <w:rFonts w:ascii="Arial" w:eastAsia="Times New Roman" w:hAnsi="Arial" w:cs="Arial"/>
+          <w:color w:val="5C5C5C"/>
+          <w:sz w:val="16"/>
+          <w:szCs w:val="16"/>
+          <w:lang w:val="en-US" w:eastAsia="ru-RU"/>
+        </w:rPr>
+        <w:t>.internal.operations.DefaultBuildOperationRunner$CallableBuildOperationWorker.execute(DefaultBuildOperationRunner.java:195)</w:t>
+      </w:r>
+    </w:p>
+    <w:p>
+      <w:pPr>
+        <w:shd w:val="clear" w:color="auto" w:fill="FFFFFF"/>
+        <w:spacing w:after="0" w:line="240" w:lineRule="auto"/>
+        <w:rPr>
+          <w:rFonts w:ascii="Arial" w:eastAsia="Times New Roman" w:hAnsi="Arial" w:cs="Arial"/>
+          <w:color w:val="5C5C5C"/>
+          <w:sz w:val="16"/>
+          <w:szCs w:val="16"/>
+          <w:lang w:val="en-US" w:eastAsia="ru-RU"/>
+        </w:rPr>
+      </w:pPr>
+      <w:r>
+        <w:rPr>
+          <w:rFonts w:ascii="Arial" w:eastAsia="Times New Roman" w:hAnsi="Arial" w:cs="Arial"/>
+          <w:color w:val="5C5C5C"/>
+          <w:sz w:val="16"/>
+          <w:szCs w:val="16"/>
+          <w:lang w:val="en-US" w:eastAsia="ru-RU"/>
+        </w:rPr>
+        <w:tab/>
+        <w:t xml:space="preserve">at </w:t>
+      </w:r>
+      <w:proofErr w:type="gramStart"/>
+      <w:r>
+        <w:rPr>
+          <w:rFonts w:ascii="Arial" w:eastAsia="Times New Roman" w:hAnsi="Arial" w:cs="Arial"/>
+          <w:color w:val="5C5C5C"/>
+          <w:sz w:val="16"/>
+          <w:szCs w:val="16"/>
+          <w:lang w:val="en-US" w:eastAsia="ru-RU"/>
+        </w:rPr>
+        <w:t>org.gradle</w:t>
+      </w:r>
+      <w:proofErr w:type="gramEnd"/>
+      <w:r>
+        <w:rPr>
+          <w:rFonts w:ascii="Arial" w:eastAsia="Times New Roman" w:hAnsi="Arial" w:cs="Arial"/>
+          <w:color w:val="5C5C5C"/>
+          <w:sz w:val="16"/>
+          <w:szCs w:val="16"/>
+          <w:lang w:val="en-US" w:eastAsia="ru-RU"/>
+        </w:rPr>
+        <w:t>.internal.operations.DefaultBuildOperationRunner$3.execute(DefaultBuildOperationRunner.java:75)</w:t>
+      </w:r>
+    </w:p>
+    <w:p>
+      <w:pPr>
+        <w:shd w:val="clear" w:color="auto" w:fill="FFFFFF"/>
+        <w:spacing w:after="0" w:line="240" w:lineRule="auto"/>
+        <w:rPr>
+          <w:rFonts w:ascii="Arial" w:eastAsia="Times New Roman" w:hAnsi="Arial" w:cs="Arial"/>
+          <w:color w:val="5C5C5C"/>
+          <w:sz w:val="16"/>
+          <w:szCs w:val="16"/>
+          <w:lang w:val="en-US" w:eastAsia="ru-RU"/>
+        </w:rPr>
+      </w:pPr>
+      <w:r>
+        <w:rPr>
+          <w:rFonts w:ascii="Arial" w:eastAsia="Times New Roman" w:hAnsi="Arial" w:cs="Arial"/>
+          <w:color w:val="5C5C5C"/>
+          <w:sz w:val="16"/>
+          <w:szCs w:val="16"/>
+          <w:lang w:val="en-US" w:eastAsia="ru-RU"/>
+        </w:rPr>
+        <w:tab/>
+        <w:t xml:space="preserve">at </w:t>
+      </w:r>
+      <w:proofErr w:type="gramStart"/>
+      <w:r>
+        <w:rPr>
+          <w:rFonts w:ascii="Arial" w:eastAsia="Times New Roman" w:hAnsi="Arial" w:cs="Arial"/>
+          <w:color w:val="5C5C5C"/>
+          <w:sz w:val="16"/>
+          <w:szCs w:val="16"/>
+          <w:lang w:val="en-US" w:eastAsia="ru-RU"/>
+        </w:rPr>
+        <w:t>org.gradle</w:t>
+      </w:r>
+      <w:proofErr w:type="gramEnd"/>
+      <w:r>
+        <w:rPr>
+          <w:rFonts w:ascii="Arial" w:eastAsia="Times New Roman" w:hAnsi="Arial" w:cs="Arial"/>
+          <w:color w:val="5C5C5C"/>
+          <w:sz w:val="16"/>
+          <w:szCs w:val="16"/>
+          <w:lang w:val="en-US" w:eastAsia="ru-RU"/>
+        </w:rPr>
+        <w:t>.internal.operations.DefaultBuildOperationRunner$3.execute(DefaultBuildOperationRunner.java:68)</w:t>
+      </w:r>
+    </w:p>
+    <w:p>
+      <w:pPr>
+        <w:shd w:val="clear" w:color="auto" w:fill="FFFFFF"/>
+        <w:spacing w:after="0" w:line="240" w:lineRule="auto"/>
+        <w:rPr>
+          <w:rFonts w:ascii="Arial" w:eastAsia="Times New Roman" w:hAnsi="Arial" w:cs="Arial"/>
+          <w:color w:val="5C5C5C"/>
+          <w:sz w:val="16"/>
+          <w:szCs w:val="16"/>
+          <w:lang w:val="en-US" w:eastAsia="ru-RU"/>
+        </w:rPr>
+      </w:pPr>
+      <w:r>
+        <w:rPr>
+          <w:rFonts w:ascii="Arial" w:eastAsia="Times New Roman" w:hAnsi="Arial" w:cs="Arial"/>
+          <w:color w:val="5C5C5C"/>
+          <w:sz w:val="16"/>
+          <w:szCs w:val="16"/>
+          <w:lang w:val="en-US" w:eastAsia="ru-RU"/>
+        </w:rPr>
+        <w:tab/>
+        <w:t xml:space="preserve">at </w:t>
+      </w:r>
+      <w:proofErr w:type="gramStart"/>
+      <w:r>
+        <w:rPr>
+          <w:rFonts w:ascii="Arial" w:eastAsia="Times New Roman" w:hAnsi="Arial" w:cs="Arial"/>
+          <w:color w:val="5C5C5C"/>
+          <w:sz w:val="16"/>
+          <w:szCs w:val="16"/>
+          <w:lang w:val="en-US" w:eastAsia="ru-RU"/>
+        </w:rPr>
+        <w:t>org.gradle</w:t>
+      </w:r>
+      <w:proofErr w:type="gramEnd"/>
+      <w:r>
+        <w:rPr>
+          <w:rFonts w:ascii="Arial" w:eastAsia="Times New Roman" w:hAnsi="Arial" w:cs="Arial"/>
+          <w:color w:val="5C5C5C"/>
+          <w:sz w:val="16"/>
+          <w:szCs w:val="16"/>
+          <w:lang w:val="en-US" w:eastAsia="ru-RU"/>
+        </w:rPr>
+        <w:t>.internal.operations.DefaultBuildOperationRunner.execute(DefaultBuildOperationRunner.java:153)</w:t>
+      </w:r>
+    </w:p>
+    <w:p>
+      <w:pPr>
+        <w:shd w:val="clear" w:color="auto" w:fill="FFFFFF"/>
+        <w:spacing w:after="0" w:line="240" w:lineRule="auto"/>
+        <w:rPr>
+          <w:rFonts w:ascii="Arial" w:eastAsia="Times New Roman" w:hAnsi="Arial" w:cs="Arial"/>
+          <w:color w:val="5C5C5C"/>
+          <w:sz w:val="16"/>
+          <w:szCs w:val="16"/>
+          <w:lang w:val="en-US" w:eastAsia="ru-RU"/>
+        </w:rPr>
+      </w:pPr>
+      <w:r>
+        <w:rPr>
+          <w:rFonts w:ascii="Arial" w:eastAsia="Times New Roman" w:hAnsi="Arial" w:cs="Arial"/>
+          <w:color w:val="5C5C5C"/>
+          <w:sz w:val="16"/>
+          <w:szCs w:val="16"/>
+          <w:lang w:val="en-US" w:eastAsia="ru-RU"/>
+        </w:rPr>
+        <w:tab/>
+        <w:t xml:space="preserve">at </w:t>
+      </w:r>
+      <w:proofErr w:type="gramStart"/>
+      <w:r>
+        <w:rPr>
+          <w:rFonts w:ascii="Arial" w:eastAsia="Times New Roman" w:hAnsi="Arial" w:cs="Arial"/>
+          <w:color w:val="5C5C5C"/>
+          <w:sz w:val="16"/>
+          <w:szCs w:val="16"/>
+          <w:lang w:val="en-US" w:eastAsia="ru-RU"/>
+        </w:rPr>
+        <w:t>org.gradle</w:t>
+      </w:r>
+      <w:proofErr w:type="gramEnd"/>
+      <w:r>
+        <w:rPr>
+          <w:rFonts w:ascii="Arial" w:eastAsia="Times New Roman" w:hAnsi="Arial" w:cs="Arial"/>
+          <w:color w:val="5C5C5C"/>
+          <w:sz w:val="16"/>
+          <w:szCs w:val="16"/>
+          <w:lang w:val="en-US" w:eastAsia="ru-RU"/>
+        </w:rPr>
+        <w:t>.internal.operations.DefaultBuildOperationRunner.execute(DefaultBuildOperationRunner.java:68)</w:t>
+      </w:r>
+    </w:p>
+    <w:p>
+      <w:pPr>
+        <w:shd w:val="clear" w:color="auto" w:fill="FFFFFF"/>
+        <w:spacing w:after="0" w:line="240" w:lineRule="auto"/>
+        <w:rPr>
+          <w:rFonts w:ascii="Arial" w:eastAsia="Times New Roman" w:hAnsi="Arial" w:cs="Arial"/>
+          <w:color w:val="5C5C5C"/>
+          <w:sz w:val="16"/>
+          <w:szCs w:val="16"/>
+          <w:lang w:val="en-US" w:eastAsia="ru-RU"/>
+        </w:rPr>
+      </w:pPr>
+      <w:r>
+        <w:rPr>
+          <w:rFonts w:ascii="Arial" w:eastAsia="Times New Roman" w:hAnsi="Arial" w:cs="Arial"/>
+          <w:color w:val="5C5C5C"/>
+          <w:sz w:val="16"/>
+          <w:szCs w:val="16"/>
+          <w:lang w:val="en-US" w:eastAsia="ru-RU"/>
+        </w:rPr>
+        <w:tab/>
+        <w:t xml:space="preserve">at </w:t>
+      </w:r>
+      <w:proofErr w:type="gramStart"/>
+      <w:r>
+        <w:rPr>
+          <w:rFonts w:ascii="Arial" w:eastAsia="Times New Roman" w:hAnsi="Arial" w:cs="Arial"/>
+          <w:color w:val="5C5C5C"/>
+          <w:sz w:val="16"/>
+          <w:szCs w:val="16"/>
+          <w:lang w:val="en-US" w:eastAsia="ru-RU"/>
+        </w:rPr>
+        <w:t>org.gradle</w:t>
+      </w:r>
+      <w:proofErr w:type="gramEnd"/>
+      <w:r>
+        <w:rPr>
+          <w:rFonts w:ascii="Arial" w:eastAsia="Times New Roman" w:hAnsi="Arial" w:cs="Arial"/>
+          <w:color w:val="5C5C5C"/>
+          <w:sz w:val="16"/>
+          <w:szCs w:val="16"/>
+          <w:lang w:val="en-US" w:eastAsia="ru-RU"/>
+        </w:rPr>
+        <w:t>.internal.operations.DefaultBuildOperationRunner.call(DefaultBuildOperationRunner.java:62)</w:t>
+      </w:r>
+    </w:p>
+    <w:p>
+      <w:pPr>
+        <w:shd w:val="clear" w:color="auto" w:fill="FFFFFF"/>
+        <w:spacing w:after="0" w:line="240" w:lineRule="auto"/>
+        <w:rPr>
+          <w:rFonts w:ascii="Arial" w:eastAsia="Times New Roman" w:hAnsi="Arial" w:cs="Arial"/>
+          <w:color w:val="5C5C5C"/>
+          <w:sz w:val="16"/>
+          <w:szCs w:val="16"/>
+          <w:lang w:val="en-US" w:eastAsia="ru-RU"/>
+        </w:rPr>
+      </w:pPr>
+      <w:r>
+        <w:rPr>
+          <w:rFonts w:ascii="Arial" w:eastAsia="Times New Roman" w:hAnsi="Arial" w:cs="Arial"/>
+          <w:color w:val="5C5C5C"/>
+          <w:sz w:val="16"/>
+          <w:szCs w:val="16"/>
+          <w:lang w:val="en-US" w:eastAsia="ru-RU"/>
+        </w:rPr>
+        <w:tab/>
+        <w:t xml:space="preserve">at </w:t>
+      </w:r>
+      <w:proofErr w:type="gramStart"/>
+      <w:r>
+        <w:rPr>
+          <w:rFonts w:ascii="Arial" w:eastAsia="Times New Roman" w:hAnsi="Arial" w:cs="Arial"/>
+          <w:color w:val="5C5C5C"/>
+          <w:sz w:val="16"/>
+          <w:szCs w:val="16"/>
+          <w:lang w:val="en-US" w:eastAsia="ru-RU"/>
+        </w:rPr>
+        <w:t>org.gradle</w:t>
+      </w:r>
+      <w:proofErr w:type="gramEnd"/>
+      <w:r>
+        <w:rPr>
+          <w:rFonts w:ascii="Arial" w:eastAsia="Times New Roman" w:hAnsi="Arial" w:cs="Arial"/>
+          <w:color w:val="5C5C5C"/>
+          <w:sz w:val="16"/>
+          <w:szCs w:val="16"/>
+          <w:lang w:val="en-US" w:eastAsia="ru-RU"/>
+        </w:rPr>
+        <w:t>.internal.operations.DefaultBuildOperationExecutor.lambda$call$2(DefaultBuildOperationExecutor.java:76)</w:t>
+      </w:r>
+    </w:p>
+    <w:p>
+      <w:pPr>
+        <w:shd w:val="clear" w:color="auto" w:fill="FFFFFF"/>
+        <w:spacing w:after="0" w:line="240" w:lineRule="auto"/>
+        <w:rPr>
+          <w:rFonts w:ascii="Arial" w:eastAsia="Times New Roman" w:hAnsi="Arial" w:cs="Arial"/>
+          <w:color w:val="5C5C5C"/>
+          <w:sz w:val="16"/>
+          <w:szCs w:val="16"/>
+          <w:lang w:val="en-US" w:eastAsia="ru-RU"/>
+        </w:rPr>
+      </w:pPr>
+      <w:r>
+        <w:rPr>
+          <w:rFonts w:ascii="Arial" w:eastAsia="Times New Roman" w:hAnsi="Arial" w:cs="Arial"/>
+          <w:color w:val="5C5C5C"/>
+          <w:sz w:val="16"/>
+          <w:szCs w:val="16"/>
+          <w:lang w:val="en-US" w:eastAsia="ru-RU"/>
+        </w:rPr>
+        <w:tab/>
+        <w:t xml:space="preserve">at </w:t>
+      </w:r>
+      <w:proofErr w:type="gramStart"/>
+      <w:r>
+        <w:rPr>
+          <w:rFonts w:ascii="Arial" w:eastAsia="Times New Roman" w:hAnsi="Arial" w:cs="Arial"/>
+          <w:color w:val="5C5C5C"/>
+          <w:sz w:val="16"/>
+          <w:szCs w:val="16"/>
+          <w:lang w:val="en-US" w:eastAsia="ru-RU"/>
+        </w:rPr>
+        <w:t>org.gradle</w:t>
+      </w:r>
+      <w:proofErr w:type="gramEnd"/>
+      <w:r>
+        <w:rPr>
+          <w:rFonts w:ascii="Arial" w:eastAsia="Times New Roman" w:hAnsi="Arial" w:cs="Arial"/>
+          <w:color w:val="5C5C5C"/>
+          <w:sz w:val="16"/>
+          <w:szCs w:val="16"/>
+          <w:lang w:val="en-US" w:eastAsia="ru-RU"/>
+        </w:rPr>
+        <w:t>.internal.operations.UnmanagedBuildOperationWrapper.callWithUnmanagedSupport(UnmanagedBuildOperationWrapper.java:54)</w:t>
+      </w:r>
+    </w:p>
+    <w:p>
+      <w:pPr>
+        <w:shd w:val="clear" w:color="auto" w:fill="FFFFFF"/>
+        <w:spacing w:after="0" w:line="240" w:lineRule="auto"/>
+        <w:rPr>
+          <w:rFonts w:ascii="Arial" w:eastAsia="Times New Roman" w:hAnsi="Arial" w:cs="Arial"/>
+          <w:color w:val="5C5C5C"/>
+          <w:sz w:val="16"/>
+          <w:szCs w:val="16"/>
+          <w:lang w:val="en-US" w:eastAsia="ru-RU"/>
+        </w:rPr>
+      </w:pPr>
+      <w:r>
+        <w:rPr>
+          <w:rFonts w:ascii="Arial" w:eastAsia="Times New Roman" w:hAnsi="Arial" w:cs="Arial"/>
+          <w:color w:val="5C5C5C"/>
+          <w:sz w:val="16"/>
+          <w:szCs w:val="16"/>
+          <w:lang w:val="en-US" w:eastAsia="ru-RU"/>
+        </w:rPr>
+        <w:tab/>
+        <w:t xml:space="preserve">at </w:t>
+      </w:r>
+      <w:proofErr w:type="gramStart"/>
+      <w:r>
+        <w:rPr>
+          <w:rFonts w:ascii="Arial" w:eastAsia="Times New Roman" w:hAnsi="Arial" w:cs="Arial"/>
+          <w:color w:val="5C5C5C"/>
+          <w:sz w:val="16"/>
+          <w:szCs w:val="16"/>
+          <w:lang w:val="en-US" w:eastAsia="ru-RU"/>
+        </w:rPr>
+        <w:t>org.gradle</w:t>
+      </w:r>
+      <w:proofErr w:type="gramEnd"/>
+      <w:r>
+        <w:rPr>
+          <w:rFonts w:ascii="Arial" w:eastAsia="Times New Roman" w:hAnsi="Arial" w:cs="Arial"/>
+          <w:color w:val="5C5C5C"/>
+          <w:sz w:val="16"/>
+          <w:szCs w:val="16"/>
+          <w:lang w:val="en-US" w:eastAsia="ru-RU"/>
+        </w:rPr>
+        <w:t>.internal.operations.DefaultBuildOperationExecutor.call(DefaultBuildOperationExecutor.java:76)</w:t>
+      </w:r>
+    </w:p>
+    <w:p>
+      <w:pPr>
+        <w:shd w:val="clear" w:color="auto" w:fill="FFFFFF"/>
+        <w:spacing w:after="0" w:line="240" w:lineRule="auto"/>
+        <w:rPr>
+          <w:rFonts w:ascii="Arial" w:eastAsia="Times New Roman" w:hAnsi="Arial" w:cs="Arial"/>
+          <w:color w:val="5C5C5C"/>
+          <w:sz w:val="16"/>
+          <w:szCs w:val="16"/>
+          <w:lang w:val="en-US" w:eastAsia="ru-RU"/>
+        </w:rPr>
+      </w:pPr>
+      <w:r>
+        <w:rPr>
+          <w:rFonts w:ascii="Arial" w:eastAsia="Times New Roman" w:hAnsi="Arial" w:cs="Arial"/>
+          <w:color w:val="5C5C5C"/>
+          <w:sz w:val="16"/>
+          <w:szCs w:val="16"/>
+          <w:lang w:val="en-US" w:eastAsia="ru-RU"/>
+        </w:rPr>
+        <w:tab/>
+        <w:t xml:space="preserve">at </w:t>
+      </w:r>
+      <w:proofErr w:type="gramStart"/>
+      <w:r>
+        <w:rPr>
+          <w:rFonts w:ascii="Arial" w:eastAsia="Times New Roman" w:hAnsi="Arial" w:cs="Arial"/>
+          <w:color w:val="5C5C5C"/>
+          <w:sz w:val="16"/>
+          <w:szCs w:val="16"/>
+          <w:lang w:val="en-US" w:eastAsia="ru-RU"/>
+        </w:rPr>
+        <w:t>org.gradle.internal.watch.vfs.impl</w:t>
+      </w:r>
+      <w:proofErr w:type="gramEnd"/>
+      <w:r>
+        <w:rPr>
+          <w:rFonts w:ascii="Arial" w:eastAsia="Times New Roman" w:hAnsi="Arial" w:cs="Arial"/>
+          <w:color w:val="5C5C5C"/>
+          <w:sz w:val="16"/>
+          <w:szCs w:val="16"/>
+          <w:lang w:val="en-US" w:eastAsia="ru-RU"/>
+        </w:rPr>
+        <w:t>.WatchingVirtualFileSystem.lambda$beforeBuildFinished$5(WatchingVirtualFileSystem.java:179)</w:t>
+      </w:r>
+    </w:p>
+    <w:p>
+      <w:pPr>
+        <w:shd w:val="clear" w:color="auto" w:fill="FFFFFF"/>
+        <w:spacing w:after="0" w:line="240" w:lineRule="auto"/>
+        <w:rPr>
+          <w:rFonts w:ascii="Arial" w:eastAsia="Times New Roman" w:hAnsi="Arial" w:cs="Arial"/>
+          <w:color w:val="5C5C5C"/>
+          <w:sz w:val="16"/>
+          <w:szCs w:val="16"/>
+          <w:lang w:val="en-US" w:eastAsia="ru-RU"/>
+        </w:rPr>
+      </w:pPr>
+      <w:r>
+        <w:rPr>
+          <w:rFonts w:ascii="Arial" w:eastAsia="Times New Roman" w:hAnsi="Arial" w:cs="Arial"/>
+          <w:color w:val="5C5C5C"/>
+          <w:sz w:val="16"/>
+          <w:szCs w:val="16"/>
+          <w:lang w:val="en-US" w:eastAsia="ru-RU"/>
+        </w:rPr>
+        <w:tab/>
+        <w:t xml:space="preserve">at </w:t>
+      </w:r>
+      <w:proofErr w:type="gramStart"/>
+      <w:r>
+        <w:rPr>
+          <w:rFonts w:ascii="Arial" w:eastAsia="Times New Roman" w:hAnsi="Arial" w:cs="Arial"/>
+          <w:color w:val="5C5C5C"/>
+          <w:sz w:val="16"/>
+          <w:szCs w:val="16"/>
+          <w:lang w:val="en-US" w:eastAsia="ru-RU"/>
+        </w:rPr>
+        <w:t>org.gradle.internal.vfs.impl</w:t>
+      </w:r>
+      <w:proofErr w:type="gramEnd"/>
+      <w:r>
+        <w:rPr>
+          <w:rFonts w:ascii="Arial" w:eastAsia="Times New Roman" w:hAnsi="Arial" w:cs="Arial"/>
+          <w:color w:val="5C5C5C"/>
+          <w:sz w:val="16"/>
+          <w:szCs w:val="16"/>
+          <w:lang w:val="en-US" w:eastAsia="ru-RU"/>
+        </w:rPr>
+        <w:t>.VfsRootReference.update(VfsRootReference.java:40)</w:t>
+      </w:r>
+    </w:p>
+    <w:p>
+      <w:pPr>
+        <w:shd w:val="clear" w:color="auto" w:fill="FFFFFF"/>
+        <w:spacing w:after="0" w:line="240" w:lineRule="auto"/>
+        <w:rPr>
+          <w:rFonts w:ascii="Arial" w:eastAsia="Times New Roman" w:hAnsi="Arial" w:cs="Arial"/>
+          <w:color w:val="5C5C5C"/>
+          <w:sz w:val="16"/>
+          <w:szCs w:val="16"/>
+          <w:lang w:val="en-US" w:eastAsia="ru-RU"/>
+        </w:rPr>
+      </w:pPr>
+      <w:r>
+        <w:rPr>
+          <w:rFonts w:ascii="Arial" w:eastAsia="Times New Roman" w:hAnsi="Arial" w:cs="Arial"/>
+          <w:color w:val="5C5C5C"/>
+          <w:sz w:val="16"/>
+          <w:szCs w:val="16"/>
+          <w:lang w:val="en-US" w:eastAsia="ru-RU"/>
+        </w:rPr>
+        <w:tab/>
+        <w:t xml:space="preserve">at </w:t>
+      </w:r>
+      <w:proofErr w:type="gramStart"/>
+      <w:r>
+        <w:rPr>
+          <w:rFonts w:ascii="Arial" w:eastAsia="Times New Roman" w:hAnsi="Arial" w:cs="Arial"/>
+          <w:color w:val="5C5C5C"/>
+          <w:sz w:val="16"/>
+          <w:szCs w:val="16"/>
+          <w:lang w:val="en-US" w:eastAsia="ru-RU"/>
+        </w:rPr>
+        <w:t>org.gradle.internal.watch.vfs.impl</w:t>
+      </w:r>
+      <w:proofErr w:type="gramEnd"/>
+      <w:r>
+        <w:rPr>
+          <w:rFonts w:ascii="Arial" w:eastAsia="Times New Roman" w:hAnsi="Arial" w:cs="Arial"/>
+          <w:color w:val="5C5C5C"/>
+          <w:sz w:val="16"/>
+          <w:szCs w:val="16"/>
+          <w:lang w:val="en-US" w:eastAsia="ru-RU"/>
+        </w:rPr>
+        <w:t>.WatchingVirtualFileSystem.beforeBuildFinished(WatchingVirtualFileSystem.java:179)</w:t>
+      </w:r>
+    </w:p>
+    <w:p>
+      <w:pPr>
+        <w:shd w:val="clear" w:color="auto" w:fill="FFFFFF"/>
+        <w:spacing w:after="0" w:line="240" w:lineRule="auto"/>
+        <w:rPr>
+          <w:rFonts w:ascii="Arial" w:eastAsia="Times New Roman" w:hAnsi="Arial" w:cs="Arial"/>
+          <w:color w:val="5C5C5C"/>
+          <w:sz w:val="16"/>
+          <w:szCs w:val="16"/>
+          <w:lang w:val="en-US" w:eastAsia="ru-RU"/>
+        </w:rPr>
+      </w:pPr>
+      <w:r>
+        <w:rPr>
+          <w:rFonts w:ascii="Arial" w:eastAsia="Times New Roman" w:hAnsi="Arial" w:cs="Arial"/>
+          <w:color w:val="5C5C5C"/>
+          <w:sz w:val="16"/>
+          <w:szCs w:val="16"/>
+          <w:lang w:val="en-US" w:eastAsia="ru-RU"/>
+        </w:rPr>
+        <w:tab/>
+        <w:t xml:space="preserve">at </w:t>
+      </w:r>
+      <w:proofErr w:type="gramStart"/>
+      <w:r>
+        <w:rPr>
+          <w:rFonts w:ascii="Arial" w:eastAsia="Times New Roman" w:hAnsi="Arial" w:cs="Arial"/>
+          <w:color w:val="5C5C5C"/>
+          <w:sz w:val="16"/>
+          <w:szCs w:val="16"/>
+          <w:lang w:val="en-US" w:eastAsia="ru-RU"/>
+        </w:rPr>
+        <w:t>org.gradle.tooling.internal.provider.FileSystemWatchingBuildActionRunner.run(</w:t>
+      </w:r>
+      <w:proofErr w:type="gramEnd"/>
+      <w:r>
+        <w:rPr>
+          <w:rFonts w:ascii="Arial" w:eastAsia="Times New Roman" w:hAnsi="Arial" w:cs="Arial"/>
+          <w:color w:val="5C5C5C"/>
+          <w:sz w:val="16"/>
+          <w:szCs w:val="16"/>
+          <w:lang w:val="en-US" w:eastAsia="ru-RU"/>
+        </w:rPr>
+        <w:t>FileSystemWatchingBuildActionRunner.java:93)</w:t>
+      </w:r>
+    </w:p>
+    <w:p>
+      <w:pPr>
+        <w:shd w:val="clear" w:color="auto" w:fill="FFFFFF"/>
+        <w:spacing w:after="0" w:line="240" w:lineRule="auto"/>
+        <w:rPr>
+          <w:rFonts w:ascii="Arial" w:eastAsia="Times New Roman" w:hAnsi="Arial" w:cs="Arial"/>
+          <w:color w:val="5C5C5C"/>
+          <w:sz w:val="16"/>
+          <w:szCs w:val="16"/>
+          <w:lang w:val="en-US" w:eastAsia="ru-RU"/>
+        </w:rPr>
+      </w:pPr>
+      <w:r>
+        <w:rPr>
+          <w:rFonts w:ascii="Arial" w:eastAsia="Times New Roman" w:hAnsi="Arial" w:cs="Arial"/>
+          <w:color w:val="5C5C5C"/>
+          <w:sz w:val="16"/>
+          <w:szCs w:val="16"/>
+          <w:lang w:val="en-US" w:eastAsia="ru-RU"/>
+        </w:rPr>
+        <w:tab/>
+        <w:t xml:space="preserve">at </w:t>
+      </w:r>
+      <w:proofErr w:type="gramStart"/>
+      <w:r>
+        <w:rPr>
+          <w:rFonts w:ascii="Arial" w:eastAsia="Times New Roman" w:hAnsi="Arial" w:cs="Arial"/>
+          <w:color w:val="5C5C5C"/>
+          <w:sz w:val="16"/>
+          <w:szCs w:val="16"/>
+          <w:lang w:val="en-US" w:eastAsia="ru-RU"/>
+        </w:rPr>
+        <w:t>org.gradle.launcher.exec.BuildCompletionNotifyingBuildActionRunner.run(</w:t>
+      </w:r>
+      <w:proofErr w:type="gramEnd"/>
+      <w:r>
+        <w:rPr>
+          <w:rFonts w:ascii="Arial" w:eastAsia="Times New Roman" w:hAnsi="Arial" w:cs="Arial"/>
+          <w:color w:val="5C5C5C"/>
+          <w:sz w:val="16"/>
+          <w:szCs w:val="16"/>
+          <w:lang w:val="en-US" w:eastAsia="ru-RU"/>
+        </w:rPr>
+        <w:t>BuildCompletionNotifyingBuildActionRunner.java:41)</w:t>
+      </w:r>
+    </w:p>
+    <w:p>
+      <w:pPr>
+        <w:shd w:val="clear" w:color="auto" w:fill="FFFFFF"/>
+        <w:spacing w:after="0" w:line="240" w:lineRule="auto"/>
+        <w:rPr>
+          <w:rFonts w:ascii="Arial" w:eastAsia="Times New Roman" w:hAnsi="Arial" w:cs="Arial"/>
+          <w:color w:val="5C5C5C"/>
+          <w:sz w:val="16"/>
+          <w:szCs w:val="16"/>
+          <w:lang w:val="en-US" w:eastAsia="ru-RU"/>
+        </w:rPr>
+      </w:pPr>
+      <w:r>
+        <w:rPr>
+          <w:rFonts w:ascii="Arial" w:eastAsia="Times New Roman" w:hAnsi="Arial" w:cs="Arial"/>
+          <w:color w:val="5C5C5C"/>
+          <w:sz w:val="16"/>
+          <w:szCs w:val="16"/>
+          <w:lang w:val="en-US" w:eastAsia="ru-RU"/>
+        </w:rPr>
+        <w:tab/>
+        <w:t xml:space="preserve">at </w:t>
+      </w:r>
+      <w:proofErr w:type="gramStart"/>
+      <w:r>
+        <w:rPr>
+          <w:rFonts w:ascii="Arial" w:eastAsia="Times New Roman" w:hAnsi="Arial" w:cs="Arial"/>
+          <w:color w:val="5C5C5C"/>
+          <w:sz w:val="16"/>
+          <w:szCs w:val="16"/>
+          <w:lang w:val="en-US" w:eastAsia="ru-RU"/>
+        </w:rPr>
+        <w:t>org.gradle</w:t>
+      </w:r>
+      <w:proofErr w:type="gramEnd"/>
+      <w:r>
+        <w:rPr>
+          <w:rFonts w:ascii="Arial" w:eastAsia="Times New Roman" w:hAnsi="Arial" w:cs="Arial"/>
+          <w:color w:val="5C5C5C"/>
+          <w:sz w:val="16"/>
+          <w:szCs w:val="16"/>
+          <w:lang w:val="en-US" w:eastAsia="ru-RU"/>
+        </w:rPr>
+        <w:t>.launcher.exec.RunAsBuildOperationBuildActionRunner$3.call(RunAsBuildOperationBuildActionRunner.java:49)</w:t>
+      </w:r>
+    </w:p>
+    <w:p>
+      <w:pPr>
+        <w:shd w:val="clear" w:color="auto" w:fill="FFFFFF"/>
+        <w:spacing w:after="0" w:line="240" w:lineRule="auto"/>
+        <w:rPr>
+          <w:rFonts w:ascii="Arial" w:eastAsia="Times New Roman" w:hAnsi="Arial" w:cs="Arial"/>
+          <w:color w:val="5C5C5C"/>
+          <w:sz w:val="16"/>
+          <w:szCs w:val="16"/>
+          <w:lang w:val="en-US" w:eastAsia="ru-RU"/>
+        </w:rPr>
+      </w:pPr>
+      <w:r>
+        <w:rPr>
+          <w:rFonts w:ascii="Arial" w:eastAsia="Times New Roman" w:hAnsi="Arial" w:cs="Arial"/>
+          <w:color w:val="5C5C5C"/>
+          <w:sz w:val="16"/>
+          <w:szCs w:val="16"/>
+          <w:lang w:val="en-US" w:eastAsia="ru-RU"/>
+        </w:rPr>
+        <w:tab/>
+        <w:t xml:space="preserve">at </w:t>
+      </w:r>
+      <w:proofErr w:type="gramStart"/>
+      <w:r>
+        <w:rPr>
+          <w:rFonts w:ascii="Arial" w:eastAsia="Times New Roman" w:hAnsi="Arial" w:cs="Arial"/>
+          <w:color w:val="5C5C5C"/>
+          <w:sz w:val="16"/>
+          <w:szCs w:val="16"/>
+          <w:lang w:val="en-US" w:eastAsia="ru-RU"/>
+        </w:rPr>
+        <w:t>org.gradle</w:t>
+      </w:r>
+      <w:proofErr w:type="gramEnd"/>
+      <w:r>
+        <w:rPr>
+          <w:rFonts w:ascii="Arial" w:eastAsia="Times New Roman" w:hAnsi="Arial" w:cs="Arial"/>
+          <w:color w:val="5C5C5C"/>
+          <w:sz w:val="16"/>
+          <w:szCs w:val="16"/>
+          <w:lang w:val="en-US" w:eastAsia="ru-RU"/>
+        </w:rPr>
+        <w:t>.launcher.exec.RunAsBuildOperationBuildActionRunner$3.call(RunAsBuildOperationBuildActionRunner.java:44)</w:t>
+      </w:r>
+    </w:p>
+    <w:p>
+      <w:pPr>
+        <w:shd w:val="clear" w:color="auto" w:fill="FFFFFF"/>
+        <w:spacing w:after="0" w:line="240" w:lineRule="auto"/>
+        <w:rPr>
+          <w:rFonts w:ascii="Arial" w:eastAsia="Times New Roman" w:hAnsi="Arial" w:cs="Arial"/>
+          <w:color w:val="5C5C5C"/>
+          <w:sz w:val="16"/>
+          <w:szCs w:val="16"/>
+          <w:lang w:val="en-US" w:eastAsia="ru-RU"/>
+        </w:rPr>
+      </w:pPr>
+      <w:r>
+        <w:rPr>
+          <w:rFonts w:ascii="Arial" w:eastAsia="Times New Roman" w:hAnsi="Arial" w:cs="Arial"/>
+          <w:color w:val="5C5C5C"/>
+          <w:sz w:val="16"/>
+          <w:szCs w:val="16"/>
+          <w:lang w:val="en-US" w:eastAsia="ru-RU"/>
+        </w:rPr>
+        <w:tab/>
+        <w:t xml:space="preserve">at </w:t>
+      </w:r>
+      <w:proofErr w:type="gramStart"/>
+      <w:r>
+        <w:rPr>
+          <w:rFonts w:ascii="Arial" w:eastAsia="Times New Roman" w:hAnsi="Arial" w:cs="Arial"/>
+          <w:color w:val="5C5C5C"/>
+          <w:sz w:val="16"/>
+          <w:szCs w:val="16"/>
+          <w:lang w:val="en-US" w:eastAsia="ru-RU"/>
+        </w:rPr>
+        <w:t>org.gradle</w:t>
+      </w:r>
+      <w:proofErr w:type="gramEnd"/>
+      <w:r>
+        <w:rPr>
+          <w:rFonts w:ascii="Arial" w:eastAsia="Times New Roman" w:hAnsi="Arial" w:cs="Arial"/>
+          <w:color w:val="5C5C5C"/>
+          <w:sz w:val="16"/>
+          <w:szCs w:val="16"/>
+          <w:lang w:val="en-US" w:eastAsia="ru-RU"/>
+        </w:rPr>
+        <w:t>.internal.operations.DefaultBuildOperationRunner$CallableBuildOperationWorker.execute(DefaultBuildOperationRunner.java:200)</w:t>
+      </w:r>
+    </w:p>
+    <w:p>
+      <w:pPr>
+        <w:shd w:val="clear" w:color="auto" w:fill="FFFFFF"/>
+        <w:spacing w:after="0" w:line="240" w:lineRule="auto"/>
+        <w:rPr>
+          <w:rFonts w:ascii="Arial" w:eastAsia="Times New Roman" w:hAnsi="Arial" w:cs="Arial"/>
+          <w:color w:val="5C5C5C"/>
+          <w:sz w:val="16"/>
+          <w:szCs w:val="16"/>
+          <w:lang w:val="en-US" w:eastAsia="ru-RU"/>
+        </w:rPr>
+      </w:pPr>
+      <w:r>
+        <w:rPr>
+          <w:rFonts w:ascii="Arial" w:eastAsia="Times New Roman" w:hAnsi="Arial" w:cs="Arial"/>
+          <w:color w:val="5C5C5C"/>
+          <w:sz w:val="16"/>
+          <w:szCs w:val="16"/>
+          <w:lang w:val="en-US" w:eastAsia="ru-RU"/>
+        </w:rPr>
+        <w:tab/>
+        <w:t xml:space="preserve">at </w:t>
+      </w:r>
+      <w:proofErr w:type="gramStart"/>
+      <w:r>
+        <w:rPr>
+          <w:rFonts w:ascii="Arial" w:eastAsia="Times New Roman" w:hAnsi="Arial" w:cs="Arial"/>
+          <w:color w:val="5C5C5C"/>
+          <w:sz w:val="16"/>
+          <w:szCs w:val="16"/>
+          <w:lang w:val="en-US" w:eastAsia="ru-RU"/>
+        </w:rPr>
+        <w:t>org.gradle</w:t>
+      </w:r>
+      <w:proofErr w:type="gramEnd"/>
+      <w:r>
+        <w:rPr>
+          <w:rFonts w:ascii="Arial" w:eastAsia="Times New Roman" w:hAnsi="Arial" w:cs="Arial"/>
+          <w:color w:val="5C5C5C"/>
+          <w:sz w:val="16"/>
+          <w:szCs w:val="16"/>
+          <w:lang w:val="en-US" w:eastAsia="ru-RU"/>
+        </w:rPr>
+        <w:t>.internal.operations.DefaultBuildOperationRunner$CallableBuildOperationWorker.execute(DefaultBuildOperationRunner.java:195)</w:t>
+      </w:r>
+    </w:p>
+    <w:p>
+      <w:pPr>
+        <w:shd w:val="clear" w:color="auto" w:fill="FFFFFF"/>
+        <w:spacing w:after="0" w:line="240" w:lineRule="auto"/>
+        <w:rPr>
+          <w:rFonts w:ascii="Arial" w:eastAsia="Times New Roman" w:hAnsi="Arial" w:cs="Arial"/>
+          <w:color w:val="5C5C5C"/>
+          <w:sz w:val="16"/>
+          <w:szCs w:val="16"/>
+          <w:lang w:val="en-US" w:eastAsia="ru-RU"/>
+        </w:rPr>
+      </w:pPr>
+      <w:r>
+        <w:rPr>
+          <w:rFonts w:ascii="Arial" w:eastAsia="Times New Roman" w:hAnsi="Arial" w:cs="Arial"/>
+          <w:color w:val="5C5C5C"/>
+          <w:sz w:val="16"/>
+          <w:szCs w:val="16"/>
+          <w:lang w:val="en-US" w:eastAsia="ru-RU"/>
+        </w:rPr>
+        <w:tab/>
+        <w:t xml:space="preserve">at </w:t>
+      </w:r>
+      <w:proofErr w:type="gramStart"/>
+      <w:r>
+        <w:rPr>
+          <w:rFonts w:ascii="Arial" w:eastAsia="Times New Roman" w:hAnsi="Arial" w:cs="Arial"/>
+          <w:color w:val="5C5C5C"/>
+          <w:sz w:val="16"/>
+          <w:szCs w:val="16"/>
+          <w:lang w:val="en-US" w:eastAsia="ru-RU"/>
+        </w:rPr>
+        <w:t>org.gradle</w:t>
+      </w:r>
+      <w:proofErr w:type="gramEnd"/>
+      <w:r>
+        <w:rPr>
+          <w:rFonts w:ascii="Arial" w:eastAsia="Times New Roman" w:hAnsi="Arial" w:cs="Arial"/>
+          <w:color w:val="5C5C5C"/>
+          <w:sz w:val="16"/>
+          <w:szCs w:val="16"/>
+          <w:lang w:val="en-US" w:eastAsia="ru-RU"/>
+        </w:rPr>
+        <w:t>.internal.operations.DefaultBuildOperationRunner$3.execute(DefaultBuildOperationRunner.java:75)</w:t>
+      </w:r>
+    </w:p>
+    <w:p>
+      <w:pPr>
+        <w:shd w:val="clear" w:color="auto" w:fill="FFFFFF"/>
+        <w:spacing w:after="0" w:line="240" w:lineRule="auto"/>
+        <w:rPr>
+          <w:rFonts w:ascii="Arial" w:eastAsia="Times New Roman" w:hAnsi="Arial" w:cs="Arial"/>
+          <w:color w:val="5C5C5C"/>
+          <w:sz w:val="16"/>
+          <w:szCs w:val="16"/>
+          <w:lang w:val="en-US" w:eastAsia="ru-RU"/>
+        </w:rPr>
+      </w:pPr>
+      <w:r>
+        <w:rPr>
+          <w:rFonts w:ascii="Arial" w:eastAsia="Times New Roman" w:hAnsi="Arial" w:cs="Arial"/>
+          <w:color w:val="5C5C5C"/>
+          <w:sz w:val="16"/>
+          <w:szCs w:val="16"/>
+          <w:lang w:val="en-US" w:eastAsia="ru-RU"/>
+        </w:rPr>
+        <w:tab/>
+        <w:t xml:space="preserve">at </w:t>
+      </w:r>
+      <w:proofErr w:type="gramStart"/>
+      <w:r>
+        <w:rPr>
+          <w:rFonts w:ascii="Arial" w:eastAsia="Times New Roman" w:hAnsi="Arial" w:cs="Arial"/>
+          <w:color w:val="5C5C5C"/>
+          <w:sz w:val="16"/>
+          <w:szCs w:val="16"/>
+          <w:lang w:val="en-US" w:eastAsia="ru-RU"/>
+        </w:rPr>
+        <w:t>org.gradle</w:t>
+      </w:r>
+      <w:proofErr w:type="gramEnd"/>
+      <w:r>
+        <w:rPr>
+          <w:rFonts w:ascii="Arial" w:eastAsia="Times New Roman" w:hAnsi="Arial" w:cs="Arial"/>
+          <w:color w:val="5C5C5C"/>
+          <w:sz w:val="16"/>
+          <w:szCs w:val="16"/>
+          <w:lang w:val="en-US" w:eastAsia="ru-RU"/>
+        </w:rPr>
+        <w:t>.internal.operations.DefaultBuildOperationRunner$3.execute(DefaultBuildOperationRunner.java:68)</w:t>
+      </w:r>
+    </w:p>
+    <w:p>
+      <w:pPr>
+        <w:shd w:val="clear" w:color="auto" w:fill="FFFFFF"/>
+        <w:spacing w:after="0" w:line="240" w:lineRule="auto"/>
+        <w:rPr>
+          <w:rFonts w:ascii="Arial" w:eastAsia="Times New Roman" w:hAnsi="Arial" w:cs="Arial"/>
+          <w:color w:val="5C5C5C"/>
+          <w:sz w:val="16"/>
+          <w:szCs w:val="16"/>
+          <w:lang w:val="en-US" w:eastAsia="ru-RU"/>
+        </w:rPr>
+      </w:pPr>
+      <w:r>
+        <w:rPr>
+          <w:rFonts w:ascii="Arial" w:eastAsia="Times New Roman" w:hAnsi="Arial" w:cs="Arial"/>
+          <w:color w:val="5C5C5C"/>
+          <w:sz w:val="16"/>
+          <w:szCs w:val="16"/>
+          <w:lang w:val="en-US" w:eastAsia="ru-RU"/>
+        </w:rPr>
+        <w:tab/>
+        <w:t xml:space="preserve">at </w:t>
+      </w:r>
+      <w:proofErr w:type="gramStart"/>
+      <w:r>
+        <w:rPr>
+          <w:rFonts w:ascii="Arial" w:eastAsia="Times New Roman" w:hAnsi="Arial" w:cs="Arial"/>
+          <w:color w:val="5C5C5C"/>
+          <w:sz w:val="16"/>
+          <w:szCs w:val="16"/>
+          <w:lang w:val="en-US" w:eastAsia="ru-RU"/>
+        </w:rPr>
+        <w:t>org.gradle</w:t>
+      </w:r>
+      <w:proofErr w:type="gramEnd"/>
+      <w:r>
+        <w:rPr>
+          <w:rFonts w:ascii="Arial" w:eastAsia="Times New Roman" w:hAnsi="Arial" w:cs="Arial"/>
+          <w:color w:val="5C5C5C"/>
+          <w:sz w:val="16"/>
+          <w:szCs w:val="16"/>
+          <w:lang w:val="en-US" w:eastAsia="ru-RU"/>
+        </w:rPr>
+        <w:t>.internal.operations.DefaultBuildOperationRunner.execute(DefaultBuildOperationRunner.java:153)</w:t>
+      </w:r>
+    </w:p>
+    <w:p>
+      <w:pPr>
+        <w:shd w:val="clear" w:color="auto" w:fill="FFFFFF"/>
+        <w:spacing w:after="0" w:line="240" w:lineRule="auto"/>
+        <w:rPr>
+          <w:rFonts w:ascii="Arial" w:eastAsia="Times New Roman" w:hAnsi="Arial" w:cs="Arial"/>
+          <w:color w:val="5C5C5C"/>
+          <w:sz w:val="16"/>
+          <w:szCs w:val="16"/>
+          <w:lang w:val="en-US" w:eastAsia="ru-RU"/>
+        </w:rPr>
+      </w:pPr>
+      <w:r>
+        <w:rPr>
+          <w:rFonts w:ascii="Arial" w:eastAsia="Times New Roman" w:hAnsi="Arial" w:cs="Arial"/>
+          <w:color w:val="5C5C5C"/>
+          <w:sz w:val="16"/>
+          <w:szCs w:val="16"/>
+          <w:lang w:val="en-US" w:eastAsia="ru-RU"/>
+        </w:rPr>
+        <w:tab/>
+        <w:t xml:space="preserve">at </w:t>
+      </w:r>
+      <w:proofErr w:type="gramStart"/>
+      <w:r>
+        <w:rPr>
+          <w:rFonts w:ascii="Arial" w:eastAsia="Times New Roman" w:hAnsi="Arial" w:cs="Arial"/>
+          <w:color w:val="5C5C5C"/>
+          <w:sz w:val="16"/>
+          <w:szCs w:val="16"/>
+          <w:lang w:val="en-US" w:eastAsia="ru-RU"/>
+        </w:rPr>
+        <w:t>org.gradle</w:t>
+      </w:r>
+      <w:proofErr w:type="gramEnd"/>
+      <w:r>
+        <w:rPr>
+          <w:rFonts w:ascii="Arial" w:eastAsia="Times New Roman" w:hAnsi="Arial" w:cs="Arial"/>
+          <w:color w:val="5C5C5C"/>
+          <w:sz w:val="16"/>
+          <w:szCs w:val="16"/>
+          <w:lang w:val="en-US" w:eastAsia="ru-RU"/>
+        </w:rPr>
+        <w:t>.internal.operations.DefaultBuildOperationRunner.execute(DefaultBuildOperationRunner.java:68)</w:t>
+      </w:r>
+    </w:p>
+    <w:p>
+      <w:pPr>
+        <w:shd w:val="clear" w:color="auto" w:fill="FFFFFF"/>
+        <w:spacing w:after="0" w:line="240" w:lineRule="auto"/>
+        <w:rPr>
+          <w:rFonts w:ascii="Arial" w:eastAsia="Times New Roman" w:hAnsi="Arial" w:cs="Arial"/>
+          <w:color w:val="5C5C5C"/>
+          <w:sz w:val="16"/>
+          <w:szCs w:val="16"/>
+          <w:lang w:val="en-US" w:eastAsia="ru-RU"/>
+        </w:rPr>
+      </w:pPr>
+      <w:r>
+        <w:rPr>
+          <w:rFonts w:ascii="Arial" w:eastAsia="Times New Roman" w:hAnsi="Arial" w:cs="Arial"/>
+          <w:color w:val="5C5C5C"/>
+          <w:sz w:val="16"/>
+          <w:szCs w:val="16"/>
+          <w:lang w:val="en-US" w:eastAsia="ru-RU"/>
+        </w:rPr>
+        <w:tab/>
+        <w:t xml:space="preserve">at </w:t>
+      </w:r>
+      <w:proofErr w:type="gramStart"/>
+      <w:r>
+        <w:rPr>
+          <w:rFonts w:ascii="Arial" w:eastAsia="Times New Roman" w:hAnsi="Arial" w:cs="Arial"/>
+          <w:color w:val="5C5C5C"/>
+          <w:sz w:val="16"/>
+          <w:szCs w:val="16"/>
+          <w:lang w:val="en-US" w:eastAsia="ru-RU"/>
+        </w:rPr>
+        <w:t>org.gradle</w:t>
+      </w:r>
+      <w:proofErr w:type="gramEnd"/>
+      <w:r>
+        <w:rPr>
+          <w:rFonts w:ascii="Arial" w:eastAsia="Times New Roman" w:hAnsi="Arial" w:cs="Arial"/>
+          <w:color w:val="5C5C5C"/>
+          <w:sz w:val="16"/>
+          <w:szCs w:val="16"/>
+          <w:lang w:val="en-US" w:eastAsia="ru-RU"/>
+        </w:rPr>
+        <w:t>.internal.operations.DefaultBuildOperationRunner.call(DefaultBuildOperationRunner.java:62)</w:t>
+      </w:r>
+    </w:p>
+    <w:p>
+      <w:pPr>
+        <w:shd w:val="clear" w:color="auto" w:fill="FFFFFF"/>
+        <w:spacing w:after="0" w:line="240" w:lineRule="auto"/>
+        <w:rPr>
+          <w:rFonts w:ascii="Arial" w:eastAsia="Times New Roman" w:hAnsi="Arial" w:cs="Arial"/>
+          <w:color w:val="5C5C5C"/>
+          <w:sz w:val="16"/>
+          <w:szCs w:val="16"/>
+          <w:lang w:val="en-US" w:eastAsia="ru-RU"/>
+        </w:rPr>
+      </w:pPr>
+      <w:r>
+        <w:rPr>
+          <w:rFonts w:ascii="Arial" w:eastAsia="Times New Roman" w:hAnsi="Arial" w:cs="Arial"/>
+          <w:color w:val="5C5C5C"/>
+          <w:sz w:val="16"/>
+          <w:szCs w:val="16"/>
+          <w:lang w:val="en-US" w:eastAsia="ru-RU"/>
+        </w:rPr>
+        <w:tab/>
+        <w:t xml:space="preserve">at </w:t>
+      </w:r>
+      <w:proofErr w:type="gramStart"/>
+      <w:r>
+        <w:rPr>
+          <w:rFonts w:ascii="Arial" w:eastAsia="Times New Roman" w:hAnsi="Arial" w:cs="Arial"/>
+          <w:color w:val="5C5C5C"/>
+          <w:sz w:val="16"/>
+          <w:szCs w:val="16"/>
+          <w:lang w:val="en-US" w:eastAsia="ru-RU"/>
+        </w:rPr>
+        <w:t>org.gradle</w:t>
+      </w:r>
+      <w:proofErr w:type="gramEnd"/>
+      <w:r>
+        <w:rPr>
+          <w:rFonts w:ascii="Arial" w:eastAsia="Times New Roman" w:hAnsi="Arial" w:cs="Arial"/>
+          <w:color w:val="5C5C5C"/>
+          <w:sz w:val="16"/>
+          <w:szCs w:val="16"/>
+          <w:lang w:val="en-US" w:eastAsia="ru-RU"/>
+        </w:rPr>
+        <w:t>.internal.operations.DefaultBuildOperationExecutor.lambda$call$2(DefaultBuildOperationExecutor.java:76)</w:t>
+      </w:r>
+    </w:p>
+    <w:p>
+      <w:pPr>
+        <w:shd w:val="clear" w:color="auto" w:fill="FFFFFF"/>
+        <w:spacing w:after="0" w:line="240" w:lineRule="auto"/>
+        <w:rPr>
+          <w:rFonts w:ascii="Arial" w:eastAsia="Times New Roman" w:hAnsi="Arial" w:cs="Arial"/>
+          <w:color w:val="5C5C5C"/>
+          <w:sz w:val="16"/>
+          <w:szCs w:val="16"/>
+          <w:lang w:val="en-US" w:eastAsia="ru-RU"/>
+        </w:rPr>
+      </w:pPr>
+      <w:r>
+        <w:rPr>
+          <w:rFonts w:ascii="Arial" w:eastAsia="Times New Roman" w:hAnsi="Arial" w:cs="Arial"/>
+          <w:color w:val="5C5C5C"/>
+          <w:sz w:val="16"/>
+          <w:szCs w:val="16"/>
+          <w:lang w:val="en-US" w:eastAsia="ru-RU"/>
+        </w:rPr>
+        <w:tab/>
+        <w:t xml:space="preserve">at </w:t>
+      </w:r>
+      <w:proofErr w:type="gramStart"/>
+      <w:r>
+        <w:rPr>
+          <w:rFonts w:ascii="Arial" w:eastAsia="Times New Roman" w:hAnsi="Arial" w:cs="Arial"/>
+          <w:color w:val="5C5C5C"/>
+          <w:sz w:val="16"/>
+          <w:szCs w:val="16"/>
+          <w:lang w:val="en-US" w:eastAsia="ru-RU"/>
+        </w:rPr>
+        <w:t>org.gradle</w:t>
+      </w:r>
+      <w:proofErr w:type="gramEnd"/>
+      <w:r>
+        <w:rPr>
+          <w:rFonts w:ascii="Arial" w:eastAsia="Times New Roman" w:hAnsi="Arial" w:cs="Arial"/>
+          <w:color w:val="5C5C5C"/>
+          <w:sz w:val="16"/>
+          <w:szCs w:val="16"/>
+          <w:lang w:val="en-US" w:eastAsia="ru-RU"/>
+        </w:rPr>
+        <w:t>.internal.operations.UnmanagedBuildOperationWrapper.callWithUnmanagedSupport(UnmanagedBuildOperationWrapper.java:54)</w:t>
+      </w:r>
+    </w:p>
+    <w:p>
+      <w:pPr>
+        <w:shd w:val="clear" w:color="auto" w:fill="FFFFFF"/>
+        <w:spacing w:after="0" w:line="240" w:lineRule="auto"/>
+        <w:rPr>
+          <w:rFonts w:ascii="Arial" w:eastAsia="Times New Roman" w:hAnsi="Arial" w:cs="Arial"/>
+          <w:color w:val="5C5C5C"/>
+          <w:sz w:val="16"/>
+          <w:szCs w:val="16"/>
+          <w:lang w:val="en-US" w:eastAsia="ru-RU"/>
+        </w:rPr>
+      </w:pPr>
+      <w:r>
+        <w:rPr>
+          <w:rFonts w:ascii="Arial" w:eastAsia="Times New Roman" w:hAnsi="Arial" w:cs="Arial"/>
+          <w:color w:val="5C5C5C"/>
+          <w:sz w:val="16"/>
+          <w:szCs w:val="16"/>
+          <w:lang w:val="en-US" w:eastAsia="ru-RU"/>
+        </w:rPr>
+        <w:tab/>
+        <w:t xml:space="preserve">at </w:t>
+      </w:r>
+      <w:proofErr w:type="gramStart"/>
+      <w:r>
+        <w:rPr>
+          <w:rFonts w:ascii="Arial" w:eastAsia="Times New Roman" w:hAnsi="Arial" w:cs="Arial"/>
+          <w:color w:val="5C5C5C"/>
+          <w:sz w:val="16"/>
+          <w:szCs w:val="16"/>
+          <w:lang w:val="en-US" w:eastAsia="ru-RU"/>
+        </w:rPr>
+        <w:t>org.gradle</w:t>
+      </w:r>
+      <w:proofErr w:type="gramEnd"/>
+      <w:r>
+        <w:rPr>
+          <w:rFonts w:ascii="Arial" w:eastAsia="Times New Roman" w:hAnsi="Arial" w:cs="Arial"/>
+          <w:color w:val="5C5C5C"/>
+          <w:sz w:val="16"/>
+          <w:szCs w:val="16"/>
+          <w:lang w:val="en-US" w:eastAsia="ru-RU"/>
+        </w:rPr>
+        <w:t>.internal.operations.DefaultBuildOperationExecutor.call(DefaultBuildOperationExecutor.java:76)</w:t>
+      </w:r>
+    </w:p>
+    <w:p>
+      <w:pPr>
+        <w:shd w:val="clear" w:color="auto" w:fill="FFFFFF"/>
+        <w:spacing w:after="0" w:line="240" w:lineRule="auto"/>
+        <w:rPr>
+          <w:rFonts w:ascii="Arial" w:eastAsia="Times New Roman" w:hAnsi="Arial" w:cs="Arial"/>
+          <w:color w:val="5C5C5C"/>
+          <w:sz w:val="16"/>
+          <w:szCs w:val="16"/>
+          <w:lang w:val="en-US" w:eastAsia="ru-RU"/>
+        </w:rPr>
+      </w:pPr>
+      <w:r>
+        <w:rPr>
+          <w:rFonts w:ascii="Arial" w:eastAsia="Times New Roman" w:hAnsi="Arial" w:cs="Arial"/>
+          <w:color w:val="5C5C5C"/>
+          <w:sz w:val="16"/>
+          <w:szCs w:val="16"/>
+          <w:lang w:val="en-US" w:eastAsia="ru-RU"/>
+        </w:rPr>
+        <w:tab/>
+        <w:t xml:space="preserve">at </w:t>
+      </w:r>
+      <w:proofErr w:type="gramStart"/>
+      <w:r>
+        <w:rPr>
+          <w:rFonts w:ascii="Arial" w:eastAsia="Times New Roman" w:hAnsi="Arial" w:cs="Arial"/>
+          <w:color w:val="5C5C5C"/>
+          <w:sz w:val="16"/>
+          <w:szCs w:val="16"/>
+          <w:lang w:val="en-US" w:eastAsia="ru-RU"/>
+        </w:rPr>
+        <w:t>org.gradle.launcher.exec.RunAsBuildOperationBuildActionRunner.run(</w:t>
+      </w:r>
+      <w:proofErr w:type="gramEnd"/>
+      <w:r>
+        <w:rPr>
+          <w:rFonts w:ascii="Arial" w:eastAsia="Times New Roman" w:hAnsi="Arial" w:cs="Arial"/>
+          <w:color w:val="5C5C5C"/>
+          <w:sz w:val="16"/>
+          <w:szCs w:val="16"/>
+          <w:lang w:val="en-US" w:eastAsia="ru-RU"/>
+        </w:rPr>
+        <w:t>RunAsBuildOperationBuildActionRunner.java:44)</w:t>
+      </w:r>
+    </w:p>
+    <w:p>
+      <w:pPr>
+        <w:shd w:val="clear" w:color="auto" w:fill="FFFFFF"/>
+        <w:spacing w:after="0" w:line="240" w:lineRule="auto"/>
+        <w:rPr>
+          <w:rFonts w:ascii="Arial" w:eastAsia="Times New Roman" w:hAnsi="Arial" w:cs="Arial"/>
+          <w:color w:val="5C5C5C"/>
+          <w:sz w:val="16"/>
+          <w:szCs w:val="16"/>
+          <w:lang w:val="en-US" w:eastAsia="ru-RU"/>
+        </w:rPr>
+      </w:pPr>
+      <w:r>
+        <w:rPr>
+          <w:rFonts w:ascii="Arial" w:eastAsia="Times New Roman" w:hAnsi="Arial" w:cs="Arial"/>
+          <w:color w:val="5C5C5C"/>
+          <w:sz w:val="16"/>
+          <w:szCs w:val="16"/>
+          <w:lang w:val="en-US" w:eastAsia="ru-RU"/>
+        </w:rPr>
+        <w:tab/>
+        <w:t xml:space="preserve">at </w:t>
+      </w:r>
+      <w:proofErr w:type="gramStart"/>
+      <w:r>
+        <w:rPr>
+          <w:rFonts w:ascii="Arial" w:eastAsia="Times New Roman" w:hAnsi="Arial" w:cs="Arial"/>
+          <w:color w:val="5C5C5C"/>
+          <w:sz w:val="16"/>
+          <w:szCs w:val="16"/>
+          <w:lang w:val="en-US" w:eastAsia="ru-RU"/>
+        </w:rPr>
+        <w:t>org.gradle</w:t>
+      </w:r>
+      <w:proofErr w:type="gramEnd"/>
+      <w:r>
+        <w:rPr>
+          <w:rFonts w:ascii="Arial" w:eastAsia="Times New Roman" w:hAnsi="Arial" w:cs="Arial"/>
+          <w:color w:val="5C5C5C"/>
+          <w:sz w:val="16"/>
+          <w:szCs w:val="16"/>
+          <w:lang w:val="en-US" w:eastAsia="ru-RU"/>
+        </w:rPr>
+        <w:t>.launcher.exec.InProcessBuildActionExecuter.lambda$execute$0(InProcessBuildActionExecuter.java:59)</w:t>
+      </w:r>
+    </w:p>
+    <w:p>
+      <w:pPr>
+        <w:shd w:val="clear" w:color="auto" w:fill="FFFFFF"/>
+        <w:spacing w:after="0" w:line="240" w:lineRule="auto"/>
+        <w:rPr>
+          <w:rFonts w:ascii="Arial" w:eastAsia="Times New Roman" w:hAnsi="Arial" w:cs="Arial"/>
+          <w:color w:val="5C5C5C"/>
+          <w:sz w:val="16"/>
+          <w:szCs w:val="16"/>
+          <w:lang w:val="en-US" w:eastAsia="ru-RU"/>
+        </w:rPr>
+      </w:pPr>
+      <w:r>
+        <w:rPr>
+          <w:rFonts w:ascii="Arial" w:eastAsia="Times New Roman" w:hAnsi="Arial" w:cs="Arial"/>
+          <w:color w:val="5C5C5C"/>
+          <w:sz w:val="16"/>
+          <w:szCs w:val="16"/>
+          <w:lang w:val="en-US" w:eastAsia="ru-RU"/>
+        </w:rPr>
+        <w:tab/>
+        <w:t xml:space="preserve">at </w:t>
+      </w:r>
+      <w:proofErr w:type="gramStart"/>
+      <w:r>
+        <w:rPr>
+          <w:rFonts w:ascii="Arial" w:eastAsia="Times New Roman" w:hAnsi="Arial" w:cs="Arial"/>
+          <w:color w:val="5C5C5C"/>
+          <w:sz w:val="16"/>
+          <w:szCs w:val="16"/>
+          <w:lang w:val="en-US" w:eastAsia="ru-RU"/>
+        </w:rPr>
+        <w:t>org.gradle.composite.internal.DefaultRootBuildState.run(</w:t>
+      </w:r>
+      <w:proofErr w:type="gramEnd"/>
+      <w:r>
+        <w:rPr>
+          <w:rFonts w:ascii="Arial" w:eastAsia="Times New Roman" w:hAnsi="Arial" w:cs="Arial"/>
+          <w:color w:val="5C5C5C"/>
+          <w:sz w:val="16"/>
+          <w:szCs w:val="16"/>
+          <w:lang w:val="en-US" w:eastAsia="ru-RU"/>
+        </w:rPr>
+        <w:t>DefaultRootBuildState.java:86)</w:t>
+      </w:r>
+    </w:p>
+    <w:p>
+      <w:pPr>
+        <w:shd w:val="clear" w:color="auto" w:fill="FFFFFF"/>
+        <w:spacing w:after="0" w:line="240" w:lineRule="auto"/>
+        <w:rPr>
+          <w:rFonts w:ascii="Arial" w:eastAsia="Times New Roman" w:hAnsi="Arial" w:cs="Arial"/>
+          <w:color w:val="5C5C5C"/>
+          <w:sz w:val="16"/>
+          <w:szCs w:val="16"/>
+          <w:lang w:val="en-US" w:eastAsia="ru-RU"/>
+        </w:rPr>
+      </w:pPr>
+      <w:r>
+        <w:rPr>
+          <w:rFonts w:ascii="Arial" w:eastAsia="Times New Roman" w:hAnsi="Arial" w:cs="Arial"/>
+          <w:color w:val="5C5C5C"/>
+          <w:sz w:val="16"/>
+          <w:szCs w:val="16"/>
+          <w:lang w:val="en-US" w:eastAsia="ru-RU"/>
+        </w:rPr>
+        <w:tab/>
+        <w:t xml:space="preserve">at </w:t>
+      </w:r>
+      <w:proofErr w:type="gramStart"/>
+      <w:r>
+        <w:rPr>
+          <w:rFonts w:ascii="Arial" w:eastAsia="Times New Roman" w:hAnsi="Arial" w:cs="Arial"/>
+          <w:color w:val="5C5C5C"/>
+          <w:sz w:val="16"/>
+          <w:szCs w:val="16"/>
+          <w:lang w:val="en-US" w:eastAsia="ru-RU"/>
+        </w:rPr>
+        <w:t>org.gradle</w:t>
+      </w:r>
+      <w:proofErr w:type="gramEnd"/>
+      <w:r>
+        <w:rPr>
+          <w:rFonts w:ascii="Arial" w:eastAsia="Times New Roman" w:hAnsi="Arial" w:cs="Arial"/>
+          <w:color w:val="5C5C5C"/>
+          <w:sz w:val="16"/>
+          <w:szCs w:val="16"/>
+          <w:lang w:val="en-US" w:eastAsia="ru-RU"/>
+        </w:rPr>
+        <w:t>.launcher.exec.InProcessBuildActionExecuter.execute(InProcessBuildActionExecuter.java:58)</w:t>
+      </w:r>
+    </w:p>
+    <w:p>
+      <w:pPr>
+        <w:shd w:val="clear" w:color="auto" w:fill="FFFFFF"/>
+        <w:spacing w:after="0" w:line="240" w:lineRule="auto"/>
+        <w:rPr>
+          <w:rFonts w:ascii="Arial" w:eastAsia="Times New Roman" w:hAnsi="Arial" w:cs="Arial"/>
+          <w:color w:val="5C5C5C"/>
+          <w:sz w:val="16"/>
+          <w:szCs w:val="16"/>
+          <w:lang w:val="en-US" w:eastAsia="ru-RU"/>
+        </w:rPr>
+      </w:pPr>
+      <w:r>
+        <w:rPr>
+          <w:rFonts w:ascii="Arial" w:eastAsia="Times New Roman" w:hAnsi="Arial" w:cs="Arial"/>
+          <w:color w:val="5C5C5C"/>
+          <w:sz w:val="16"/>
+          <w:szCs w:val="16"/>
+          <w:lang w:val="en-US" w:eastAsia="ru-RU"/>
+        </w:rPr>
+        <w:tab/>
+        <w:t xml:space="preserve">at </w:t>
+      </w:r>
+      <w:proofErr w:type="gramStart"/>
+      <w:r>
+        <w:rPr>
+          <w:rFonts w:ascii="Arial" w:eastAsia="Times New Roman" w:hAnsi="Arial" w:cs="Arial"/>
+          <w:color w:val="5C5C5C"/>
+          <w:sz w:val="16"/>
+          <w:szCs w:val="16"/>
+          <w:lang w:val="en-US" w:eastAsia="ru-RU"/>
+        </w:rPr>
+        <w:t>org.gradle</w:t>
+      </w:r>
+      <w:proofErr w:type="gramEnd"/>
+      <w:r>
+        <w:rPr>
+          <w:rFonts w:ascii="Arial" w:eastAsia="Times New Roman" w:hAnsi="Arial" w:cs="Arial"/>
+          <w:color w:val="5C5C5C"/>
+          <w:sz w:val="16"/>
+          <w:szCs w:val="16"/>
+          <w:lang w:val="en-US" w:eastAsia="ru-RU"/>
+        </w:rPr>
+        <w:t>.launcher.exec.InProcessBuildActionExecuter.execute(InProcessBuildActionExecuter.java:30)</w:t>
+      </w:r>
+    </w:p>
+    <w:p>
+      <w:pPr>
+        <w:shd w:val="clear" w:color="auto" w:fill="FFFFFF"/>
+        <w:spacing w:after="0" w:line="240" w:lineRule="auto"/>
+        <w:rPr>
+          <w:rFonts w:ascii="Arial" w:eastAsia="Times New Roman" w:hAnsi="Arial" w:cs="Arial"/>
+          <w:color w:val="5C5C5C"/>
+          <w:sz w:val="16"/>
+          <w:szCs w:val="16"/>
+          <w:lang w:val="en-US" w:eastAsia="ru-RU"/>
+        </w:rPr>
+      </w:pPr>
+      <w:r>
+        <w:rPr>
+          <w:rFonts w:ascii="Arial" w:eastAsia="Times New Roman" w:hAnsi="Arial" w:cs="Arial"/>
+          <w:color w:val="5C5C5C"/>
+          <w:sz w:val="16"/>
+          <w:szCs w:val="16"/>
+          <w:lang w:val="en-US" w:eastAsia="ru-RU"/>
+        </w:rPr>
+        <w:tab/>
+        <w:t xml:space="preserve">at </w:t>
+      </w:r>
+      <w:proofErr w:type="gramStart"/>
+      <w:r>
+        <w:rPr>
+          <w:rFonts w:ascii="Arial" w:eastAsia="Times New Roman" w:hAnsi="Arial" w:cs="Arial"/>
+          <w:color w:val="5C5C5C"/>
+          <w:sz w:val="16"/>
+          <w:szCs w:val="16"/>
+          <w:lang w:val="en-US" w:eastAsia="ru-RU"/>
+        </w:rPr>
+        <w:t>org.gradle</w:t>
+      </w:r>
+      <w:proofErr w:type="gramEnd"/>
+      <w:r>
+        <w:rPr>
+          <w:rFonts w:ascii="Arial" w:eastAsia="Times New Roman" w:hAnsi="Arial" w:cs="Arial"/>
+          <w:color w:val="5C5C5C"/>
+          <w:sz w:val="16"/>
+          <w:szCs w:val="16"/>
+          <w:lang w:val="en-US" w:eastAsia="ru-RU"/>
+        </w:rPr>
+        <w:t>.launcher.exec.BuildTreeScopeLifecycleBuildActionExecuter.lambda$execute$0(BuildTreeScopeLifecycleBuildActionExecuter.java:34)</w:t>
+      </w:r>
+    </w:p>
+    <w:p>
+      <w:pPr>
+        <w:shd w:val="clear" w:color="auto" w:fill="FFFFFF"/>
+        <w:spacing w:after="0" w:line="240" w:lineRule="auto"/>
+        <w:rPr>
+          <w:rFonts w:ascii="Arial" w:eastAsia="Times New Roman" w:hAnsi="Arial" w:cs="Arial"/>
+          <w:color w:val="5C5C5C"/>
+          <w:sz w:val="16"/>
+          <w:szCs w:val="16"/>
+          <w:lang w:val="en-US" w:eastAsia="ru-RU"/>
+        </w:rPr>
+      </w:pPr>
+      <w:r>
+        <w:rPr>
+          <w:rFonts w:ascii="Arial" w:eastAsia="Times New Roman" w:hAnsi="Arial" w:cs="Arial"/>
+          <w:color w:val="5C5C5C"/>
+          <w:sz w:val="16"/>
+          <w:szCs w:val="16"/>
+          <w:lang w:val="en-US" w:eastAsia="ru-RU"/>
+        </w:rPr>
+        <w:tab/>
+        <w:t xml:space="preserve">at </w:t>
+      </w:r>
+      <w:proofErr w:type="gramStart"/>
+      <w:r>
+        <w:rPr>
+          <w:rFonts w:ascii="Arial" w:eastAsia="Times New Roman" w:hAnsi="Arial" w:cs="Arial"/>
+          <w:color w:val="5C5C5C"/>
+          <w:sz w:val="16"/>
+          <w:szCs w:val="16"/>
+          <w:lang w:val="en-US" w:eastAsia="ru-RU"/>
+        </w:rPr>
+        <w:t>org.gradle.internal.buildtree.BuildTreeState.run(</w:t>
+      </w:r>
+      <w:proofErr w:type="gramEnd"/>
+      <w:r>
+        <w:rPr>
+          <w:rFonts w:ascii="Arial" w:eastAsia="Times New Roman" w:hAnsi="Arial" w:cs="Arial"/>
+          <w:color w:val="5C5C5C"/>
+          <w:sz w:val="16"/>
+          <w:szCs w:val="16"/>
+          <w:lang w:val="en-US" w:eastAsia="ru-RU"/>
+        </w:rPr>
+        <w:t>BuildTreeState.java:53)</w:t>
+      </w:r>
+    </w:p>
+    <w:p>
+      <w:pPr>
+        <w:shd w:val="clear" w:color="auto" w:fill="FFFFFF"/>
+        <w:spacing w:after="0" w:line="240" w:lineRule="auto"/>
+        <w:rPr>
+          <w:rFonts w:ascii="Arial" w:eastAsia="Times New Roman" w:hAnsi="Arial" w:cs="Arial"/>
+          <w:color w:val="5C5C5C"/>
+          <w:sz w:val="16"/>
+          <w:szCs w:val="16"/>
+          <w:lang w:val="en-US" w:eastAsia="ru-RU"/>
+        </w:rPr>
+      </w:pPr>
+      <w:r>
+        <w:rPr>
+          <w:rFonts w:ascii="Arial" w:eastAsia="Times New Roman" w:hAnsi="Arial" w:cs="Arial"/>
+          <w:color w:val="5C5C5C"/>
+          <w:sz w:val="16"/>
+          <w:szCs w:val="16"/>
+          <w:lang w:val="en-US" w:eastAsia="ru-RU"/>
+        </w:rPr>
+        <w:tab/>
+        <w:t xml:space="preserve">at </w:t>
+      </w:r>
+      <w:proofErr w:type="gramStart"/>
+      <w:r>
+        <w:rPr>
+          <w:rFonts w:ascii="Arial" w:eastAsia="Times New Roman" w:hAnsi="Arial" w:cs="Arial"/>
+          <w:color w:val="5C5C5C"/>
+          <w:sz w:val="16"/>
+          <w:szCs w:val="16"/>
+          <w:lang w:val="en-US" w:eastAsia="ru-RU"/>
+        </w:rPr>
+        <w:t>org.gradle</w:t>
+      </w:r>
+      <w:proofErr w:type="gramEnd"/>
+      <w:r>
+        <w:rPr>
+          <w:rFonts w:ascii="Arial" w:eastAsia="Times New Roman" w:hAnsi="Arial" w:cs="Arial"/>
+          <w:color w:val="5C5C5C"/>
+          <w:sz w:val="16"/>
+          <w:szCs w:val="16"/>
+          <w:lang w:val="en-US" w:eastAsia="ru-RU"/>
+        </w:rPr>
+        <w:t>.launcher.exec.BuildTreeScopeLifecycleBuildActionExecuter.execute(BuildTreeScopeLifecycleBuildActionExecuter.java:33)</w:t>
+      </w:r>
+    </w:p>
+    <w:p>
+      <w:pPr>
+        <w:shd w:val="clear" w:color="auto" w:fill="FFFFFF"/>
+        <w:spacing w:after="0" w:line="240" w:lineRule="auto"/>
+        <w:rPr>
+          <w:rFonts w:ascii="Arial" w:eastAsia="Times New Roman" w:hAnsi="Arial" w:cs="Arial"/>
+          <w:color w:val="5C5C5C"/>
+          <w:sz w:val="16"/>
+          <w:szCs w:val="16"/>
+          <w:lang w:val="en-US" w:eastAsia="ru-RU"/>
+        </w:rPr>
+      </w:pPr>
+      <w:r>
+        <w:rPr>
+          <w:rFonts w:ascii="Arial" w:eastAsia="Times New Roman" w:hAnsi="Arial" w:cs="Arial"/>
+          <w:color w:val="5C5C5C"/>
+          <w:sz w:val="16"/>
+          <w:szCs w:val="16"/>
+          <w:lang w:val="en-US" w:eastAsia="ru-RU"/>
+        </w:rPr>
+        <w:tab/>
+        <w:t xml:space="preserve">at </w:t>
+      </w:r>
+      <w:proofErr w:type="gramStart"/>
+      <w:r>
+        <w:rPr>
+          <w:rFonts w:ascii="Arial" w:eastAsia="Times New Roman" w:hAnsi="Arial" w:cs="Arial"/>
+          <w:color w:val="5C5C5C"/>
+          <w:sz w:val="16"/>
+          <w:szCs w:val="16"/>
+          <w:lang w:val="en-US" w:eastAsia="ru-RU"/>
+        </w:rPr>
+        <w:t>org.gradle</w:t>
+      </w:r>
+      <w:proofErr w:type="gramEnd"/>
+      <w:r>
+        <w:rPr>
+          <w:rFonts w:ascii="Arial" w:eastAsia="Times New Roman" w:hAnsi="Arial" w:cs="Arial"/>
+          <w:color w:val="5C5C5C"/>
+          <w:sz w:val="16"/>
+          <w:szCs w:val="16"/>
+          <w:lang w:val="en-US" w:eastAsia="ru-RU"/>
+        </w:rPr>
+        <w:t>.launcher.exec.BuildTreeScopeLifecycleBuildActionExecuter.execute(BuildTreeScopeLifecycleBuildActionExecuter.java:28)</w:t>
+      </w:r>
+    </w:p>
+    <w:p>
+      <w:pPr>
+        <w:shd w:val="clear" w:color="auto" w:fill="FFFFFF"/>
+        <w:spacing w:after="0" w:line="240" w:lineRule="auto"/>
+        <w:rPr>
+          <w:rFonts w:ascii="Arial" w:eastAsia="Times New Roman" w:hAnsi="Arial" w:cs="Arial"/>
+          <w:color w:val="5C5C5C"/>
+          <w:sz w:val="16"/>
+          <w:szCs w:val="16"/>
+          <w:lang w:val="en-US" w:eastAsia="ru-RU"/>
+        </w:rPr>
+      </w:pPr>
+      <w:r>
+        <w:rPr>
+          <w:rFonts w:ascii="Arial" w:eastAsia="Times New Roman" w:hAnsi="Arial" w:cs="Arial"/>
+          <w:color w:val="5C5C5C"/>
+          <w:sz w:val="16"/>
+          <w:szCs w:val="16"/>
+          <w:lang w:val="en-US" w:eastAsia="ru-RU"/>
+        </w:rPr>
+        <w:tab/>
+        <w:t xml:space="preserve">at </w:t>
+      </w:r>
+      <w:proofErr w:type="gramStart"/>
+      <w:r>
+        <w:rPr>
+          <w:rFonts w:ascii="Arial" w:eastAsia="Times New Roman" w:hAnsi="Arial" w:cs="Arial"/>
+          <w:color w:val="5C5C5C"/>
+          <w:sz w:val="16"/>
+          <w:szCs w:val="16"/>
+          <w:lang w:val="en-US" w:eastAsia="ru-RU"/>
+        </w:rPr>
+        <w:t>org.gradle</w:t>
+      </w:r>
+      <w:proofErr w:type="gramEnd"/>
+      <w:r>
+        <w:rPr>
+          <w:rFonts w:ascii="Arial" w:eastAsia="Times New Roman" w:hAnsi="Arial" w:cs="Arial"/>
+          <w:color w:val="5C5C5C"/>
+          <w:sz w:val="16"/>
+          <w:szCs w:val="16"/>
+          <w:lang w:val="en-US" w:eastAsia="ru-RU"/>
+        </w:rPr>
+        <w:t>.tooling.internal.provider.ContinuousBuildActionExecuter.execute(ContinuousBuildActionExecuter.java:104)</w:t>
+      </w:r>
+    </w:p>
+    <w:p>
+      <w:pPr>
+        <w:shd w:val="clear" w:color="auto" w:fill="FFFFFF"/>
+        <w:spacing w:after="0" w:line="240" w:lineRule="auto"/>
+        <w:rPr>
+          <w:rFonts w:ascii="Arial" w:eastAsia="Times New Roman" w:hAnsi="Arial" w:cs="Arial"/>
+          <w:color w:val="5C5C5C"/>
+          <w:sz w:val="16"/>
+          <w:szCs w:val="16"/>
+          <w:lang w:val="en-US" w:eastAsia="ru-RU"/>
+        </w:rPr>
+      </w:pPr>
+      <w:r>
+        <w:rPr>
+          <w:rFonts w:ascii="Arial" w:eastAsia="Times New Roman" w:hAnsi="Arial" w:cs="Arial"/>
+          <w:color w:val="5C5C5C"/>
+          <w:sz w:val="16"/>
+          <w:szCs w:val="16"/>
+          <w:lang w:val="en-US" w:eastAsia="ru-RU"/>
+        </w:rPr>
+        <w:tab/>
+        <w:t xml:space="preserve">at </w:t>
+      </w:r>
+      <w:proofErr w:type="gramStart"/>
+      <w:r>
+        <w:rPr>
+          <w:rFonts w:ascii="Arial" w:eastAsia="Times New Roman" w:hAnsi="Arial" w:cs="Arial"/>
+          <w:color w:val="5C5C5C"/>
+          <w:sz w:val="16"/>
+          <w:szCs w:val="16"/>
+          <w:lang w:val="en-US" w:eastAsia="ru-RU"/>
+        </w:rPr>
+        <w:t>org.gradle</w:t>
+      </w:r>
+      <w:proofErr w:type="gramEnd"/>
+      <w:r>
+        <w:rPr>
+          <w:rFonts w:ascii="Arial" w:eastAsia="Times New Roman" w:hAnsi="Arial" w:cs="Arial"/>
+          <w:color w:val="5C5C5C"/>
+          <w:sz w:val="16"/>
+          <w:szCs w:val="16"/>
+          <w:lang w:val="en-US" w:eastAsia="ru-RU"/>
+        </w:rPr>
+        <w:t>.tooling.internal.provider.ContinuousBuildActionExecuter.execute(ContinuousBuildActionExecuter.java:55)</w:t>
+      </w:r>
+    </w:p>
+    <w:p>
+      <w:pPr>
+        <w:shd w:val="clear" w:color="auto" w:fill="FFFFFF"/>
+        <w:spacing w:after="0" w:line="240" w:lineRule="auto"/>
+        <w:rPr>
+          <w:rFonts w:ascii="Arial" w:eastAsia="Times New Roman" w:hAnsi="Arial" w:cs="Arial"/>
+          <w:color w:val="5C5C5C"/>
+          <w:sz w:val="16"/>
+          <w:szCs w:val="16"/>
+          <w:lang w:val="en-US" w:eastAsia="ru-RU"/>
+        </w:rPr>
+      </w:pPr>
+      <w:r>
+        <w:rPr>
+          <w:rFonts w:ascii="Arial" w:eastAsia="Times New Roman" w:hAnsi="Arial" w:cs="Arial"/>
+          <w:color w:val="5C5C5C"/>
+          <w:sz w:val="16"/>
+          <w:szCs w:val="16"/>
+          <w:lang w:val="en-US" w:eastAsia="ru-RU"/>
+        </w:rPr>
+        <w:lastRenderedPageBreak/>
+        <w:tab/>
+        <w:t xml:space="preserve">at </w:t>
+      </w:r>
+      <w:proofErr w:type="gramStart"/>
+      <w:r>
+        <w:rPr>
+          <w:rFonts w:ascii="Arial" w:eastAsia="Times New Roman" w:hAnsi="Arial" w:cs="Arial"/>
+          <w:color w:val="5C5C5C"/>
+          <w:sz w:val="16"/>
+          <w:szCs w:val="16"/>
+          <w:lang w:val="en-US" w:eastAsia="ru-RU"/>
+        </w:rPr>
+        <w:t>org.gradle</w:t>
+      </w:r>
+      <w:proofErr w:type="gramEnd"/>
+      <w:r>
+        <w:rPr>
+          <w:rFonts w:ascii="Arial" w:eastAsia="Times New Roman" w:hAnsi="Arial" w:cs="Arial"/>
+          <w:color w:val="5C5C5C"/>
+          <w:sz w:val="16"/>
+          <w:szCs w:val="16"/>
+          <w:lang w:val="en-US" w:eastAsia="ru-RU"/>
+        </w:rPr>
+        <w:t>.tooling.internal.provider.SubscribableBuildActionExecuter.execute(SubscribableBuildActionExecuter.java:64)</w:t>
+      </w:r>
+    </w:p>
+    <w:p>
+      <w:pPr>
+        <w:shd w:val="clear" w:color="auto" w:fill="FFFFFF"/>
+        <w:spacing w:after="0" w:line="240" w:lineRule="auto"/>
+        <w:rPr>
+          <w:rFonts w:ascii="Arial" w:eastAsia="Times New Roman" w:hAnsi="Arial" w:cs="Arial"/>
+          <w:color w:val="5C5C5C"/>
+          <w:sz w:val="16"/>
+          <w:szCs w:val="16"/>
+          <w:lang w:val="en-US" w:eastAsia="ru-RU"/>
+        </w:rPr>
+      </w:pPr>
+      <w:r>
+        <w:rPr>
+          <w:rFonts w:ascii="Arial" w:eastAsia="Times New Roman" w:hAnsi="Arial" w:cs="Arial"/>
+          <w:color w:val="5C5C5C"/>
+          <w:sz w:val="16"/>
+          <w:szCs w:val="16"/>
+          <w:lang w:val="en-US" w:eastAsia="ru-RU"/>
+        </w:rPr>
+        <w:tab/>
+        <w:t xml:space="preserve">at </w:t>
+      </w:r>
+      <w:proofErr w:type="gramStart"/>
+      <w:r>
+        <w:rPr>
+          <w:rFonts w:ascii="Arial" w:eastAsia="Times New Roman" w:hAnsi="Arial" w:cs="Arial"/>
+          <w:color w:val="5C5C5C"/>
+          <w:sz w:val="16"/>
+          <w:szCs w:val="16"/>
+          <w:lang w:val="en-US" w:eastAsia="ru-RU"/>
+        </w:rPr>
+        <w:t>org.gradle</w:t>
+      </w:r>
+      <w:proofErr w:type="gramEnd"/>
+      <w:r>
+        <w:rPr>
+          <w:rFonts w:ascii="Arial" w:eastAsia="Times New Roman" w:hAnsi="Arial" w:cs="Arial"/>
+          <w:color w:val="5C5C5C"/>
+          <w:sz w:val="16"/>
+          <w:szCs w:val="16"/>
+          <w:lang w:val="en-US" w:eastAsia="ru-RU"/>
+        </w:rPr>
+        <w:t>.tooling.internal.provider.SubscribableBuildActionExecuter.execute(SubscribableBuildActionExecuter.java:37)</w:t>
+      </w:r>
+    </w:p>
+    <w:p>
+      <w:pPr>
+        <w:shd w:val="clear" w:color="auto" w:fill="FFFFFF"/>
+        <w:spacing w:after="0" w:line="240" w:lineRule="auto"/>
+        <w:rPr>
+          <w:rFonts w:ascii="Arial" w:eastAsia="Times New Roman" w:hAnsi="Arial" w:cs="Arial"/>
+          <w:color w:val="5C5C5C"/>
+          <w:sz w:val="16"/>
+          <w:szCs w:val="16"/>
+          <w:lang w:val="en-US" w:eastAsia="ru-RU"/>
+        </w:rPr>
+      </w:pPr>
+      <w:r>
+        <w:rPr>
+          <w:rFonts w:ascii="Arial" w:eastAsia="Times New Roman" w:hAnsi="Arial" w:cs="Arial"/>
+          <w:color w:val="5C5C5C"/>
+          <w:sz w:val="16"/>
+          <w:szCs w:val="16"/>
+          <w:lang w:val="en-US" w:eastAsia="ru-RU"/>
+        </w:rPr>
+        <w:tab/>
+        <w:t xml:space="preserve">at </w:t>
+      </w:r>
+      <w:proofErr w:type="gramStart"/>
+      <w:r>
+        <w:rPr>
+          <w:rFonts w:ascii="Arial" w:eastAsia="Times New Roman" w:hAnsi="Arial" w:cs="Arial"/>
+          <w:color w:val="5C5C5C"/>
+          <w:sz w:val="16"/>
+          <w:szCs w:val="16"/>
+          <w:lang w:val="en-US" w:eastAsia="ru-RU"/>
+        </w:rPr>
+        <w:t>org.gradle</w:t>
+      </w:r>
+      <w:proofErr w:type="gramEnd"/>
+      <w:r>
+        <w:rPr>
+          <w:rFonts w:ascii="Arial" w:eastAsia="Times New Roman" w:hAnsi="Arial" w:cs="Arial"/>
+          <w:color w:val="5C5C5C"/>
+          <w:sz w:val="16"/>
+          <w:szCs w:val="16"/>
+          <w:lang w:val="en-US" w:eastAsia="ru-RU"/>
+        </w:rPr>
+        <w:t>.tooling.internal.provider.SessionScopeLifecycleBuildActionExecuter.lambda$execute$0(SessionScopeLifecycleBuildActionExecuter.java:54)</w:t>
+      </w:r>
+    </w:p>
+    <w:p>
+      <w:pPr>
+        <w:shd w:val="clear" w:color="auto" w:fill="FFFFFF"/>
+        <w:spacing w:after="0" w:line="240" w:lineRule="auto"/>
+        <w:rPr>
+          <w:rFonts w:ascii="Arial" w:eastAsia="Times New Roman" w:hAnsi="Arial" w:cs="Arial"/>
+          <w:color w:val="5C5C5C"/>
+          <w:sz w:val="16"/>
+          <w:szCs w:val="16"/>
+          <w:lang w:val="en-US" w:eastAsia="ru-RU"/>
+        </w:rPr>
+      </w:pPr>
+      <w:r>
+        <w:rPr>
+          <w:rFonts w:ascii="Arial" w:eastAsia="Times New Roman" w:hAnsi="Arial" w:cs="Arial"/>
+          <w:color w:val="5C5C5C"/>
+          <w:sz w:val="16"/>
+          <w:szCs w:val="16"/>
+          <w:lang w:val="en-US" w:eastAsia="ru-RU"/>
+        </w:rPr>
+        <w:tab/>
+        <w:t xml:space="preserve">at </w:t>
+      </w:r>
+      <w:proofErr w:type="gramStart"/>
+      <w:r>
+        <w:rPr>
+          <w:rFonts w:ascii="Arial" w:eastAsia="Times New Roman" w:hAnsi="Arial" w:cs="Arial"/>
+          <w:color w:val="5C5C5C"/>
+          <w:sz w:val="16"/>
+          <w:szCs w:val="16"/>
+          <w:lang w:val="en-US" w:eastAsia="ru-RU"/>
+        </w:rPr>
+        <w:t>org.gradle.internal.session.BuildSessionState.run(</w:t>
+      </w:r>
+      <w:proofErr w:type="gramEnd"/>
+      <w:r>
+        <w:rPr>
+          <w:rFonts w:ascii="Arial" w:eastAsia="Times New Roman" w:hAnsi="Arial" w:cs="Arial"/>
+          <w:color w:val="5C5C5C"/>
+          <w:sz w:val="16"/>
+          <w:szCs w:val="16"/>
+          <w:lang w:val="en-US" w:eastAsia="ru-RU"/>
+        </w:rPr>
+        <w:t>BuildSessionState.java:67)</w:t>
+      </w:r>
+    </w:p>
+    <w:p>
+      <w:pPr>
+        <w:shd w:val="clear" w:color="auto" w:fill="FFFFFF"/>
+        <w:spacing w:after="0" w:line="240" w:lineRule="auto"/>
+        <w:rPr>
+          <w:rFonts w:ascii="Arial" w:eastAsia="Times New Roman" w:hAnsi="Arial" w:cs="Arial"/>
+          <w:color w:val="5C5C5C"/>
+          <w:sz w:val="16"/>
+          <w:szCs w:val="16"/>
+          <w:lang w:val="en-US" w:eastAsia="ru-RU"/>
+        </w:rPr>
+      </w:pPr>
+      <w:r>
+        <w:rPr>
+          <w:rFonts w:ascii="Arial" w:eastAsia="Times New Roman" w:hAnsi="Arial" w:cs="Arial"/>
+          <w:color w:val="5C5C5C"/>
+          <w:sz w:val="16"/>
+          <w:szCs w:val="16"/>
+          <w:lang w:val="en-US" w:eastAsia="ru-RU"/>
+        </w:rPr>
+        <w:tab/>
+        <w:t xml:space="preserve">at </w:t>
+      </w:r>
+      <w:proofErr w:type="gramStart"/>
+      <w:r>
+        <w:rPr>
+          <w:rFonts w:ascii="Arial" w:eastAsia="Times New Roman" w:hAnsi="Arial" w:cs="Arial"/>
+          <w:color w:val="5C5C5C"/>
+          <w:sz w:val="16"/>
+          <w:szCs w:val="16"/>
+          <w:lang w:val="en-US" w:eastAsia="ru-RU"/>
+        </w:rPr>
+        <w:t>org.gradle</w:t>
+      </w:r>
+      <w:proofErr w:type="gramEnd"/>
+      <w:r>
+        <w:rPr>
+          <w:rFonts w:ascii="Arial" w:eastAsia="Times New Roman" w:hAnsi="Arial" w:cs="Arial"/>
+          <w:color w:val="5C5C5C"/>
+          <w:sz w:val="16"/>
+          <w:szCs w:val="16"/>
+          <w:lang w:val="en-US" w:eastAsia="ru-RU"/>
+        </w:rPr>
+        <w:t>.tooling.internal.provider.SessionScopeLifecycleBuildActionExecuter.execute(SessionScopeLifecycleBuildActionExecuter.java:50)</w:t>
+      </w:r>
+    </w:p>
+    <w:p>
+      <w:pPr>
+        <w:shd w:val="clear" w:color="auto" w:fill="FFFFFF"/>
+        <w:spacing w:after="0" w:line="240" w:lineRule="auto"/>
+        <w:rPr>
+          <w:rFonts w:ascii="Arial" w:eastAsia="Times New Roman" w:hAnsi="Arial" w:cs="Arial"/>
+          <w:color w:val="5C5C5C"/>
+          <w:sz w:val="16"/>
+          <w:szCs w:val="16"/>
+          <w:lang w:val="en-US" w:eastAsia="ru-RU"/>
+        </w:rPr>
+      </w:pPr>
+      <w:r>
+        <w:rPr>
+          <w:rFonts w:ascii="Arial" w:eastAsia="Times New Roman" w:hAnsi="Arial" w:cs="Arial"/>
+          <w:color w:val="5C5C5C"/>
+          <w:sz w:val="16"/>
+          <w:szCs w:val="16"/>
+          <w:lang w:val="en-US" w:eastAsia="ru-RU"/>
+        </w:rPr>
+        <w:tab/>
+        <w:t xml:space="preserve">at </w:t>
+      </w:r>
+      <w:proofErr w:type="gramStart"/>
+      <w:r>
+        <w:rPr>
+          <w:rFonts w:ascii="Arial" w:eastAsia="Times New Roman" w:hAnsi="Arial" w:cs="Arial"/>
+          <w:color w:val="5C5C5C"/>
+          <w:sz w:val="16"/>
+          <w:szCs w:val="16"/>
+          <w:lang w:val="en-US" w:eastAsia="ru-RU"/>
+        </w:rPr>
+        <w:t>org.gradle</w:t>
+      </w:r>
+      <w:proofErr w:type="gramEnd"/>
+      <w:r>
+        <w:rPr>
+          <w:rFonts w:ascii="Arial" w:eastAsia="Times New Roman" w:hAnsi="Arial" w:cs="Arial"/>
+          <w:color w:val="5C5C5C"/>
+          <w:sz w:val="16"/>
+          <w:szCs w:val="16"/>
+          <w:lang w:val="en-US" w:eastAsia="ru-RU"/>
+        </w:rPr>
+        <w:t>.tooling.internal.provider.SessionScopeLifecycleBuildActionExecuter.execute(SessionScopeLifecycleBuildActionExecuter.java:36)</w:t>
+      </w:r>
+    </w:p>
+    <w:p>
+      <w:pPr>
+        <w:shd w:val="clear" w:color="auto" w:fill="FFFFFF"/>
+        <w:spacing w:after="0" w:line="240" w:lineRule="auto"/>
+        <w:rPr>
+          <w:rFonts w:ascii="Arial" w:eastAsia="Times New Roman" w:hAnsi="Arial" w:cs="Arial"/>
+          <w:color w:val="5C5C5C"/>
+          <w:sz w:val="16"/>
+          <w:szCs w:val="16"/>
+          <w:lang w:val="en-US" w:eastAsia="ru-RU"/>
+        </w:rPr>
+      </w:pPr>
+      <w:r>
+        <w:rPr>
+          <w:rFonts w:ascii="Arial" w:eastAsia="Times New Roman" w:hAnsi="Arial" w:cs="Arial"/>
+          <w:color w:val="5C5C5C"/>
+          <w:sz w:val="16"/>
+          <w:szCs w:val="16"/>
+          <w:lang w:val="en-US" w:eastAsia="ru-RU"/>
+        </w:rPr>
+        <w:tab/>
+        <w:t xml:space="preserve">at </w:t>
+      </w:r>
+      <w:proofErr w:type="gramStart"/>
+      <w:r>
+        <w:rPr>
+          <w:rFonts w:ascii="Arial" w:eastAsia="Times New Roman" w:hAnsi="Arial" w:cs="Arial"/>
+          <w:color w:val="5C5C5C"/>
+          <w:sz w:val="16"/>
+          <w:szCs w:val="16"/>
+          <w:lang w:val="en-US" w:eastAsia="ru-RU"/>
+        </w:rPr>
+        <w:t>org.gradle</w:t>
+      </w:r>
+      <w:proofErr w:type="gramEnd"/>
+      <w:r>
+        <w:rPr>
+          <w:rFonts w:ascii="Arial" w:eastAsia="Times New Roman" w:hAnsi="Arial" w:cs="Arial"/>
+          <w:color w:val="5C5C5C"/>
+          <w:sz w:val="16"/>
+          <w:szCs w:val="16"/>
+          <w:lang w:val="en-US" w:eastAsia="ru-RU"/>
+        </w:rPr>
+        <w:t>.tooling.internal.provider.GradleThreadBuildActionExecuter.execute(GradleThreadBuildActionExecuter.java:36)</w:t>
+      </w:r>
+    </w:p>
+    <w:p>
+      <w:pPr>
+        <w:shd w:val="clear" w:color="auto" w:fill="FFFFFF"/>
+        <w:spacing w:after="0" w:line="240" w:lineRule="auto"/>
+        <w:rPr>
+          <w:rFonts w:ascii="Arial" w:eastAsia="Times New Roman" w:hAnsi="Arial" w:cs="Arial"/>
+          <w:color w:val="5C5C5C"/>
+          <w:sz w:val="16"/>
+          <w:szCs w:val="16"/>
+          <w:lang w:val="en-US" w:eastAsia="ru-RU"/>
+        </w:rPr>
+      </w:pPr>
+      <w:r>
+        <w:rPr>
+          <w:rFonts w:ascii="Arial" w:eastAsia="Times New Roman" w:hAnsi="Arial" w:cs="Arial"/>
+          <w:color w:val="5C5C5C"/>
+          <w:sz w:val="16"/>
+          <w:szCs w:val="16"/>
+          <w:lang w:val="en-US" w:eastAsia="ru-RU"/>
+        </w:rPr>
+        <w:tab/>
+        <w:t xml:space="preserve">at </w:t>
+      </w:r>
+      <w:proofErr w:type="gramStart"/>
+      <w:r>
+        <w:rPr>
+          <w:rFonts w:ascii="Arial" w:eastAsia="Times New Roman" w:hAnsi="Arial" w:cs="Arial"/>
+          <w:color w:val="5C5C5C"/>
+          <w:sz w:val="16"/>
+          <w:szCs w:val="16"/>
+          <w:lang w:val="en-US" w:eastAsia="ru-RU"/>
+        </w:rPr>
+        <w:t>org.gradle</w:t>
+      </w:r>
+      <w:proofErr w:type="gramEnd"/>
+      <w:r>
+        <w:rPr>
+          <w:rFonts w:ascii="Arial" w:eastAsia="Times New Roman" w:hAnsi="Arial" w:cs="Arial"/>
+          <w:color w:val="5C5C5C"/>
+          <w:sz w:val="16"/>
+          <w:szCs w:val="16"/>
+          <w:lang w:val="en-US" w:eastAsia="ru-RU"/>
+        </w:rPr>
+        <w:t>.tooling.internal.provider.GradleThreadBuildActionExecuter.execute(GradleThreadBuildActionExecuter.java:25)</w:t>
+      </w:r>
+    </w:p>
+    <w:p>
+      <w:pPr>
+        <w:shd w:val="clear" w:color="auto" w:fill="FFFFFF"/>
+        <w:spacing w:after="0" w:line="240" w:lineRule="auto"/>
+        <w:rPr>
+          <w:rFonts w:ascii="Arial" w:eastAsia="Times New Roman" w:hAnsi="Arial" w:cs="Arial"/>
+          <w:color w:val="5C5C5C"/>
+          <w:sz w:val="16"/>
+          <w:szCs w:val="16"/>
+          <w:lang w:val="en-US" w:eastAsia="ru-RU"/>
+        </w:rPr>
+      </w:pPr>
+      <w:r>
+        <w:rPr>
+          <w:rFonts w:ascii="Arial" w:eastAsia="Times New Roman" w:hAnsi="Arial" w:cs="Arial"/>
+          <w:color w:val="5C5C5C"/>
+          <w:sz w:val="16"/>
+          <w:szCs w:val="16"/>
+          <w:lang w:val="en-US" w:eastAsia="ru-RU"/>
+        </w:rPr>
+        <w:tab/>
+        <w:t xml:space="preserve">at </w:t>
+      </w:r>
+      <w:proofErr w:type="gramStart"/>
+      <w:r>
+        <w:rPr>
+          <w:rFonts w:ascii="Arial" w:eastAsia="Times New Roman" w:hAnsi="Arial" w:cs="Arial"/>
+          <w:color w:val="5C5C5C"/>
+          <w:sz w:val="16"/>
+          <w:szCs w:val="16"/>
+          <w:lang w:val="en-US" w:eastAsia="ru-RU"/>
+        </w:rPr>
+        <w:t>org.gradle</w:t>
+      </w:r>
+      <w:proofErr w:type="gramEnd"/>
+      <w:r>
+        <w:rPr>
+          <w:rFonts w:ascii="Arial" w:eastAsia="Times New Roman" w:hAnsi="Arial" w:cs="Arial"/>
+          <w:color w:val="5C5C5C"/>
+          <w:sz w:val="16"/>
+          <w:szCs w:val="16"/>
+          <w:lang w:val="en-US" w:eastAsia="ru-RU"/>
+        </w:rPr>
+        <w:t>.tooling.internal.provider.StartParamsValidatingActionExecuter.execute(StartParamsValidatingActionExecuter.java:59)</w:t>
+      </w:r>
+    </w:p>
+    <w:p>
+      <w:pPr>
+        <w:shd w:val="clear" w:color="auto" w:fill="FFFFFF"/>
+        <w:spacing w:after="0" w:line="240" w:lineRule="auto"/>
+        <w:rPr>
+          <w:rFonts w:ascii="Arial" w:eastAsia="Times New Roman" w:hAnsi="Arial" w:cs="Arial"/>
+          <w:color w:val="5C5C5C"/>
+          <w:sz w:val="16"/>
+          <w:szCs w:val="16"/>
+          <w:lang w:val="en-US" w:eastAsia="ru-RU"/>
+        </w:rPr>
+      </w:pPr>
+      <w:r>
+        <w:rPr>
+          <w:rFonts w:ascii="Arial" w:eastAsia="Times New Roman" w:hAnsi="Arial" w:cs="Arial"/>
+          <w:color w:val="5C5C5C"/>
+          <w:sz w:val="16"/>
+          <w:szCs w:val="16"/>
+          <w:lang w:val="en-US" w:eastAsia="ru-RU"/>
+        </w:rPr>
+        <w:tab/>
+        <w:t xml:space="preserve">at </w:t>
+      </w:r>
+      <w:proofErr w:type="gramStart"/>
+      <w:r>
+        <w:rPr>
+          <w:rFonts w:ascii="Arial" w:eastAsia="Times New Roman" w:hAnsi="Arial" w:cs="Arial"/>
+          <w:color w:val="5C5C5C"/>
+          <w:sz w:val="16"/>
+          <w:szCs w:val="16"/>
+          <w:lang w:val="en-US" w:eastAsia="ru-RU"/>
+        </w:rPr>
+        <w:t>org.gradle</w:t>
+      </w:r>
+      <w:proofErr w:type="gramEnd"/>
+      <w:r>
+        <w:rPr>
+          <w:rFonts w:ascii="Arial" w:eastAsia="Times New Roman" w:hAnsi="Arial" w:cs="Arial"/>
+          <w:color w:val="5C5C5C"/>
+          <w:sz w:val="16"/>
+          <w:szCs w:val="16"/>
+          <w:lang w:val="en-US" w:eastAsia="ru-RU"/>
+        </w:rPr>
+        <w:t>.tooling.internal.provider.StartParamsValidatingActionExecuter.execute(StartParamsValidatingActionExecuter.java:31)</w:t>
+      </w:r>
+    </w:p>
+    <w:p>
+      <w:pPr>
+        <w:shd w:val="clear" w:color="auto" w:fill="FFFFFF"/>
+        <w:spacing w:after="0" w:line="240" w:lineRule="auto"/>
+        <w:rPr>
+          <w:rFonts w:ascii="Arial" w:eastAsia="Times New Roman" w:hAnsi="Arial" w:cs="Arial"/>
+          <w:color w:val="5C5C5C"/>
+          <w:sz w:val="16"/>
+          <w:szCs w:val="16"/>
+          <w:lang w:val="en-US" w:eastAsia="ru-RU"/>
+        </w:rPr>
+      </w:pPr>
+      <w:r>
+        <w:rPr>
+          <w:rFonts w:ascii="Arial" w:eastAsia="Times New Roman" w:hAnsi="Arial" w:cs="Arial"/>
+          <w:color w:val="5C5C5C"/>
+          <w:sz w:val="16"/>
+          <w:szCs w:val="16"/>
+          <w:lang w:val="en-US" w:eastAsia="ru-RU"/>
+        </w:rPr>
+        <w:tab/>
+        <w:t xml:space="preserve">at </w:t>
+      </w:r>
+      <w:proofErr w:type="gramStart"/>
+      <w:r>
+        <w:rPr>
+          <w:rFonts w:ascii="Arial" w:eastAsia="Times New Roman" w:hAnsi="Arial" w:cs="Arial"/>
+          <w:color w:val="5C5C5C"/>
+          <w:sz w:val="16"/>
+          <w:szCs w:val="16"/>
+          <w:lang w:val="en-US" w:eastAsia="ru-RU"/>
+        </w:rPr>
+        <w:t>org.gradle</w:t>
+      </w:r>
+      <w:proofErr w:type="gramEnd"/>
+      <w:r>
+        <w:rPr>
+          <w:rFonts w:ascii="Arial" w:eastAsia="Times New Roman" w:hAnsi="Arial" w:cs="Arial"/>
+          <w:color w:val="5C5C5C"/>
+          <w:sz w:val="16"/>
+          <w:szCs w:val="16"/>
+          <w:lang w:val="en-US" w:eastAsia="ru-RU"/>
+        </w:rPr>
+        <w:t>.tooling.internal.provider.SessionFailureReportingActionExecuter.execute(SessionFailureReportingActionExecuter.java:58)</w:t>
+      </w:r>
+    </w:p>
+    <w:p>
+      <w:pPr>
+        <w:shd w:val="clear" w:color="auto" w:fill="FFFFFF"/>
+        <w:spacing w:after="0" w:line="240" w:lineRule="auto"/>
+        <w:rPr>
+          <w:rFonts w:ascii="Arial" w:eastAsia="Times New Roman" w:hAnsi="Arial" w:cs="Arial"/>
+          <w:color w:val="5C5C5C"/>
+          <w:sz w:val="16"/>
+          <w:szCs w:val="16"/>
+          <w:lang w:val="en-US" w:eastAsia="ru-RU"/>
+        </w:rPr>
+      </w:pPr>
+      <w:r>
+        <w:rPr>
+          <w:rFonts w:ascii="Arial" w:eastAsia="Times New Roman" w:hAnsi="Arial" w:cs="Arial"/>
+          <w:color w:val="5C5C5C"/>
+          <w:sz w:val="16"/>
+          <w:szCs w:val="16"/>
+          <w:lang w:val="en-US" w:eastAsia="ru-RU"/>
+        </w:rPr>
+        <w:tab/>
+        <w:t xml:space="preserve">at </w:t>
+      </w:r>
+      <w:proofErr w:type="gramStart"/>
+      <w:r>
+        <w:rPr>
+          <w:rFonts w:ascii="Arial" w:eastAsia="Times New Roman" w:hAnsi="Arial" w:cs="Arial"/>
+          <w:color w:val="5C5C5C"/>
+          <w:sz w:val="16"/>
+          <w:szCs w:val="16"/>
+          <w:lang w:val="en-US" w:eastAsia="ru-RU"/>
+        </w:rPr>
+        <w:t>org.gradle</w:t>
+      </w:r>
+      <w:proofErr w:type="gramEnd"/>
+      <w:r>
+        <w:rPr>
+          <w:rFonts w:ascii="Arial" w:eastAsia="Times New Roman" w:hAnsi="Arial" w:cs="Arial"/>
+          <w:color w:val="5C5C5C"/>
+          <w:sz w:val="16"/>
+          <w:szCs w:val="16"/>
+          <w:lang w:val="en-US" w:eastAsia="ru-RU"/>
+        </w:rPr>
+        <w:t>.tooling.internal.provider.SessionFailureReportingActionExecuter.execute(SessionFailureReportingActionExecuter.java:42)</w:t>
+      </w:r>
+    </w:p>
+    <w:p>
+      <w:pPr>
+        <w:shd w:val="clear" w:color="auto" w:fill="FFFFFF"/>
+        <w:spacing w:after="0" w:line="240" w:lineRule="auto"/>
+        <w:rPr>
+          <w:rFonts w:ascii="Arial" w:eastAsia="Times New Roman" w:hAnsi="Arial" w:cs="Arial"/>
+          <w:color w:val="5C5C5C"/>
+          <w:sz w:val="16"/>
+          <w:szCs w:val="16"/>
+          <w:lang w:val="en-US" w:eastAsia="ru-RU"/>
+        </w:rPr>
+      </w:pPr>
+      <w:r>
+        <w:rPr>
+          <w:rFonts w:ascii="Arial" w:eastAsia="Times New Roman" w:hAnsi="Arial" w:cs="Arial"/>
+          <w:color w:val="5C5C5C"/>
+          <w:sz w:val="16"/>
+          <w:szCs w:val="16"/>
+          <w:lang w:val="en-US" w:eastAsia="ru-RU"/>
+        </w:rPr>
+        <w:tab/>
+        <w:t xml:space="preserve">at </w:t>
+      </w:r>
+      <w:proofErr w:type="gramStart"/>
+      <w:r>
+        <w:rPr>
+          <w:rFonts w:ascii="Arial" w:eastAsia="Times New Roman" w:hAnsi="Arial" w:cs="Arial"/>
+          <w:color w:val="5C5C5C"/>
+          <w:sz w:val="16"/>
+          <w:szCs w:val="16"/>
+          <w:lang w:val="en-US" w:eastAsia="ru-RU"/>
+        </w:rPr>
+        <w:t>org.gradle</w:t>
+      </w:r>
+      <w:proofErr w:type="gramEnd"/>
+      <w:r>
+        <w:rPr>
+          <w:rFonts w:ascii="Arial" w:eastAsia="Times New Roman" w:hAnsi="Arial" w:cs="Arial"/>
+          <w:color w:val="5C5C5C"/>
+          <w:sz w:val="16"/>
+          <w:szCs w:val="16"/>
+          <w:lang w:val="en-US" w:eastAsia="ru-RU"/>
+        </w:rPr>
+        <w:t>.tooling.internal.provider.SetupLoggingActionExecuter.execute(SetupLoggingActionExecuter.java:47)</w:t>
+      </w:r>
+    </w:p>
+    <w:p>
+      <w:pPr>
+        <w:shd w:val="clear" w:color="auto" w:fill="FFFFFF"/>
+        <w:spacing w:after="0" w:line="240" w:lineRule="auto"/>
+        <w:rPr>
+          <w:rFonts w:ascii="Arial" w:eastAsia="Times New Roman" w:hAnsi="Arial" w:cs="Arial"/>
+          <w:color w:val="5C5C5C"/>
+          <w:sz w:val="16"/>
+          <w:szCs w:val="16"/>
+          <w:lang w:val="en-US" w:eastAsia="ru-RU"/>
+        </w:rPr>
+      </w:pPr>
+      <w:r>
+        <w:rPr>
+          <w:rFonts w:ascii="Arial" w:eastAsia="Times New Roman" w:hAnsi="Arial" w:cs="Arial"/>
+          <w:color w:val="5C5C5C"/>
+          <w:sz w:val="16"/>
+          <w:szCs w:val="16"/>
+          <w:lang w:val="en-US" w:eastAsia="ru-RU"/>
+        </w:rPr>
+        <w:tab/>
+        <w:t xml:space="preserve">at </w:t>
+      </w:r>
+      <w:proofErr w:type="gramStart"/>
+      <w:r>
+        <w:rPr>
+          <w:rFonts w:ascii="Arial" w:eastAsia="Times New Roman" w:hAnsi="Arial" w:cs="Arial"/>
+          <w:color w:val="5C5C5C"/>
+          <w:sz w:val="16"/>
+          <w:szCs w:val="16"/>
+          <w:lang w:val="en-US" w:eastAsia="ru-RU"/>
+        </w:rPr>
+        <w:t>org.gradle</w:t>
+      </w:r>
+      <w:proofErr w:type="gramEnd"/>
+      <w:r>
+        <w:rPr>
+          <w:rFonts w:ascii="Arial" w:eastAsia="Times New Roman" w:hAnsi="Arial" w:cs="Arial"/>
+          <w:color w:val="5C5C5C"/>
+          <w:sz w:val="16"/>
+          <w:szCs w:val="16"/>
+          <w:lang w:val="en-US" w:eastAsia="ru-RU"/>
+        </w:rPr>
+        <w:t>.tooling.internal.provider.SetupLoggingActionExecuter.execute(SetupLoggingActionExecuter.java:31)</w:t>
+      </w:r>
+    </w:p>
+    <w:p>
+      <w:pPr>
+        <w:shd w:val="clear" w:color="auto" w:fill="FFFFFF"/>
+        <w:spacing w:after="0" w:line="240" w:lineRule="auto"/>
+        <w:rPr>
+          <w:rFonts w:ascii="Arial" w:eastAsia="Times New Roman" w:hAnsi="Arial" w:cs="Arial"/>
+          <w:color w:val="5C5C5C"/>
+          <w:sz w:val="16"/>
+          <w:szCs w:val="16"/>
+          <w:lang w:val="en-US" w:eastAsia="ru-RU"/>
+        </w:rPr>
+      </w:pPr>
+      <w:r>
+        <w:rPr>
+          <w:rFonts w:ascii="Arial" w:eastAsia="Times New Roman" w:hAnsi="Arial" w:cs="Arial"/>
+          <w:color w:val="5C5C5C"/>
+          <w:sz w:val="16"/>
+          <w:szCs w:val="16"/>
+          <w:lang w:val="en-US" w:eastAsia="ru-RU"/>
+        </w:rPr>
+        <w:tab/>
+        <w:t xml:space="preserve">at </w:t>
+      </w:r>
+      <w:proofErr w:type="gramStart"/>
+      <w:r>
+        <w:rPr>
+          <w:rFonts w:ascii="Arial" w:eastAsia="Times New Roman" w:hAnsi="Arial" w:cs="Arial"/>
+          <w:color w:val="5C5C5C"/>
+          <w:sz w:val="16"/>
+          <w:szCs w:val="16"/>
+          <w:lang w:val="en-US" w:eastAsia="ru-RU"/>
+        </w:rPr>
+        <w:t>org.gradle</w:t>
+      </w:r>
+      <w:proofErr w:type="gramEnd"/>
+      <w:r>
+        <w:rPr>
+          <w:rFonts w:ascii="Arial" w:eastAsia="Times New Roman" w:hAnsi="Arial" w:cs="Arial"/>
+          <w:color w:val="5C5C5C"/>
+          <w:sz w:val="16"/>
+          <w:szCs w:val="16"/>
+          <w:lang w:val="en-US" w:eastAsia="ru-RU"/>
+        </w:rPr>
+        <w:t>.launcher.daemon.server.exec.ExecuteBuild.doBuild(ExecuteBuild.java:65)</w:t>
+      </w:r>
+    </w:p>
+    <w:p>
+      <w:pPr>
+        <w:shd w:val="clear" w:color="auto" w:fill="FFFFFF"/>
+        <w:spacing w:after="0" w:line="240" w:lineRule="auto"/>
+        <w:rPr>
+          <w:rFonts w:ascii="Arial" w:eastAsia="Times New Roman" w:hAnsi="Arial" w:cs="Arial"/>
+          <w:color w:val="5C5C5C"/>
+          <w:sz w:val="16"/>
+          <w:szCs w:val="16"/>
+          <w:lang w:val="en-US" w:eastAsia="ru-RU"/>
+        </w:rPr>
+      </w:pPr>
+      <w:r>
+        <w:rPr>
+          <w:rFonts w:ascii="Arial" w:eastAsia="Times New Roman" w:hAnsi="Arial" w:cs="Arial"/>
+          <w:color w:val="5C5C5C"/>
+          <w:sz w:val="16"/>
+          <w:szCs w:val="16"/>
+          <w:lang w:val="en-US" w:eastAsia="ru-RU"/>
+        </w:rPr>
+        <w:tab/>
+        <w:t xml:space="preserve">at </w:t>
+      </w:r>
+      <w:proofErr w:type="gramStart"/>
+      <w:r>
+        <w:rPr>
+          <w:rFonts w:ascii="Arial" w:eastAsia="Times New Roman" w:hAnsi="Arial" w:cs="Arial"/>
+          <w:color w:val="5C5C5C"/>
+          <w:sz w:val="16"/>
+          <w:szCs w:val="16"/>
+          <w:lang w:val="en-US" w:eastAsia="ru-RU"/>
+        </w:rPr>
+        <w:t>org.gradle</w:t>
+      </w:r>
+      <w:proofErr w:type="gramEnd"/>
+      <w:r>
+        <w:rPr>
+          <w:rFonts w:ascii="Arial" w:eastAsia="Times New Roman" w:hAnsi="Arial" w:cs="Arial"/>
+          <w:color w:val="5C5C5C"/>
+          <w:sz w:val="16"/>
+          <w:szCs w:val="16"/>
+          <w:lang w:val="en-US" w:eastAsia="ru-RU"/>
+        </w:rPr>
+        <w:t>.launcher.daemon.server.exec.BuildCommandOnly.execute(BuildCommandOnly.java:37)</w:t>
+      </w:r>
+    </w:p>
+    <w:p>
+      <w:pPr>
+        <w:shd w:val="clear" w:color="auto" w:fill="FFFFFF"/>
+        <w:spacing w:after="0" w:line="240" w:lineRule="auto"/>
+        <w:rPr>
+          <w:rFonts w:ascii="Arial" w:eastAsia="Times New Roman" w:hAnsi="Arial" w:cs="Arial"/>
+          <w:color w:val="5C5C5C"/>
+          <w:sz w:val="16"/>
+          <w:szCs w:val="16"/>
+          <w:lang w:val="en-US" w:eastAsia="ru-RU"/>
+        </w:rPr>
+      </w:pPr>
+      <w:r>
+        <w:rPr>
+          <w:rFonts w:ascii="Arial" w:eastAsia="Times New Roman" w:hAnsi="Arial" w:cs="Arial"/>
+          <w:color w:val="5C5C5C"/>
+          <w:sz w:val="16"/>
+          <w:szCs w:val="16"/>
+          <w:lang w:val="en-US" w:eastAsia="ru-RU"/>
+        </w:rPr>
+        <w:tab/>
+        <w:t xml:space="preserve">at </w:t>
+      </w:r>
+      <w:proofErr w:type="gramStart"/>
+      <w:r>
+        <w:rPr>
+          <w:rFonts w:ascii="Arial" w:eastAsia="Times New Roman" w:hAnsi="Arial" w:cs="Arial"/>
+          <w:color w:val="5C5C5C"/>
+          <w:sz w:val="16"/>
+          <w:szCs w:val="16"/>
+          <w:lang w:val="en-US" w:eastAsia="ru-RU"/>
+        </w:rPr>
+        <w:t>org.gradle.launcher.daemon.server.api.DaemonCommandExecution.proceed</w:t>
+      </w:r>
+      <w:proofErr w:type="gramEnd"/>
+      <w:r>
+        <w:rPr>
+          <w:rFonts w:ascii="Arial" w:eastAsia="Times New Roman" w:hAnsi="Arial" w:cs="Arial"/>
+          <w:color w:val="5C5C5C"/>
+          <w:sz w:val="16"/>
+          <w:szCs w:val="16"/>
+          <w:lang w:val="en-US" w:eastAsia="ru-RU"/>
+        </w:rPr>
+        <w:t>(DaemonCommandExecution.java:104)</w:t>
+      </w:r>
+    </w:p>
+    <w:p>
+      <w:pPr>
+        <w:shd w:val="clear" w:color="auto" w:fill="FFFFFF"/>
+        <w:spacing w:after="0" w:line="240" w:lineRule="auto"/>
+        <w:rPr>
+          <w:rFonts w:ascii="Arial" w:eastAsia="Times New Roman" w:hAnsi="Arial" w:cs="Arial"/>
+          <w:color w:val="5C5C5C"/>
+          <w:sz w:val="16"/>
+          <w:szCs w:val="16"/>
+          <w:lang w:val="en-US" w:eastAsia="ru-RU"/>
+        </w:rPr>
+      </w:pPr>
+      <w:r>
+        <w:rPr>
+          <w:rFonts w:ascii="Arial" w:eastAsia="Times New Roman" w:hAnsi="Arial" w:cs="Arial"/>
+          <w:color w:val="5C5C5C"/>
+          <w:sz w:val="16"/>
+          <w:szCs w:val="16"/>
+          <w:lang w:val="en-US" w:eastAsia="ru-RU"/>
+        </w:rPr>
+        <w:tab/>
+        <w:t xml:space="preserve">at </w:t>
+      </w:r>
+      <w:proofErr w:type="gramStart"/>
+      <w:r>
+        <w:rPr>
+          <w:rFonts w:ascii="Arial" w:eastAsia="Times New Roman" w:hAnsi="Arial" w:cs="Arial"/>
+          <w:color w:val="5C5C5C"/>
+          <w:sz w:val="16"/>
+          <w:szCs w:val="16"/>
+          <w:lang w:val="en-US" w:eastAsia="ru-RU"/>
+        </w:rPr>
+        <w:t>org.gradle</w:t>
+      </w:r>
+      <w:proofErr w:type="gramEnd"/>
+      <w:r>
+        <w:rPr>
+          <w:rFonts w:ascii="Arial" w:eastAsia="Times New Roman" w:hAnsi="Arial" w:cs="Arial"/>
+          <w:color w:val="5C5C5C"/>
+          <w:sz w:val="16"/>
+          <w:szCs w:val="16"/>
+          <w:lang w:val="en-US" w:eastAsia="ru-RU"/>
+        </w:rPr>
+        <w:t>.launcher.daemon.server.exec.WatchForDisconnection.execute(WatchForDisconnection.java:39)</w:t>
+      </w:r>
+    </w:p>
+    <w:p>
+      <w:pPr>
+        <w:shd w:val="clear" w:color="auto" w:fill="FFFFFF"/>
+        <w:spacing w:after="0" w:line="240" w:lineRule="auto"/>
+        <w:rPr>
+          <w:rFonts w:ascii="Arial" w:eastAsia="Times New Roman" w:hAnsi="Arial" w:cs="Arial"/>
+          <w:color w:val="5C5C5C"/>
+          <w:sz w:val="16"/>
+          <w:szCs w:val="16"/>
+          <w:lang w:val="en-US" w:eastAsia="ru-RU"/>
+        </w:rPr>
+      </w:pPr>
+      <w:r>
+        <w:rPr>
+          <w:rFonts w:ascii="Arial" w:eastAsia="Times New Roman" w:hAnsi="Arial" w:cs="Arial"/>
+          <w:color w:val="5C5C5C"/>
+          <w:sz w:val="16"/>
+          <w:szCs w:val="16"/>
+          <w:lang w:val="en-US" w:eastAsia="ru-RU"/>
+        </w:rPr>
+        <w:tab/>
+        <w:t xml:space="preserve">at </w:t>
+      </w:r>
+      <w:proofErr w:type="gramStart"/>
+      <w:r>
+        <w:rPr>
+          <w:rFonts w:ascii="Arial" w:eastAsia="Times New Roman" w:hAnsi="Arial" w:cs="Arial"/>
+          <w:color w:val="5C5C5C"/>
+          <w:sz w:val="16"/>
+          <w:szCs w:val="16"/>
+          <w:lang w:val="en-US" w:eastAsia="ru-RU"/>
+        </w:rPr>
+        <w:t>org.gradle.launcher.daemon.server.api.DaemonCommandExecution.proceed</w:t>
+      </w:r>
+      <w:proofErr w:type="gramEnd"/>
+      <w:r>
+        <w:rPr>
+          <w:rFonts w:ascii="Arial" w:eastAsia="Times New Roman" w:hAnsi="Arial" w:cs="Arial"/>
+          <w:color w:val="5C5C5C"/>
+          <w:sz w:val="16"/>
+          <w:szCs w:val="16"/>
+          <w:lang w:val="en-US" w:eastAsia="ru-RU"/>
+        </w:rPr>
+        <w:t>(DaemonCommandExecution.java:104)</w:t>
+      </w:r>
+    </w:p>
+    <w:p>
+      <w:pPr>
+        <w:shd w:val="clear" w:color="auto" w:fill="FFFFFF"/>
+        <w:spacing w:after="0" w:line="240" w:lineRule="auto"/>
+        <w:rPr>
+          <w:rFonts w:ascii="Arial" w:eastAsia="Times New Roman" w:hAnsi="Arial" w:cs="Arial"/>
+          <w:color w:val="5C5C5C"/>
+          <w:sz w:val="16"/>
+          <w:szCs w:val="16"/>
+          <w:lang w:val="en-US" w:eastAsia="ru-RU"/>
+        </w:rPr>
+      </w:pPr>
+      <w:r>
+        <w:rPr>
+          <w:rFonts w:ascii="Arial" w:eastAsia="Times New Roman" w:hAnsi="Arial" w:cs="Arial"/>
+          <w:color w:val="5C5C5C"/>
+          <w:sz w:val="16"/>
+          <w:szCs w:val="16"/>
+          <w:lang w:val="en-US" w:eastAsia="ru-RU"/>
+        </w:rPr>
+        <w:tab/>
+        <w:t xml:space="preserve">at </w:t>
+      </w:r>
+      <w:proofErr w:type="gramStart"/>
+      <w:r>
+        <w:rPr>
+          <w:rFonts w:ascii="Arial" w:eastAsia="Times New Roman" w:hAnsi="Arial" w:cs="Arial"/>
+          <w:color w:val="5C5C5C"/>
+          <w:sz w:val="16"/>
+          <w:szCs w:val="16"/>
+          <w:lang w:val="en-US" w:eastAsia="ru-RU"/>
+        </w:rPr>
+        <w:t>org.gradle</w:t>
+      </w:r>
+      <w:proofErr w:type="gramEnd"/>
+      <w:r>
+        <w:rPr>
+          <w:rFonts w:ascii="Arial" w:eastAsia="Times New Roman" w:hAnsi="Arial" w:cs="Arial"/>
+          <w:color w:val="5C5C5C"/>
+          <w:sz w:val="16"/>
+          <w:szCs w:val="16"/>
+          <w:lang w:val="en-US" w:eastAsia="ru-RU"/>
+        </w:rPr>
+        <w:t>.launcher.daemon.server.exec.ResetDeprecationLogger.execute(ResetDeprecationLogger.java:29)</w:t>
+      </w:r>
+    </w:p>
+    <w:p>
+      <w:pPr>
+        <w:shd w:val="clear" w:color="auto" w:fill="FFFFFF"/>
+        <w:spacing w:after="0" w:line="240" w:lineRule="auto"/>
+        <w:rPr>
+          <w:rFonts w:ascii="Arial" w:eastAsia="Times New Roman" w:hAnsi="Arial" w:cs="Arial"/>
+          <w:color w:val="5C5C5C"/>
+          <w:sz w:val="16"/>
+          <w:szCs w:val="16"/>
+          <w:lang w:val="en-US" w:eastAsia="ru-RU"/>
+        </w:rPr>
+      </w:pPr>
+      <w:r>
+        <w:rPr>
+          <w:rFonts w:ascii="Arial" w:eastAsia="Times New Roman" w:hAnsi="Arial" w:cs="Arial"/>
+          <w:color w:val="5C5C5C"/>
+          <w:sz w:val="16"/>
+          <w:szCs w:val="16"/>
+          <w:lang w:val="en-US" w:eastAsia="ru-RU"/>
+        </w:rPr>
+        <w:tab/>
+        <w:t xml:space="preserve">at </w:t>
+      </w:r>
+      <w:proofErr w:type="gramStart"/>
+      <w:r>
+        <w:rPr>
+          <w:rFonts w:ascii="Arial" w:eastAsia="Times New Roman" w:hAnsi="Arial" w:cs="Arial"/>
+          <w:color w:val="5C5C5C"/>
+          <w:sz w:val="16"/>
+          <w:szCs w:val="16"/>
+          <w:lang w:val="en-US" w:eastAsia="ru-RU"/>
+        </w:rPr>
+        <w:t>org.gradle.launcher.daemon.server.api.DaemonCommandExecution.proceed</w:t>
+      </w:r>
+      <w:proofErr w:type="gramEnd"/>
+      <w:r>
+        <w:rPr>
+          <w:rFonts w:ascii="Arial" w:eastAsia="Times New Roman" w:hAnsi="Arial" w:cs="Arial"/>
+          <w:color w:val="5C5C5C"/>
+          <w:sz w:val="16"/>
+          <w:szCs w:val="16"/>
+          <w:lang w:val="en-US" w:eastAsia="ru-RU"/>
+        </w:rPr>
+        <w:t>(DaemonCommandExecution.java:104)</w:t>
+      </w:r>
+    </w:p>
+    <w:p>
+      <w:pPr>
+        <w:shd w:val="clear" w:color="auto" w:fill="FFFFFF"/>
+        <w:spacing w:after="0" w:line="240" w:lineRule="auto"/>
+        <w:rPr>
+          <w:rFonts w:ascii="Arial" w:eastAsia="Times New Roman" w:hAnsi="Arial" w:cs="Arial"/>
+          <w:color w:val="5C5C5C"/>
+          <w:sz w:val="16"/>
+          <w:szCs w:val="16"/>
+          <w:lang w:val="en-US" w:eastAsia="ru-RU"/>
+        </w:rPr>
+      </w:pPr>
+      <w:r>
+        <w:rPr>
+          <w:rFonts w:ascii="Arial" w:eastAsia="Times New Roman" w:hAnsi="Arial" w:cs="Arial"/>
+          <w:color w:val="5C5C5C"/>
+          <w:sz w:val="16"/>
+          <w:szCs w:val="16"/>
+          <w:lang w:val="en-US" w:eastAsia="ru-RU"/>
+        </w:rPr>
+        <w:tab/>
+        <w:t xml:space="preserve">at </w:t>
+      </w:r>
+      <w:proofErr w:type="gramStart"/>
+      <w:r>
+        <w:rPr>
+          <w:rFonts w:ascii="Arial" w:eastAsia="Times New Roman" w:hAnsi="Arial" w:cs="Arial"/>
+          <w:color w:val="5C5C5C"/>
+          <w:sz w:val="16"/>
+          <w:szCs w:val="16"/>
+          <w:lang w:val="en-US" w:eastAsia="ru-RU"/>
+        </w:rPr>
+        <w:t>org.gradle</w:t>
+      </w:r>
+      <w:proofErr w:type="gramEnd"/>
+      <w:r>
+        <w:rPr>
+          <w:rFonts w:ascii="Arial" w:eastAsia="Times New Roman" w:hAnsi="Arial" w:cs="Arial"/>
+          <w:color w:val="5C5C5C"/>
+          <w:sz w:val="16"/>
+          <w:szCs w:val="16"/>
+          <w:lang w:val="en-US" w:eastAsia="ru-RU"/>
+        </w:rPr>
+        <w:t>.launcher.daemon.server.exec.RequestStopIfSingleUsedDaemon.execute</w:t>
+      </w:r>
+      <w:r>
+        <w:rPr>
+          <w:rFonts w:ascii="Arial" w:eastAsia="Times New Roman" w:hAnsi="Arial" w:cs="Arial"/>
+          <w:color w:val="5C5C5C"/>
+          <w:sz w:val="16"/>
+          <w:szCs w:val="16"/>
+          <w:lang w:val="en-US" w:eastAsia="ru-RU"/>
+        </w:rPr>
+        <w:t xml:space="preserve"> </w:t>
+      </w:r>
       <w:bookmarkStart w:id="4" w:name="_GoBack"/>
       <w:bookmarkEnd w:id="4"/>
-    </w:p>
-    <w:p>
-      <w:pPr>
-        <w:shd w:val="clear" w:color="auto" w:fill="FFFFFF"/>
-        <w:spacing w:before="120" w:after="120" w:line="240" w:lineRule="auto"/>
-        <w:rPr>
-          <w:rFonts w:ascii="Arial" w:eastAsia="Times New Roman" w:hAnsi="Arial" w:cs="Arial"/>
-          <w:color w:val="5C5C5C"/>
-          <w:sz w:val="21"/>
-          <w:szCs w:val="21"/>
-          <w:lang w:eastAsia="ru-RU"/>
-        </w:rPr>
-      </w:pPr>
+      <w:r>
+        <w:rPr>
+          <w:rFonts w:ascii="Arial" w:eastAsia="Times New Roman" w:hAnsi="Arial" w:cs="Arial"/>
+          <w:color w:val="5C5C5C"/>
+          <w:sz w:val="16"/>
+          <w:szCs w:val="16"/>
+          <w:lang w:val="en-US" w:eastAsia="ru-RU"/>
+        </w:rPr>
+        <w:t>(RequestStopIfSingleUsedDaemon.java:35)</w:t>
+      </w:r>
+    </w:p>
+    <w:p>
+      <w:pPr>
+        <w:shd w:val="clear" w:color="auto" w:fill="FFFFFF"/>
+        <w:spacing w:after="0" w:line="240" w:lineRule="auto"/>
+        <w:rPr>
+          <w:rFonts w:ascii="Arial" w:eastAsia="Times New Roman" w:hAnsi="Arial" w:cs="Arial"/>
+          <w:color w:val="5C5C5C"/>
+          <w:sz w:val="16"/>
+          <w:szCs w:val="16"/>
+          <w:lang w:val="en-US" w:eastAsia="ru-RU"/>
+        </w:rPr>
+      </w:pPr>
+      <w:r>
+        <w:rPr>
+          <w:rFonts w:ascii="Arial" w:eastAsia="Times New Roman" w:hAnsi="Arial" w:cs="Arial"/>
+          <w:color w:val="5C5C5C"/>
+          <w:sz w:val="16"/>
+          <w:szCs w:val="16"/>
+          <w:lang w:val="en-US" w:eastAsia="ru-RU"/>
+        </w:rPr>
+        <w:tab/>
+        <w:t xml:space="preserve">at </w:t>
+      </w:r>
+      <w:proofErr w:type="gramStart"/>
+      <w:r>
+        <w:rPr>
+          <w:rFonts w:ascii="Arial" w:eastAsia="Times New Roman" w:hAnsi="Arial" w:cs="Arial"/>
+          <w:color w:val="5C5C5C"/>
+          <w:sz w:val="16"/>
+          <w:szCs w:val="16"/>
+          <w:lang w:val="en-US" w:eastAsia="ru-RU"/>
+        </w:rPr>
+        <w:t>org.gradle.launcher.daemon.server.api.DaemonCommandExecution.proceed</w:t>
+      </w:r>
+      <w:proofErr w:type="gramEnd"/>
+      <w:r>
+        <w:rPr>
+          <w:rFonts w:ascii="Arial" w:eastAsia="Times New Roman" w:hAnsi="Arial" w:cs="Arial"/>
+          <w:color w:val="5C5C5C"/>
+          <w:sz w:val="16"/>
+          <w:szCs w:val="16"/>
+          <w:lang w:val="en-US" w:eastAsia="ru-RU"/>
+        </w:rPr>
+        <w:t>(DaemonCommandExecution.java:104)</w:t>
+      </w:r>
+    </w:p>
+    <w:p>
+      <w:pPr>
+        <w:shd w:val="clear" w:color="auto" w:fill="FFFFFF"/>
+        <w:spacing w:after="0" w:line="240" w:lineRule="auto"/>
+        <w:rPr>
+          <w:rFonts w:ascii="Arial" w:eastAsia="Times New Roman" w:hAnsi="Arial" w:cs="Arial"/>
+          <w:color w:val="5C5C5C"/>
+          <w:sz w:val="16"/>
+          <w:szCs w:val="16"/>
+          <w:lang w:val="en-US" w:eastAsia="ru-RU"/>
+        </w:rPr>
+      </w:pPr>
+      <w:r>
+        <w:rPr>
+          <w:rFonts w:ascii="Arial" w:eastAsia="Times New Roman" w:hAnsi="Arial" w:cs="Arial"/>
+          <w:color w:val="5C5C5C"/>
+          <w:sz w:val="16"/>
+          <w:szCs w:val="16"/>
+          <w:lang w:val="en-US" w:eastAsia="ru-RU"/>
+        </w:rPr>
+        <w:tab/>
+        <w:t xml:space="preserve">at </w:t>
+      </w:r>
+      <w:proofErr w:type="gramStart"/>
+      <w:r>
+        <w:rPr>
+          <w:rFonts w:ascii="Arial" w:eastAsia="Times New Roman" w:hAnsi="Arial" w:cs="Arial"/>
+          <w:color w:val="5C5C5C"/>
+          <w:sz w:val="16"/>
+          <w:szCs w:val="16"/>
+          <w:lang w:val="en-US" w:eastAsia="ru-RU"/>
+        </w:rPr>
+        <w:t>org.gradle</w:t>
+      </w:r>
+      <w:proofErr w:type="gramEnd"/>
+      <w:r>
+        <w:rPr>
+          <w:rFonts w:ascii="Arial" w:eastAsia="Times New Roman" w:hAnsi="Arial" w:cs="Arial"/>
+          <w:color w:val="5C5C5C"/>
+          <w:sz w:val="16"/>
+          <w:szCs w:val="16"/>
+          <w:lang w:val="en-US" w:eastAsia="ru-RU"/>
+        </w:rPr>
+        <w:t>.launcher.daemon.server.exec.ForwardClientInput$2.create(ForwardClientInput.java:78)</w:t>
+      </w:r>
+    </w:p>
+    <w:p>
+      <w:pPr>
+        <w:shd w:val="clear" w:color="auto" w:fill="FFFFFF"/>
+        <w:spacing w:after="0" w:line="240" w:lineRule="auto"/>
+        <w:rPr>
+          <w:rFonts w:ascii="Arial" w:eastAsia="Times New Roman" w:hAnsi="Arial" w:cs="Arial"/>
+          <w:color w:val="5C5C5C"/>
+          <w:sz w:val="16"/>
+          <w:szCs w:val="16"/>
+          <w:lang w:val="en-US" w:eastAsia="ru-RU"/>
+        </w:rPr>
+      </w:pPr>
+      <w:r>
+        <w:rPr>
+          <w:rFonts w:ascii="Arial" w:eastAsia="Times New Roman" w:hAnsi="Arial" w:cs="Arial"/>
+          <w:color w:val="5C5C5C"/>
+          <w:sz w:val="16"/>
+          <w:szCs w:val="16"/>
+          <w:lang w:val="en-US" w:eastAsia="ru-RU"/>
+        </w:rPr>
+        <w:tab/>
+        <w:t xml:space="preserve">at </w:t>
+      </w:r>
+      <w:proofErr w:type="gramStart"/>
+      <w:r>
+        <w:rPr>
+          <w:rFonts w:ascii="Arial" w:eastAsia="Times New Roman" w:hAnsi="Arial" w:cs="Arial"/>
+          <w:color w:val="5C5C5C"/>
+          <w:sz w:val="16"/>
+          <w:szCs w:val="16"/>
+          <w:lang w:val="en-US" w:eastAsia="ru-RU"/>
+        </w:rPr>
+        <w:t>org.gradle</w:t>
+      </w:r>
+      <w:proofErr w:type="gramEnd"/>
+      <w:r>
+        <w:rPr>
+          <w:rFonts w:ascii="Arial" w:eastAsia="Times New Roman" w:hAnsi="Arial" w:cs="Arial"/>
+          <w:color w:val="5C5C5C"/>
+          <w:sz w:val="16"/>
+          <w:szCs w:val="16"/>
+          <w:lang w:val="en-US" w:eastAsia="ru-RU"/>
+        </w:rPr>
+        <w:t>.launcher.daemon.server.exec.ForwardClientInput$2.create(ForwardClientInput.java:75)</w:t>
+      </w:r>
+    </w:p>
+    <w:p>
+      <w:pPr>
+        <w:shd w:val="clear" w:color="auto" w:fill="FFFFFF"/>
+        <w:spacing w:after="0" w:line="240" w:lineRule="auto"/>
+        <w:rPr>
+          <w:rFonts w:ascii="Arial" w:eastAsia="Times New Roman" w:hAnsi="Arial" w:cs="Arial"/>
+          <w:color w:val="5C5C5C"/>
+          <w:sz w:val="16"/>
+          <w:szCs w:val="16"/>
+          <w:lang w:val="en-US" w:eastAsia="ru-RU"/>
+        </w:rPr>
+      </w:pPr>
+      <w:r>
+        <w:rPr>
+          <w:rFonts w:ascii="Arial" w:eastAsia="Times New Roman" w:hAnsi="Arial" w:cs="Arial"/>
+          <w:color w:val="5C5C5C"/>
+          <w:sz w:val="16"/>
+          <w:szCs w:val="16"/>
+          <w:lang w:val="en-US" w:eastAsia="ru-RU"/>
+        </w:rPr>
+        <w:tab/>
+        <w:t xml:space="preserve">at </w:t>
+      </w:r>
+      <w:proofErr w:type="spellStart"/>
+      <w:proofErr w:type="gramStart"/>
+      <w:r>
+        <w:rPr>
+          <w:rFonts w:ascii="Arial" w:eastAsia="Times New Roman" w:hAnsi="Arial" w:cs="Arial"/>
+          <w:color w:val="5C5C5C"/>
+          <w:sz w:val="16"/>
+          <w:szCs w:val="16"/>
+          <w:lang w:val="en-US" w:eastAsia="ru-RU"/>
+        </w:rPr>
+        <w:t>org.gradle</w:t>
+      </w:r>
+      <w:proofErr w:type="gramEnd"/>
+      <w:r>
+        <w:rPr>
+          <w:rFonts w:ascii="Arial" w:eastAsia="Times New Roman" w:hAnsi="Arial" w:cs="Arial"/>
+          <w:color w:val="5C5C5C"/>
+          <w:sz w:val="16"/>
+          <w:szCs w:val="16"/>
+          <w:lang w:val="en-US" w:eastAsia="ru-RU"/>
+        </w:rPr>
+        <w:t>.util.Swapper.swap</w:t>
+      </w:r>
+      <w:proofErr w:type="spellEnd"/>
+      <w:r>
+        <w:rPr>
+          <w:rFonts w:ascii="Arial" w:eastAsia="Times New Roman" w:hAnsi="Arial" w:cs="Arial"/>
+          <w:color w:val="5C5C5C"/>
+          <w:sz w:val="16"/>
+          <w:szCs w:val="16"/>
+          <w:lang w:val="en-US" w:eastAsia="ru-RU"/>
+        </w:rPr>
+        <w:t>(Swapper.java:38)</w:t>
+      </w:r>
+    </w:p>
+    <w:p>
+      <w:pPr>
+        <w:shd w:val="clear" w:color="auto" w:fill="FFFFFF"/>
+        <w:spacing w:after="0" w:line="240" w:lineRule="auto"/>
+        <w:rPr>
+          <w:rFonts w:ascii="Arial" w:eastAsia="Times New Roman" w:hAnsi="Arial" w:cs="Arial"/>
+          <w:color w:val="5C5C5C"/>
+          <w:sz w:val="16"/>
+          <w:szCs w:val="16"/>
+          <w:lang w:val="en-US" w:eastAsia="ru-RU"/>
+        </w:rPr>
+      </w:pPr>
+      <w:r>
+        <w:rPr>
+          <w:rFonts w:ascii="Arial" w:eastAsia="Times New Roman" w:hAnsi="Arial" w:cs="Arial"/>
+          <w:color w:val="5C5C5C"/>
+          <w:sz w:val="16"/>
+          <w:szCs w:val="16"/>
+          <w:lang w:val="en-US" w:eastAsia="ru-RU"/>
+        </w:rPr>
+        <w:tab/>
+        <w:t xml:space="preserve">at </w:t>
+      </w:r>
+      <w:proofErr w:type="gramStart"/>
+      <w:r>
+        <w:rPr>
+          <w:rFonts w:ascii="Arial" w:eastAsia="Times New Roman" w:hAnsi="Arial" w:cs="Arial"/>
+          <w:color w:val="5C5C5C"/>
+          <w:sz w:val="16"/>
+          <w:szCs w:val="16"/>
+          <w:lang w:val="en-US" w:eastAsia="ru-RU"/>
+        </w:rPr>
+        <w:t>org.gradle</w:t>
+      </w:r>
+      <w:proofErr w:type="gramEnd"/>
+      <w:r>
+        <w:rPr>
+          <w:rFonts w:ascii="Arial" w:eastAsia="Times New Roman" w:hAnsi="Arial" w:cs="Arial"/>
+          <w:color w:val="5C5C5C"/>
+          <w:sz w:val="16"/>
+          <w:szCs w:val="16"/>
+          <w:lang w:val="en-US" w:eastAsia="ru-RU"/>
+        </w:rPr>
+        <w:t>.launcher.daemon.server.exec.ForwardClientInput.execute(ForwardClientInput.java:75)</w:t>
+      </w:r>
+    </w:p>
+    <w:p>
+      <w:pPr>
+        <w:shd w:val="clear" w:color="auto" w:fill="FFFFFF"/>
+        <w:spacing w:after="0" w:line="240" w:lineRule="auto"/>
+        <w:rPr>
+          <w:rFonts w:ascii="Arial" w:eastAsia="Times New Roman" w:hAnsi="Arial" w:cs="Arial"/>
+          <w:color w:val="5C5C5C"/>
+          <w:sz w:val="16"/>
+          <w:szCs w:val="16"/>
+          <w:lang w:val="en-US" w:eastAsia="ru-RU"/>
+        </w:rPr>
+      </w:pPr>
+      <w:r>
+        <w:rPr>
+          <w:rFonts w:ascii="Arial" w:eastAsia="Times New Roman" w:hAnsi="Arial" w:cs="Arial"/>
+          <w:color w:val="5C5C5C"/>
+          <w:sz w:val="16"/>
+          <w:szCs w:val="16"/>
+          <w:lang w:val="en-US" w:eastAsia="ru-RU"/>
+        </w:rPr>
+        <w:tab/>
+        <w:t xml:space="preserve">at </w:t>
+      </w:r>
+      <w:proofErr w:type="gramStart"/>
+      <w:r>
+        <w:rPr>
+          <w:rFonts w:ascii="Arial" w:eastAsia="Times New Roman" w:hAnsi="Arial" w:cs="Arial"/>
+          <w:color w:val="5C5C5C"/>
+          <w:sz w:val="16"/>
+          <w:szCs w:val="16"/>
+          <w:lang w:val="en-US" w:eastAsia="ru-RU"/>
+        </w:rPr>
+        <w:t>org.gradle.launcher.daemon.server.api.DaemonCommandExecution.proceed</w:t>
+      </w:r>
+      <w:proofErr w:type="gramEnd"/>
+      <w:r>
+        <w:rPr>
+          <w:rFonts w:ascii="Arial" w:eastAsia="Times New Roman" w:hAnsi="Arial" w:cs="Arial"/>
+          <w:color w:val="5C5C5C"/>
+          <w:sz w:val="16"/>
+          <w:szCs w:val="16"/>
+          <w:lang w:val="en-US" w:eastAsia="ru-RU"/>
+        </w:rPr>
+        <w:t>(DaemonCommandExecution.java:104)</w:t>
+      </w:r>
+    </w:p>
+    <w:p>
+      <w:pPr>
+        <w:shd w:val="clear" w:color="auto" w:fill="FFFFFF"/>
+        <w:spacing w:after="0" w:line="240" w:lineRule="auto"/>
+        <w:rPr>
+          <w:rFonts w:ascii="Arial" w:eastAsia="Times New Roman" w:hAnsi="Arial" w:cs="Arial"/>
+          <w:color w:val="5C5C5C"/>
+          <w:sz w:val="16"/>
+          <w:szCs w:val="16"/>
+          <w:lang w:val="en-US" w:eastAsia="ru-RU"/>
+        </w:rPr>
+      </w:pPr>
+      <w:r>
+        <w:rPr>
+          <w:rFonts w:ascii="Arial" w:eastAsia="Times New Roman" w:hAnsi="Arial" w:cs="Arial"/>
+          <w:color w:val="5C5C5C"/>
+          <w:sz w:val="16"/>
+          <w:szCs w:val="16"/>
+          <w:lang w:val="en-US" w:eastAsia="ru-RU"/>
+        </w:rPr>
+        <w:tab/>
+        <w:t xml:space="preserve">at </w:t>
+      </w:r>
+      <w:proofErr w:type="gramStart"/>
+      <w:r>
+        <w:rPr>
+          <w:rFonts w:ascii="Arial" w:eastAsia="Times New Roman" w:hAnsi="Arial" w:cs="Arial"/>
+          <w:color w:val="5C5C5C"/>
+          <w:sz w:val="16"/>
+          <w:szCs w:val="16"/>
+          <w:lang w:val="en-US" w:eastAsia="ru-RU"/>
+        </w:rPr>
+        <w:t>org.gradle</w:t>
+      </w:r>
+      <w:proofErr w:type="gramEnd"/>
+      <w:r>
+        <w:rPr>
+          <w:rFonts w:ascii="Arial" w:eastAsia="Times New Roman" w:hAnsi="Arial" w:cs="Arial"/>
+          <w:color w:val="5C5C5C"/>
+          <w:sz w:val="16"/>
+          <w:szCs w:val="16"/>
+          <w:lang w:val="en-US" w:eastAsia="ru-RU"/>
+        </w:rPr>
+        <w:t>.launcher.daemon.server.exec.LogAndCheckHealth.execute(LogAndCheckHealth.java:55)</w:t>
+      </w:r>
+    </w:p>
+    <w:p>
+      <w:pPr>
+        <w:shd w:val="clear" w:color="auto" w:fill="FFFFFF"/>
+        <w:spacing w:after="0" w:line="240" w:lineRule="auto"/>
+        <w:rPr>
+          <w:rFonts w:ascii="Arial" w:eastAsia="Times New Roman" w:hAnsi="Arial" w:cs="Arial"/>
+          <w:color w:val="5C5C5C"/>
+          <w:sz w:val="16"/>
+          <w:szCs w:val="16"/>
+          <w:lang w:val="en-US" w:eastAsia="ru-RU"/>
+        </w:rPr>
+      </w:pPr>
+      <w:r>
+        <w:rPr>
+          <w:rFonts w:ascii="Arial" w:eastAsia="Times New Roman" w:hAnsi="Arial" w:cs="Arial"/>
+          <w:color w:val="5C5C5C"/>
+          <w:sz w:val="16"/>
+          <w:szCs w:val="16"/>
+          <w:lang w:val="en-US" w:eastAsia="ru-RU"/>
+        </w:rPr>
+        <w:tab/>
+        <w:t xml:space="preserve">at </w:t>
+      </w:r>
+      <w:proofErr w:type="gramStart"/>
+      <w:r>
+        <w:rPr>
+          <w:rFonts w:ascii="Arial" w:eastAsia="Times New Roman" w:hAnsi="Arial" w:cs="Arial"/>
+          <w:color w:val="5C5C5C"/>
+          <w:sz w:val="16"/>
+          <w:szCs w:val="16"/>
+          <w:lang w:val="en-US" w:eastAsia="ru-RU"/>
+        </w:rPr>
+        <w:t>org.gradle.launcher.daemon.server.api.DaemonCommandExecution.proceed</w:t>
+      </w:r>
+      <w:proofErr w:type="gramEnd"/>
+      <w:r>
+        <w:rPr>
+          <w:rFonts w:ascii="Arial" w:eastAsia="Times New Roman" w:hAnsi="Arial" w:cs="Arial"/>
+          <w:color w:val="5C5C5C"/>
+          <w:sz w:val="16"/>
+          <w:szCs w:val="16"/>
+          <w:lang w:val="en-US" w:eastAsia="ru-RU"/>
+        </w:rPr>
+        <w:t>(DaemonCommandExecution.java:104)</w:t>
+      </w:r>
+    </w:p>
+    <w:p>
+      <w:pPr>
+        <w:shd w:val="clear" w:color="auto" w:fill="FFFFFF"/>
+        <w:spacing w:after="0" w:line="240" w:lineRule="auto"/>
+        <w:rPr>
+          <w:rFonts w:ascii="Arial" w:eastAsia="Times New Roman" w:hAnsi="Arial" w:cs="Arial"/>
+          <w:color w:val="5C5C5C"/>
+          <w:sz w:val="16"/>
+          <w:szCs w:val="16"/>
+          <w:lang w:val="en-US" w:eastAsia="ru-RU"/>
+        </w:rPr>
+      </w:pPr>
+      <w:r>
+        <w:rPr>
+          <w:rFonts w:ascii="Arial" w:eastAsia="Times New Roman" w:hAnsi="Arial" w:cs="Arial"/>
+          <w:color w:val="5C5C5C"/>
+          <w:sz w:val="16"/>
+          <w:szCs w:val="16"/>
+          <w:lang w:val="en-US" w:eastAsia="ru-RU"/>
+        </w:rPr>
+        <w:tab/>
+        <w:t xml:space="preserve">at </w:t>
+      </w:r>
+      <w:proofErr w:type="gramStart"/>
+      <w:r>
+        <w:rPr>
+          <w:rFonts w:ascii="Arial" w:eastAsia="Times New Roman" w:hAnsi="Arial" w:cs="Arial"/>
+          <w:color w:val="5C5C5C"/>
+          <w:sz w:val="16"/>
+          <w:szCs w:val="16"/>
+          <w:lang w:val="en-US" w:eastAsia="ru-RU"/>
+        </w:rPr>
+        <w:t>org.gradle</w:t>
+      </w:r>
+      <w:proofErr w:type="gramEnd"/>
+      <w:r>
+        <w:rPr>
+          <w:rFonts w:ascii="Arial" w:eastAsia="Times New Roman" w:hAnsi="Arial" w:cs="Arial"/>
+          <w:color w:val="5C5C5C"/>
+          <w:sz w:val="16"/>
+          <w:szCs w:val="16"/>
+          <w:lang w:val="en-US" w:eastAsia="ru-RU"/>
+        </w:rPr>
+        <w:t>.launcher.daemon.server.exec.LogToClient.doBuild(LogToClient.java:63)</w:t>
+      </w:r>
+    </w:p>
+    <w:p>
+      <w:pPr>
+        <w:shd w:val="clear" w:color="auto" w:fill="FFFFFF"/>
+        <w:spacing w:after="0" w:line="240" w:lineRule="auto"/>
+        <w:rPr>
+          <w:rFonts w:ascii="Arial" w:eastAsia="Times New Roman" w:hAnsi="Arial" w:cs="Arial"/>
+          <w:color w:val="5C5C5C"/>
+          <w:sz w:val="16"/>
+          <w:szCs w:val="16"/>
+          <w:lang w:val="en-US" w:eastAsia="ru-RU"/>
+        </w:rPr>
+      </w:pPr>
+      <w:r>
+        <w:rPr>
+          <w:rFonts w:ascii="Arial" w:eastAsia="Times New Roman" w:hAnsi="Arial" w:cs="Arial"/>
+          <w:color w:val="5C5C5C"/>
+          <w:sz w:val="16"/>
+          <w:szCs w:val="16"/>
+          <w:lang w:val="en-US" w:eastAsia="ru-RU"/>
+        </w:rPr>
+        <w:tab/>
+        <w:t xml:space="preserve">at </w:t>
+      </w:r>
+      <w:proofErr w:type="gramStart"/>
+      <w:r>
+        <w:rPr>
+          <w:rFonts w:ascii="Arial" w:eastAsia="Times New Roman" w:hAnsi="Arial" w:cs="Arial"/>
+          <w:color w:val="5C5C5C"/>
+          <w:sz w:val="16"/>
+          <w:szCs w:val="16"/>
+          <w:lang w:val="en-US" w:eastAsia="ru-RU"/>
+        </w:rPr>
+        <w:t>org.gradle</w:t>
+      </w:r>
+      <w:proofErr w:type="gramEnd"/>
+      <w:r>
+        <w:rPr>
+          <w:rFonts w:ascii="Arial" w:eastAsia="Times New Roman" w:hAnsi="Arial" w:cs="Arial"/>
+          <w:color w:val="5C5C5C"/>
+          <w:sz w:val="16"/>
+          <w:szCs w:val="16"/>
+          <w:lang w:val="en-US" w:eastAsia="ru-RU"/>
+        </w:rPr>
+        <w:t>.launcher.daemon.server.exec.BuildCommandOnly.execute(BuildCommandOnly.java:37)</w:t>
+      </w:r>
+    </w:p>
+    <w:p>
+      <w:pPr>
+        <w:shd w:val="clear" w:color="auto" w:fill="FFFFFF"/>
+        <w:spacing w:after="0" w:line="240" w:lineRule="auto"/>
+        <w:rPr>
+          <w:rFonts w:ascii="Arial" w:eastAsia="Times New Roman" w:hAnsi="Arial" w:cs="Arial"/>
+          <w:color w:val="5C5C5C"/>
+          <w:sz w:val="16"/>
+          <w:szCs w:val="16"/>
+          <w:lang w:val="en-US" w:eastAsia="ru-RU"/>
+        </w:rPr>
+      </w:pPr>
+      <w:r>
+        <w:rPr>
+          <w:rFonts w:ascii="Arial" w:eastAsia="Times New Roman" w:hAnsi="Arial" w:cs="Arial"/>
+          <w:color w:val="5C5C5C"/>
+          <w:sz w:val="16"/>
+          <w:szCs w:val="16"/>
+          <w:lang w:val="en-US" w:eastAsia="ru-RU"/>
+        </w:rPr>
+        <w:tab/>
+        <w:t xml:space="preserve">at </w:t>
+      </w:r>
+      <w:proofErr w:type="gramStart"/>
+      <w:r>
+        <w:rPr>
+          <w:rFonts w:ascii="Arial" w:eastAsia="Times New Roman" w:hAnsi="Arial" w:cs="Arial"/>
+          <w:color w:val="5C5C5C"/>
+          <w:sz w:val="16"/>
+          <w:szCs w:val="16"/>
+          <w:lang w:val="en-US" w:eastAsia="ru-RU"/>
+        </w:rPr>
+        <w:t>org.gradle.launcher.daemon.server.api.DaemonCommandExecution.proceed</w:t>
+      </w:r>
+      <w:proofErr w:type="gramEnd"/>
+      <w:r>
+        <w:rPr>
+          <w:rFonts w:ascii="Arial" w:eastAsia="Times New Roman" w:hAnsi="Arial" w:cs="Arial"/>
+          <w:color w:val="5C5C5C"/>
+          <w:sz w:val="16"/>
+          <w:szCs w:val="16"/>
+          <w:lang w:val="en-US" w:eastAsia="ru-RU"/>
+        </w:rPr>
+        <w:t>(DaemonCommandExecution.java:104)</w:t>
+      </w:r>
+    </w:p>
+    <w:p>
+      <w:pPr>
+        <w:shd w:val="clear" w:color="auto" w:fill="FFFFFF"/>
+        <w:spacing w:after="0" w:line="240" w:lineRule="auto"/>
+        <w:rPr>
+          <w:rFonts w:ascii="Arial" w:eastAsia="Times New Roman" w:hAnsi="Arial" w:cs="Arial"/>
+          <w:color w:val="5C5C5C"/>
+          <w:sz w:val="16"/>
+          <w:szCs w:val="16"/>
+          <w:lang w:val="en-US" w:eastAsia="ru-RU"/>
+        </w:rPr>
+      </w:pPr>
+      <w:r>
+        <w:rPr>
+          <w:rFonts w:ascii="Arial" w:eastAsia="Times New Roman" w:hAnsi="Arial" w:cs="Arial"/>
+          <w:color w:val="5C5C5C"/>
+          <w:sz w:val="16"/>
+          <w:szCs w:val="16"/>
+          <w:lang w:val="en-US" w:eastAsia="ru-RU"/>
+        </w:rPr>
+        <w:tab/>
+        <w:t xml:space="preserve">at </w:t>
+      </w:r>
+      <w:proofErr w:type="gramStart"/>
+      <w:r>
+        <w:rPr>
+          <w:rFonts w:ascii="Arial" w:eastAsia="Times New Roman" w:hAnsi="Arial" w:cs="Arial"/>
+          <w:color w:val="5C5C5C"/>
+          <w:sz w:val="16"/>
+          <w:szCs w:val="16"/>
+          <w:lang w:val="en-US" w:eastAsia="ru-RU"/>
+        </w:rPr>
+        <w:t>org.gradle</w:t>
+      </w:r>
+      <w:proofErr w:type="gramEnd"/>
+      <w:r>
+        <w:rPr>
+          <w:rFonts w:ascii="Arial" w:eastAsia="Times New Roman" w:hAnsi="Arial" w:cs="Arial"/>
+          <w:color w:val="5C5C5C"/>
+          <w:sz w:val="16"/>
+          <w:szCs w:val="16"/>
+          <w:lang w:val="en-US" w:eastAsia="ru-RU"/>
+        </w:rPr>
+        <w:t>.launcher.daemon.server.exec.EstablishBuildEnvironment.doBuild(EstablishBuildEnvironment.java:84)</w:t>
+      </w:r>
+    </w:p>
+    <w:p>
+      <w:pPr>
+        <w:shd w:val="clear" w:color="auto" w:fill="FFFFFF"/>
+        <w:spacing w:after="0" w:line="240" w:lineRule="auto"/>
+        <w:rPr>
+          <w:rFonts w:ascii="Arial" w:eastAsia="Times New Roman" w:hAnsi="Arial" w:cs="Arial"/>
+          <w:color w:val="5C5C5C"/>
+          <w:sz w:val="16"/>
+          <w:szCs w:val="16"/>
+          <w:lang w:val="en-US" w:eastAsia="ru-RU"/>
+        </w:rPr>
+      </w:pPr>
+      <w:r>
+        <w:rPr>
+          <w:rFonts w:ascii="Arial" w:eastAsia="Times New Roman" w:hAnsi="Arial" w:cs="Arial"/>
+          <w:color w:val="5C5C5C"/>
+          <w:sz w:val="16"/>
+          <w:szCs w:val="16"/>
+          <w:lang w:val="en-US" w:eastAsia="ru-RU"/>
+        </w:rPr>
+        <w:tab/>
+        <w:t xml:space="preserve">at </w:t>
+      </w:r>
+      <w:proofErr w:type="gramStart"/>
+      <w:r>
+        <w:rPr>
+          <w:rFonts w:ascii="Arial" w:eastAsia="Times New Roman" w:hAnsi="Arial" w:cs="Arial"/>
+          <w:color w:val="5C5C5C"/>
+          <w:sz w:val="16"/>
+          <w:szCs w:val="16"/>
+          <w:lang w:val="en-US" w:eastAsia="ru-RU"/>
+        </w:rPr>
+        <w:t>org.gradle</w:t>
+      </w:r>
+      <w:proofErr w:type="gramEnd"/>
+      <w:r>
+        <w:rPr>
+          <w:rFonts w:ascii="Arial" w:eastAsia="Times New Roman" w:hAnsi="Arial" w:cs="Arial"/>
+          <w:color w:val="5C5C5C"/>
+          <w:sz w:val="16"/>
+          <w:szCs w:val="16"/>
+          <w:lang w:val="en-US" w:eastAsia="ru-RU"/>
+        </w:rPr>
+        <w:t>.launcher.daemon.server.exec.BuildCommandOnly.execute(BuildCommandOnly.java:37)</w:t>
+      </w:r>
+    </w:p>
+    <w:p>
+      <w:pPr>
+        <w:shd w:val="clear" w:color="auto" w:fill="FFFFFF"/>
+        <w:spacing w:after="0" w:line="240" w:lineRule="auto"/>
+        <w:rPr>
+          <w:rFonts w:ascii="Arial" w:eastAsia="Times New Roman" w:hAnsi="Arial" w:cs="Arial"/>
+          <w:color w:val="5C5C5C"/>
+          <w:sz w:val="16"/>
+          <w:szCs w:val="16"/>
+          <w:lang w:val="en-US" w:eastAsia="ru-RU"/>
+        </w:rPr>
+      </w:pPr>
+      <w:r>
+        <w:rPr>
+          <w:rFonts w:ascii="Arial" w:eastAsia="Times New Roman" w:hAnsi="Arial" w:cs="Arial"/>
+          <w:color w:val="5C5C5C"/>
+          <w:sz w:val="16"/>
+          <w:szCs w:val="16"/>
+          <w:lang w:val="en-US" w:eastAsia="ru-RU"/>
+        </w:rPr>
+        <w:tab/>
+        <w:t xml:space="preserve">at </w:t>
+      </w:r>
+      <w:proofErr w:type="gramStart"/>
+      <w:r>
+        <w:rPr>
+          <w:rFonts w:ascii="Arial" w:eastAsia="Times New Roman" w:hAnsi="Arial" w:cs="Arial"/>
+          <w:color w:val="5C5C5C"/>
+          <w:sz w:val="16"/>
+          <w:szCs w:val="16"/>
+          <w:lang w:val="en-US" w:eastAsia="ru-RU"/>
+        </w:rPr>
+        <w:t>org.gradle.launcher.daemon.server.api.DaemonCommandExecution.proceed</w:t>
+      </w:r>
+      <w:proofErr w:type="gramEnd"/>
+      <w:r>
+        <w:rPr>
+          <w:rFonts w:ascii="Arial" w:eastAsia="Times New Roman" w:hAnsi="Arial" w:cs="Arial"/>
+          <w:color w:val="5C5C5C"/>
+          <w:sz w:val="16"/>
+          <w:szCs w:val="16"/>
+          <w:lang w:val="en-US" w:eastAsia="ru-RU"/>
+        </w:rPr>
+        <w:t>(DaemonCommandExecution.java:104)</w:t>
+      </w:r>
+    </w:p>
+    <w:p>
+      <w:pPr>
+        <w:shd w:val="clear" w:color="auto" w:fill="FFFFFF"/>
+        <w:spacing w:after="0" w:line="240" w:lineRule="auto"/>
+        <w:rPr>
+          <w:rFonts w:ascii="Arial" w:eastAsia="Times New Roman" w:hAnsi="Arial" w:cs="Arial"/>
+          <w:color w:val="5C5C5C"/>
+          <w:sz w:val="16"/>
+          <w:szCs w:val="16"/>
+          <w:lang w:val="en-US" w:eastAsia="ru-RU"/>
+        </w:rPr>
+      </w:pPr>
+      <w:r>
+        <w:rPr>
+          <w:rFonts w:ascii="Arial" w:eastAsia="Times New Roman" w:hAnsi="Arial" w:cs="Arial"/>
+          <w:color w:val="5C5C5C"/>
+          <w:sz w:val="16"/>
+          <w:szCs w:val="16"/>
+          <w:lang w:val="en-US" w:eastAsia="ru-RU"/>
+        </w:rPr>
+        <w:tab/>
+        <w:t xml:space="preserve">at </w:t>
+      </w:r>
+      <w:proofErr w:type="gramStart"/>
+      <w:r>
+        <w:rPr>
+          <w:rFonts w:ascii="Arial" w:eastAsia="Times New Roman" w:hAnsi="Arial" w:cs="Arial"/>
+          <w:color w:val="5C5C5C"/>
+          <w:sz w:val="16"/>
+          <w:szCs w:val="16"/>
+          <w:lang w:val="en-US" w:eastAsia="ru-RU"/>
+        </w:rPr>
+        <w:t>org.gradle</w:t>
+      </w:r>
+      <w:proofErr w:type="gramEnd"/>
+      <w:r>
+        <w:rPr>
+          <w:rFonts w:ascii="Arial" w:eastAsia="Times New Roman" w:hAnsi="Arial" w:cs="Arial"/>
+          <w:color w:val="5C5C5C"/>
+          <w:sz w:val="16"/>
+          <w:szCs w:val="16"/>
+          <w:lang w:val="en-US" w:eastAsia="ru-RU"/>
+        </w:rPr>
+        <w:t>.launcher.daemon.server.exec.StartBuildOrRespondWithBusy$1.run(StartBuildOrRespondWithBusy.java:52)</w:t>
+      </w:r>
+    </w:p>
+    <w:p>
+      <w:pPr>
+        <w:shd w:val="clear" w:color="auto" w:fill="FFFFFF"/>
+        <w:spacing w:after="0" w:line="240" w:lineRule="auto"/>
+        <w:rPr>
+          <w:rFonts w:ascii="Arial" w:eastAsia="Times New Roman" w:hAnsi="Arial" w:cs="Arial"/>
+          <w:color w:val="5C5C5C"/>
+          <w:sz w:val="16"/>
+          <w:szCs w:val="16"/>
+          <w:lang w:val="en-US" w:eastAsia="ru-RU"/>
+        </w:rPr>
+      </w:pPr>
+      <w:r>
+        <w:rPr>
+          <w:rFonts w:ascii="Arial" w:eastAsia="Times New Roman" w:hAnsi="Arial" w:cs="Arial"/>
+          <w:color w:val="5C5C5C"/>
+          <w:sz w:val="16"/>
+          <w:szCs w:val="16"/>
+          <w:lang w:val="en-US" w:eastAsia="ru-RU"/>
+        </w:rPr>
+        <w:tab/>
+        <w:t xml:space="preserve">at </w:t>
+      </w:r>
+      <w:proofErr w:type="gramStart"/>
+      <w:r>
+        <w:rPr>
+          <w:rFonts w:ascii="Arial" w:eastAsia="Times New Roman" w:hAnsi="Arial" w:cs="Arial"/>
+          <w:color w:val="5C5C5C"/>
+          <w:sz w:val="16"/>
+          <w:szCs w:val="16"/>
+          <w:lang w:val="en-US" w:eastAsia="ru-RU"/>
+        </w:rPr>
+        <w:t>org.gradle</w:t>
+      </w:r>
+      <w:proofErr w:type="gramEnd"/>
+      <w:r>
+        <w:rPr>
+          <w:rFonts w:ascii="Arial" w:eastAsia="Times New Roman" w:hAnsi="Arial" w:cs="Arial"/>
+          <w:color w:val="5C5C5C"/>
+          <w:sz w:val="16"/>
+          <w:szCs w:val="16"/>
+          <w:lang w:val="en-US" w:eastAsia="ru-RU"/>
+        </w:rPr>
+        <w:t>.launcher.daemon.server.DaemonStateCoordinator$1.run(DaemonStateCoordinator.java:297)</w:t>
+      </w:r>
+    </w:p>
+    <w:p>
+      <w:pPr>
+        <w:shd w:val="clear" w:color="auto" w:fill="FFFFFF"/>
+        <w:spacing w:after="0" w:line="240" w:lineRule="auto"/>
+        <w:rPr>
+          <w:rFonts w:ascii="Arial" w:eastAsia="Times New Roman" w:hAnsi="Arial" w:cs="Arial"/>
+          <w:color w:val="5C5C5C"/>
+          <w:sz w:val="16"/>
+          <w:szCs w:val="16"/>
+          <w:lang w:val="en-US" w:eastAsia="ru-RU"/>
+        </w:rPr>
+      </w:pPr>
+      <w:r>
+        <w:rPr>
+          <w:rFonts w:ascii="Arial" w:eastAsia="Times New Roman" w:hAnsi="Arial" w:cs="Arial"/>
+          <w:color w:val="5C5C5C"/>
+          <w:sz w:val="16"/>
+          <w:szCs w:val="16"/>
+          <w:lang w:val="en-US" w:eastAsia="ru-RU"/>
+        </w:rPr>
+        <w:tab/>
+        <w:t xml:space="preserve">at </w:t>
+      </w:r>
+      <w:proofErr w:type="gramStart"/>
+      <w:r>
+        <w:rPr>
+          <w:rFonts w:ascii="Arial" w:eastAsia="Times New Roman" w:hAnsi="Arial" w:cs="Arial"/>
+          <w:color w:val="5C5C5C"/>
+          <w:sz w:val="16"/>
+          <w:szCs w:val="16"/>
+          <w:lang w:val="en-US" w:eastAsia="ru-RU"/>
+        </w:rPr>
+        <w:t>org.gradle</w:t>
+      </w:r>
+      <w:proofErr w:type="gramEnd"/>
+      <w:r>
+        <w:rPr>
+          <w:rFonts w:ascii="Arial" w:eastAsia="Times New Roman" w:hAnsi="Arial" w:cs="Arial"/>
+          <w:color w:val="5C5C5C"/>
+          <w:sz w:val="16"/>
+          <w:szCs w:val="16"/>
+          <w:lang w:val="en-US" w:eastAsia="ru-RU"/>
+        </w:rPr>
+        <w:t>.internal.concurrent.ExecutorPolicy$CatchAndRecordFailures.onExecute(ExecutorPolicy.java:64)</w:t>
+      </w:r>
+    </w:p>
+    <w:p>
+      <w:pPr>
+        <w:shd w:val="clear" w:color="auto" w:fill="FFFFFF"/>
+        <w:spacing w:after="0" w:line="240" w:lineRule="auto"/>
+        <w:rPr>
+          <w:rFonts w:ascii="Arial" w:eastAsia="Times New Roman" w:hAnsi="Arial" w:cs="Arial"/>
+          <w:color w:val="5C5C5C"/>
+          <w:sz w:val="16"/>
+          <w:szCs w:val="16"/>
+          <w:lang w:val="en-US" w:eastAsia="ru-RU"/>
+        </w:rPr>
+      </w:pPr>
+      <w:r>
+        <w:rPr>
+          <w:rFonts w:ascii="Arial" w:eastAsia="Times New Roman" w:hAnsi="Arial" w:cs="Arial"/>
+          <w:color w:val="5C5C5C"/>
+          <w:sz w:val="16"/>
+          <w:szCs w:val="16"/>
+          <w:lang w:val="en-US" w:eastAsia="ru-RU"/>
+        </w:rPr>
+        <w:tab/>
+        <w:t xml:space="preserve">at </w:t>
+      </w:r>
+      <w:proofErr w:type="gramStart"/>
+      <w:r>
+        <w:rPr>
+          <w:rFonts w:ascii="Arial" w:eastAsia="Times New Roman" w:hAnsi="Arial" w:cs="Arial"/>
+          <w:color w:val="5C5C5C"/>
+          <w:sz w:val="16"/>
+          <w:szCs w:val="16"/>
+          <w:lang w:val="en-US" w:eastAsia="ru-RU"/>
+        </w:rPr>
+        <w:t>org.gradle</w:t>
+      </w:r>
+      <w:proofErr w:type="gramEnd"/>
+      <w:r>
+        <w:rPr>
+          <w:rFonts w:ascii="Arial" w:eastAsia="Times New Roman" w:hAnsi="Arial" w:cs="Arial"/>
+          <w:color w:val="5C5C5C"/>
+          <w:sz w:val="16"/>
+          <w:szCs w:val="16"/>
+          <w:lang w:val="en-US" w:eastAsia="ru-RU"/>
+        </w:rPr>
+        <w:t>.internal.concurrent.ManagedExecutorImpl$1.run(ManagedExecutorImpl.java:48)</w:t>
+      </w:r>
+    </w:p>
+    <w:p>
+      <w:pPr>
+        <w:shd w:val="clear" w:color="auto" w:fill="FFFFFF"/>
+        <w:spacing w:after="0" w:line="240" w:lineRule="auto"/>
+        <w:rPr>
+          <w:rFonts w:ascii="Arial" w:eastAsia="Times New Roman" w:hAnsi="Arial" w:cs="Arial"/>
+          <w:color w:val="5C5C5C"/>
+          <w:sz w:val="16"/>
+          <w:szCs w:val="16"/>
+          <w:lang w:val="en-US" w:eastAsia="ru-RU"/>
+        </w:rPr>
+      </w:pPr>
+      <w:r>
+        <w:rPr>
+          <w:rFonts w:ascii="Arial" w:eastAsia="Times New Roman" w:hAnsi="Arial" w:cs="Arial"/>
+          <w:color w:val="5C5C5C"/>
+          <w:sz w:val="16"/>
+          <w:szCs w:val="16"/>
+          <w:lang w:val="en-US" w:eastAsia="ru-RU"/>
+        </w:rPr>
+        <w:tab/>
+        <w:t xml:space="preserve">at </w:t>
+      </w:r>
+      <w:proofErr w:type="gramStart"/>
+      <w:r>
+        <w:rPr>
+          <w:rFonts w:ascii="Arial" w:eastAsia="Times New Roman" w:hAnsi="Arial" w:cs="Arial"/>
+          <w:color w:val="5C5C5C"/>
+          <w:sz w:val="16"/>
+          <w:szCs w:val="16"/>
+          <w:lang w:val="en-US" w:eastAsia="ru-RU"/>
+        </w:rPr>
+        <w:t>java.util</w:t>
+      </w:r>
+      <w:proofErr w:type="gramEnd"/>
+      <w:r>
+        <w:rPr>
+          <w:rFonts w:ascii="Arial" w:eastAsia="Times New Roman" w:hAnsi="Arial" w:cs="Arial"/>
+          <w:color w:val="5C5C5C"/>
+          <w:sz w:val="16"/>
+          <w:szCs w:val="16"/>
+          <w:lang w:val="en-US" w:eastAsia="ru-RU"/>
+        </w:rPr>
+        <w:t>.concurrent.ThreadPoolExecutor.runWorker(ThreadPoolExecutor.java:1130)</w:t>
+      </w:r>
+    </w:p>
+    <w:p>
+      <w:pPr>
+        <w:shd w:val="clear" w:color="auto" w:fill="FFFFFF"/>
+        <w:spacing w:after="0" w:line="240" w:lineRule="auto"/>
+        <w:rPr>
+          <w:rFonts w:ascii="Arial" w:eastAsia="Times New Roman" w:hAnsi="Arial" w:cs="Arial"/>
+          <w:color w:val="5C5C5C"/>
+          <w:sz w:val="16"/>
+          <w:szCs w:val="16"/>
+          <w:lang w:val="en-US" w:eastAsia="ru-RU"/>
+        </w:rPr>
+      </w:pPr>
+      <w:r>
+        <w:rPr>
+          <w:rFonts w:ascii="Arial" w:eastAsia="Times New Roman" w:hAnsi="Arial" w:cs="Arial"/>
+          <w:color w:val="5C5C5C"/>
+          <w:sz w:val="16"/>
+          <w:szCs w:val="16"/>
+          <w:lang w:val="en-US" w:eastAsia="ru-RU"/>
+        </w:rPr>
+        <w:tab/>
+        <w:t xml:space="preserve">at </w:t>
+      </w:r>
+      <w:proofErr w:type="gramStart"/>
+      <w:r>
+        <w:rPr>
+          <w:rFonts w:ascii="Arial" w:eastAsia="Times New Roman" w:hAnsi="Arial" w:cs="Arial"/>
+          <w:color w:val="5C5C5C"/>
+          <w:sz w:val="16"/>
+          <w:szCs w:val="16"/>
+          <w:lang w:val="en-US" w:eastAsia="ru-RU"/>
+        </w:rPr>
+        <w:t>java.util</w:t>
+      </w:r>
+      <w:proofErr w:type="gramEnd"/>
+      <w:r>
+        <w:rPr>
+          <w:rFonts w:ascii="Arial" w:eastAsia="Times New Roman" w:hAnsi="Arial" w:cs="Arial"/>
+          <w:color w:val="5C5C5C"/>
+          <w:sz w:val="16"/>
+          <w:szCs w:val="16"/>
+          <w:lang w:val="en-US" w:eastAsia="ru-RU"/>
+        </w:rPr>
+        <w:t>.concurrent.ThreadPoolExecutor$Worker.run(ThreadPoolExecutor.java:630)</w:t>
+      </w:r>
+    </w:p>
+    <w:p>
+      <w:pPr>
+        <w:shd w:val="clear" w:color="auto" w:fill="FFFFFF"/>
+        <w:spacing w:after="0" w:line="240" w:lineRule="auto"/>
+        <w:rPr>
+          <w:rFonts w:ascii="Arial" w:eastAsia="Times New Roman" w:hAnsi="Arial" w:cs="Arial"/>
+          <w:color w:val="5C5C5C"/>
+          <w:sz w:val="16"/>
+          <w:szCs w:val="16"/>
+          <w:lang w:val="en-US" w:eastAsia="ru-RU"/>
+        </w:rPr>
+      </w:pPr>
+      <w:r>
+        <w:rPr>
+          <w:rFonts w:ascii="Arial" w:eastAsia="Times New Roman" w:hAnsi="Arial" w:cs="Arial"/>
+          <w:color w:val="5C5C5C"/>
+          <w:sz w:val="16"/>
+          <w:szCs w:val="16"/>
+          <w:lang w:val="en-US" w:eastAsia="ru-RU"/>
+        </w:rPr>
+        <w:tab/>
+        <w:t xml:space="preserve">at </w:t>
+      </w:r>
+      <w:proofErr w:type="gramStart"/>
+      <w:r>
+        <w:rPr>
+          <w:rFonts w:ascii="Arial" w:eastAsia="Times New Roman" w:hAnsi="Arial" w:cs="Arial"/>
+          <w:color w:val="5C5C5C"/>
+          <w:sz w:val="16"/>
+          <w:szCs w:val="16"/>
+          <w:lang w:val="en-US" w:eastAsia="ru-RU"/>
+        </w:rPr>
+        <w:t>org.gradle</w:t>
+      </w:r>
+      <w:proofErr w:type="gramEnd"/>
+      <w:r>
+        <w:rPr>
+          <w:rFonts w:ascii="Arial" w:eastAsia="Times New Roman" w:hAnsi="Arial" w:cs="Arial"/>
+          <w:color w:val="5C5C5C"/>
+          <w:sz w:val="16"/>
+          <w:szCs w:val="16"/>
+          <w:lang w:val="en-US" w:eastAsia="ru-RU"/>
+        </w:rPr>
+        <w:t>.internal.concurrent.ThreadFactoryImpl$ManagedThreadRunnable.run(ThreadFactoryImpl.java:56)</w:t>
+      </w:r>
+    </w:p>
+    <w:p>
+      <w:pPr>
+        <w:shd w:val="clear" w:color="auto" w:fill="FFFFFF"/>
+        <w:spacing w:after="0" w:line="240" w:lineRule="auto"/>
+        <w:rPr>
+          <w:rFonts w:ascii="Arial" w:eastAsia="Times New Roman" w:hAnsi="Arial" w:cs="Arial"/>
+          <w:color w:val="5C5C5C"/>
+          <w:sz w:val="16"/>
+          <w:szCs w:val="16"/>
+          <w:lang w:val="en-US" w:eastAsia="ru-RU"/>
+        </w:rPr>
+      </w:pPr>
+      <w:r>
+        <w:rPr>
+          <w:rFonts w:ascii="Arial" w:eastAsia="Times New Roman" w:hAnsi="Arial" w:cs="Arial"/>
+          <w:color w:val="5C5C5C"/>
+          <w:sz w:val="16"/>
+          <w:szCs w:val="16"/>
+          <w:lang w:val="en-US" w:eastAsia="ru-RU"/>
+        </w:rPr>
+        <w:tab/>
+        <w:t xml:space="preserve">at </w:t>
+      </w:r>
+      <w:proofErr w:type="spellStart"/>
+      <w:proofErr w:type="gramStart"/>
+      <w:r>
+        <w:rPr>
+          <w:rFonts w:ascii="Arial" w:eastAsia="Times New Roman" w:hAnsi="Arial" w:cs="Arial"/>
+          <w:color w:val="5C5C5C"/>
+          <w:sz w:val="16"/>
+          <w:szCs w:val="16"/>
+          <w:lang w:val="en-US" w:eastAsia="ru-RU"/>
+        </w:rPr>
+        <w:t>java.lang.Thread.run</w:t>
+      </w:r>
+      <w:proofErr w:type="spellEnd"/>
+      <w:r>
+        <w:rPr>
+          <w:rFonts w:ascii="Arial" w:eastAsia="Times New Roman" w:hAnsi="Arial" w:cs="Arial"/>
+          <w:color w:val="5C5C5C"/>
+          <w:sz w:val="16"/>
+          <w:szCs w:val="16"/>
+          <w:lang w:val="en-US" w:eastAsia="ru-RU"/>
+        </w:rPr>
+        <w:t>(</w:t>
+      </w:r>
+      <w:proofErr w:type="gramEnd"/>
+      <w:r>
+        <w:rPr>
+          <w:rFonts w:ascii="Arial" w:eastAsia="Times New Roman" w:hAnsi="Arial" w:cs="Arial"/>
+          <w:color w:val="5C5C5C"/>
+          <w:sz w:val="16"/>
+          <w:szCs w:val="16"/>
+          <w:lang w:val="en-US" w:eastAsia="ru-RU"/>
+        </w:rPr>
+        <w:t>Thread.java:832)</w:t>
+      </w:r>
     </w:p>
     <w:sectPr>
       <w:pgSz w:w="11906" w:h="16838"/>
@@ -16826,7 +21232,7 @@
 </file>
 
 <file path=customXml/itemProps1.xml><?xml version="1.0" encoding="utf-8"?>
-<ds:datastoreItem xmlns:ds="http://schemas.openxmlformats.org/officeDocument/2006/customXml" ds:itemID="{4ED566BA-5DB0-41DF-B49C-0A3A08ED2BF5}">
+<ds:datastoreItem xmlns:ds="http://schemas.openxmlformats.org/officeDocument/2006/customXml" ds:itemID="{E12F5B18-AC29-4F0F-B1D7-2BD950EA6EE7}">
   <ds:schemaRefs>
     <ds:schemaRef ds:uri="http://schemas.openxmlformats.org/officeDocument/2006/bibliography"/>
   </ds:schemaRefs>

</xml_diff>